<commit_message>
add: why we follow ISO scrum
</commit_message>
<xml_diff>
--- a/resources/productvision, roles, etc/H-1-SE_Klas_3F-template_eindproduct_PROJ2.docx
+++ b/resources/productvision, roles, etc/H-1-SE_Klas_3F-template_eindproduct_PROJ2.docx
@@ -79,17 +79,8 @@
           <w:rFonts w:asciiTheme="minorHAnsi" w:hAnsiTheme="minorHAnsi" w:cstheme="minorHAnsi"/>
           <w:lang w:val="nl-NL"/>
         </w:rPr>
-        <w:t xml:space="preserve">Agile &amp; OO </w:t>
-      </w:r>
-      <w:proofErr w:type="spellStart"/>
-      <w:r>
-        <w:rPr>
-          <w:rFonts w:asciiTheme="minorHAnsi" w:hAnsiTheme="minorHAnsi" w:cstheme="minorHAnsi"/>
-          <w:lang w:val="nl-NL"/>
-        </w:rPr>
-        <w:t>programming</w:t>
-      </w:r>
-      <w:proofErr w:type="spellEnd"/>
+        <w:t>Agile &amp; OO programming</w:t>
+      </w:r>
     </w:p>
     <w:p>
       <w:pPr>
@@ -447,46 +438,14 @@
           <w:rFonts w:asciiTheme="minorHAnsi" w:hAnsiTheme="minorHAnsi" w:cstheme="minorHAnsi"/>
           <w:lang w:val="nl-NL"/>
         </w:rPr>
-        <w:t xml:space="preserve">Joren </w:t>
-      </w:r>
-      <w:proofErr w:type="spellStart"/>
-      <w:r>
-        <w:rPr>
-          <w:rFonts w:asciiTheme="minorHAnsi" w:hAnsiTheme="minorHAnsi" w:cstheme="minorHAnsi"/>
-          <w:lang w:val="nl-NL"/>
-        </w:rPr>
-        <w:t>Prkic</w:t>
-      </w:r>
-      <w:proofErr w:type="spellEnd"/>
-      <w:r>
-        <w:rPr>
-          <w:rFonts w:asciiTheme="minorHAnsi" w:hAnsiTheme="minorHAnsi" w:cstheme="minorHAnsi"/>
-          <w:lang w:val="nl-NL"/>
-        </w:rPr>
-        <w:t xml:space="preserve"> (22111131), </w:t>
-      </w:r>
-      <w:r>
-        <w:rPr>
-          <w:rFonts w:asciiTheme="minorHAnsi" w:hAnsiTheme="minorHAnsi" w:cstheme="minorHAnsi"/>
-          <w:lang w:val="nl-NL"/>
-        </w:rPr>
-        <w:t xml:space="preserve">Laurens </w:t>
-      </w:r>
-      <w:proofErr w:type="spellStart"/>
-      <w:r>
-        <w:rPr>
-          <w:rFonts w:asciiTheme="minorHAnsi" w:hAnsiTheme="minorHAnsi" w:cstheme="minorHAnsi"/>
-          <w:lang w:val="nl-NL"/>
-        </w:rPr>
-        <w:t>Frensen</w:t>
-      </w:r>
-      <w:proofErr w:type="spellEnd"/>
-      <w:r>
-        <w:rPr>
-          <w:rFonts w:asciiTheme="minorHAnsi" w:hAnsiTheme="minorHAnsi" w:cstheme="minorHAnsi"/>
-          <w:lang w:val="nl-NL"/>
-        </w:rPr>
-        <w:t xml:space="preserve"> </w:t>
+        <w:t xml:space="preserve">Joren Prkic (22111131), </w:t>
+      </w:r>
+      <w:r>
+        <w:rPr>
+          <w:rFonts w:asciiTheme="minorHAnsi" w:hAnsiTheme="minorHAnsi" w:cstheme="minorHAnsi"/>
+          <w:lang w:val="nl-NL"/>
+        </w:rPr>
+        <w:t xml:space="preserve">Laurens Frensen </w:t>
       </w:r>
       <w:r>
         <w:rPr>
@@ -767,43 +726,7 @@
                 <w:color w:val="000000"/>
                 <w:lang w:val="nl-NL"/>
               </w:rPr>
-              <w:t xml:space="preserve">De eerste versie was klaar aan het einde van de eerste sprint, hier hadden we een login </w:t>
-            </w:r>
-            <w:proofErr w:type="spellStart"/>
-            <w:r>
-              <w:rPr>
-                <w:rFonts w:asciiTheme="minorHAnsi" w:hAnsiTheme="minorHAnsi" w:cstheme="minorHAnsi"/>
-                <w:color w:val="000000"/>
-                <w:lang w:val="nl-NL"/>
-              </w:rPr>
-              <w:t>window</w:t>
-            </w:r>
-            <w:proofErr w:type="spellEnd"/>
-            <w:r>
-              <w:rPr>
-                <w:rFonts w:asciiTheme="minorHAnsi" w:hAnsiTheme="minorHAnsi" w:cstheme="minorHAnsi"/>
-                <w:color w:val="000000"/>
-                <w:lang w:val="nl-NL"/>
-              </w:rPr>
-              <w:t xml:space="preserve"> met een login systeem gemaakt. Verder was er een </w:t>
-            </w:r>
-            <w:proofErr w:type="gramStart"/>
-            <w:r>
-              <w:rPr>
-                <w:rFonts w:asciiTheme="minorHAnsi" w:hAnsiTheme="minorHAnsi" w:cstheme="minorHAnsi"/>
-                <w:color w:val="000000"/>
-                <w:lang w:val="nl-NL"/>
-              </w:rPr>
-              <w:t>basis structuur</w:t>
-            </w:r>
-            <w:proofErr w:type="gramEnd"/>
-            <w:r>
-              <w:rPr>
-                <w:rFonts w:asciiTheme="minorHAnsi" w:hAnsiTheme="minorHAnsi" w:cstheme="minorHAnsi"/>
-                <w:color w:val="000000"/>
-                <w:lang w:val="nl-NL"/>
-              </w:rPr>
-              <w:t xml:space="preserve"> gemaakt waar we later op zullen bouwen.</w:t>
+              <w:t>De eerste versie was klaar aan het einde van de eerste sprint, hier hadden we een login window met een login systeem gemaakt. Verder was er een basis structuur gemaakt waar we later op zullen bouwen.</w:t>
             </w:r>
           </w:p>
         </w:tc>
@@ -1035,43 +958,7 @@
                 <w:color w:val="000000"/>
                 <w:lang w:val="nl-NL"/>
               </w:rPr>
-              <w:t xml:space="preserve">In deze versie is ons eindproduct voor dit project afgerond, alle user </w:t>
-            </w:r>
-            <w:proofErr w:type="spellStart"/>
-            <w:r>
-              <w:rPr>
-                <w:rFonts w:asciiTheme="minorHAnsi" w:hAnsiTheme="minorHAnsi" w:cstheme="minorHAnsi"/>
-                <w:color w:val="000000"/>
-                <w:lang w:val="nl-NL"/>
-              </w:rPr>
-              <w:t>stories</w:t>
-            </w:r>
-            <w:proofErr w:type="spellEnd"/>
-            <w:r>
-              <w:rPr>
-                <w:rFonts w:asciiTheme="minorHAnsi" w:hAnsiTheme="minorHAnsi" w:cstheme="minorHAnsi"/>
-                <w:color w:val="000000"/>
-                <w:lang w:val="nl-NL"/>
-              </w:rPr>
-              <w:t xml:space="preserve"> zijn </w:t>
-            </w:r>
-            <w:proofErr w:type="gramStart"/>
-            <w:r>
-              <w:rPr>
-                <w:rFonts w:asciiTheme="minorHAnsi" w:hAnsiTheme="minorHAnsi" w:cstheme="minorHAnsi"/>
-                <w:color w:val="000000"/>
-                <w:lang w:val="nl-NL"/>
-              </w:rPr>
-              <w:t>er in</w:t>
-            </w:r>
-            <w:proofErr w:type="gramEnd"/>
-            <w:r>
-              <w:rPr>
-                <w:rFonts w:asciiTheme="minorHAnsi" w:hAnsiTheme="minorHAnsi" w:cstheme="minorHAnsi"/>
-                <w:color w:val="000000"/>
-                <w:lang w:val="nl-NL"/>
-              </w:rPr>
-              <w:t xml:space="preserve"> verwerkt en het gehele project (alles wat binnen scope lag) is compleet.</w:t>
+              <w:t>In deze versie is ons eindproduct voor dit project afgerond, alle user stories zijn er in verwerkt en het gehele project (alles wat binnen scope lag) is compleet.</w:t>
             </w:r>
           </w:p>
         </w:tc>
@@ -2594,21 +2481,12 @@
           <w:lang w:val="nl-NL"/>
         </w:rPr>
       </w:pPr>
-      <w:proofErr w:type="gramStart"/>
-      <w:r>
-        <w:rPr>
-          <w:rFonts w:asciiTheme="minorHAnsi" w:hAnsiTheme="minorHAnsi" w:cstheme="minorHAnsi"/>
-          <w:lang w:val="nl-NL"/>
-        </w:rPr>
-        <w:t>UML class</w:t>
-      </w:r>
-      <w:proofErr w:type="gramEnd"/>
-      <w:r>
-        <w:rPr>
-          <w:rFonts w:asciiTheme="minorHAnsi" w:hAnsiTheme="minorHAnsi" w:cstheme="minorHAnsi"/>
-          <w:lang w:val="nl-NL"/>
-        </w:rPr>
-        <w:t xml:space="preserve"> diagram. Let op dat het leesbaar is. </w:t>
+      <w:r>
+        <w:rPr>
+          <w:rFonts w:asciiTheme="minorHAnsi" w:hAnsiTheme="minorHAnsi" w:cstheme="minorHAnsi"/>
+          <w:lang w:val="nl-NL"/>
+        </w:rPr>
+        <w:t xml:space="preserve">UML class diagram. Let op dat het leesbaar is. </w:t>
       </w:r>
     </w:p>
     <w:p>
@@ -2658,23 +2536,7 @@
           <w:rFonts w:asciiTheme="minorHAnsi" w:hAnsiTheme="minorHAnsi" w:cstheme="minorHAnsi"/>
           <w:lang w:val="nl-NL"/>
         </w:rPr>
-        <w:t xml:space="preserve">Niet nodig </w:t>
-      </w:r>
-      <w:proofErr w:type="spellStart"/>
-      <w:r>
-        <w:rPr>
-          <w:rFonts w:asciiTheme="minorHAnsi" w:hAnsiTheme="minorHAnsi" w:cstheme="minorHAnsi"/>
-          <w:lang w:val="nl-NL"/>
-        </w:rPr>
-        <w:t>vlgns</w:t>
-      </w:r>
-      <w:proofErr w:type="spellEnd"/>
-      <w:r>
-        <w:rPr>
-          <w:rFonts w:asciiTheme="minorHAnsi" w:hAnsiTheme="minorHAnsi" w:cstheme="minorHAnsi"/>
-          <w:lang w:val="nl-NL"/>
-        </w:rPr>
-        <w:t xml:space="preserve"> OPT docent.</w:t>
+        <w:t>Niet nodig vlgns OPT docent.</w:t>
       </w:r>
     </w:p>
     <w:p>
@@ -2700,34 +2562,9 @@
           <w:rFonts w:asciiTheme="minorHAnsi" w:hAnsiTheme="minorHAnsi" w:cstheme="minorHAnsi"/>
           <w:lang w:val="nl-NL"/>
         </w:rPr>
-        <w:t xml:space="preserve">Uitleg SOLID </w:t>
-      </w:r>
-      <w:proofErr w:type="spellStart"/>
-      <w:r>
-        <w:rPr>
-          <w:rFonts w:asciiTheme="minorHAnsi" w:hAnsiTheme="minorHAnsi" w:cstheme="minorHAnsi"/>
-          <w:lang w:val="nl-NL"/>
-        </w:rPr>
-        <w:t>principles</w:t>
-      </w:r>
-      <w:proofErr w:type="spellEnd"/>
-      <w:r>
-        <w:rPr>
-          <w:rFonts w:asciiTheme="minorHAnsi" w:hAnsiTheme="minorHAnsi" w:cstheme="minorHAnsi"/>
-          <w:lang w:val="nl-NL"/>
-        </w:rPr>
-        <w:t xml:space="preserve"> en code </w:t>
-      </w:r>
-      <w:proofErr w:type="spellStart"/>
-      <w:r>
-        <w:rPr>
-          <w:rFonts w:asciiTheme="minorHAnsi" w:hAnsiTheme="minorHAnsi" w:cstheme="minorHAnsi"/>
-          <w:lang w:val="nl-NL"/>
-        </w:rPr>
-        <w:t>smells</w:t>
+        <w:t>Uitleg SOLID principles en code smells</w:t>
       </w:r>
       <w:bookmarkEnd w:id="3"/>
-      <w:proofErr w:type="spellEnd"/>
     </w:p>
     <w:p>
       <w:pPr>
@@ -2742,39 +2579,7 @@
           <w:rFonts w:asciiTheme="minorHAnsi" w:hAnsiTheme="minorHAnsi" w:cstheme="minorHAnsi"/>
           <w:lang w:val="nl-NL"/>
         </w:rPr>
-        <w:t>Ik (</w:t>
-      </w:r>
-      <w:proofErr w:type="spellStart"/>
-      <w:r>
-        <w:rPr>
-          <w:rFonts w:asciiTheme="minorHAnsi" w:hAnsiTheme="minorHAnsi" w:cstheme="minorHAnsi"/>
-          <w:lang w:val="nl-NL"/>
-        </w:rPr>
-        <w:t>joren</w:t>
-      </w:r>
-      <w:proofErr w:type="spellEnd"/>
-      <w:r>
-        <w:rPr>
-          <w:rFonts w:asciiTheme="minorHAnsi" w:hAnsiTheme="minorHAnsi" w:cstheme="minorHAnsi"/>
-          <w:lang w:val="nl-NL"/>
-        </w:rPr>
-        <w:t xml:space="preserve">) ben een voor een door de code gegaan en heb de checklist van code </w:t>
-      </w:r>
-      <w:proofErr w:type="spellStart"/>
-      <w:r>
-        <w:rPr>
-          <w:rFonts w:asciiTheme="minorHAnsi" w:hAnsiTheme="minorHAnsi" w:cstheme="minorHAnsi"/>
-          <w:lang w:val="nl-NL"/>
-        </w:rPr>
-        <w:t>smells</w:t>
-      </w:r>
-      <w:proofErr w:type="spellEnd"/>
-      <w:r>
-        <w:rPr>
-          <w:rFonts w:asciiTheme="minorHAnsi" w:hAnsiTheme="minorHAnsi" w:cstheme="minorHAnsi"/>
-          <w:lang w:val="nl-NL"/>
-        </w:rPr>
-        <w:t xml:space="preserve"> erbij gehad:</w:t>
+        <w:t>Ik (joren) ben een voor een door de code gegaan en heb de checklist van code smells erbij gehad:</w:t>
       </w:r>
       <w:r>
         <w:rPr>
@@ -2811,21 +2616,12 @@
         </w:rPr>
         <w:t xml:space="preserve">, </w:t>
       </w:r>
-      <w:proofErr w:type="spellStart"/>
-      <w:r>
-        <w:rPr>
-          <w:rFonts w:asciiTheme="minorHAnsi" w:hAnsiTheme="minorHAnsi" w:cstheme="minorHAnsi"/>
-          <w:lang w:val="nl-NL"/>
-        </w:rPr>
-        <w:t>Temporary</w:t>
-      </w:r>
-      <w:proofErr w:type="spellEnd"/>
-      <w:r>
-        <w:rPr>
-          <w:rFonts w:asciiTheme="minorHAnsi" w:hAnsiTheme="minorHAnsi" w:cstheme="minorHAnsi"/>
-          <w:lang w:val="nl-NL"/>
-        </w:rPr>
-        <w:t xml:space="preserve"> Field</w:t>
+      <w:r>
+        <w:rPr>
+          <w:rFonts w:asciiTheme="minorHAnsi" w:hAnsiTheme="minorHAnsi" w:cstheme="minorHAnsi"/>
+          <w:lang w:val="nl-NL"/>
+        </w:rPr>
+        <w:t>Temporary Field</w:t>
       </w:r>
       <w:r>
         <w:rPr>
@@ -2848,120 +2644,12 @@
         </w:rPr>
         <w:t xml:space="preserve">, </w:t>
       </w:r>
-      <w:proofErr w:type="spellStart"/>
-      <w:r>
-        <w:rPr>
-          <w:rFonts w:asciiTheme="minorHAnsi" w:hAnsiTheme="minorHAnsi" w:cstheme="minorHAnsi"/>
-          <w:lang w:val="nl-NL"/>
-        </w:rPr>
-        <w:t>Duplicate</w:t>
-      </w:r>
-      <w:proofErr w:type="spellEnd"/>
-      <w:r>
-        <w:rPr>
-          <w:rFonts w:asciiTheme="minorHAnsi" w:hAnsiTheme="minorHAnsi" w:cstheme="minorHAnsi"/>
-          <w:lang w:val="nl-NL"/>
-        </w:rPr>
-        <w:t xml:space="preserve"> Code</w:t>
-      </w:r>
-      <w:r>
-        <w:rPr>
-          <w:rFonts w:asciiTheme="minorHAnsi" w:hAnsiTheme="minorHAnsi" w:cstheme="minorHAnsi"/>
-          <w:lang w:val="nl-NL"/>
-        </w:rPr>
-        <w:t xml:space="preserve">, </w:t>
-      </w:r>
-      <w:r>
-        <w:rPr>
-          <w:rFonts w:asciiTheme="minorHAnsi" w:hAnsiTheme="minorHAnsi" w:cstheme="minorHAnsi"/>
-          <w:lang w:val="nl-NL"/>
-        </w:rPr>
-        <w:t>Switch-statements</w:t>
-      </w:r>
-      <w:r>
-        <w:rPr>
-          <w:rFonts w:asciiTheme="minorHAnsi" w:hAnsiTheme="minorHAnsi" w:cstheme="minorHAnsi"/>
-          <w:lang w:val="nl-NL"/>
-        </w:rPr>
-        <w:t xml:space="preserve">, </w:t>
-      </w:r>
-      <w:proofErr w:type="spellStart"/>
-      <w:r>
-        <w:rPr>
-          <w:rFonts w:asciiTheme="minorHAnsi" w:hAnsiTheme="minorHAnsi" w:cstheme="minorHAnsi"/>
-          <w:lang w:val="nl-NL"/>
-        </w:rPr>
-        <w:t>Primitive</w:t>
-      </w:r>
-      <w:proofErr w:type="spellEnd"/>
-      <w:r>
-        <w:rPr>
-          <w:rFonts w:asciiTheme="minorHAnsi" w:hAnsiTheme="minorHAnsi" w:cstheme="minorHAnsi"/>
-          <w:lang w:val="nl-NL"/>
-        </w:rPr>
-        <w:t xml:space="preserve"> </w:t>
-      </w:r>
-      <w:proofErr w:type="spellStart"/>
-      <w:r>
-        <w:rPr>
-          <w:rFonts w:asciiTheme="minorHAnsi" w:hAnsiTheme="minorHAnsi" w:cstheme="minorHAnsi"/>
-          <w:lang w:val="nl-NL"/>
-        </w:rPr>
-        <w:t>Obsession</w:t>
-      </w:r>
-      <w:proofErr w:type="spellEnd"/>
-      <w:r>
-        <w:rPr>
-          <w:rFonts w:asciiTheme="minorHAnsi" w:hAnsiTheme="minorHAnsi" w:cstheme="minorHAnsi"/>
-          <w:lang w:val="nl-NL"/>
-        </w:rPr>
-        <w:t xml:space="preserve">, </w:t>
-      </w:r>
-      <w:r>
-        <w:rPr>
-          <w:rFonts w:asciiTheme="minorHAnsi" w:hAnsiTheme="minorHAnsi" w:cstheme="minorHAnsi"/>
-          <w:lang w:val="nl-NL"/>
-        </w:rPr>
-        <w:t>Divergent Change</w:t>
-      </w:r>
-      <w:r>
-        <w:rPr>
-          <w:rFonts w:asciiTheme="minorHAnsi" w:hAnsiTheme="minorHAnsi" w:cstheme="minorHAnsi"/>
-          <w:lang w:val="nl-NL"/>
-        </w:rPr>
-        <w:t xml:space="preserve">, </w:t>
-      </w:r>
-      <w:proofErr w:type="spellStart"/>
-      <w:r>
-        <w:rPr>
-          <w:rFonts w:asciiTheme="minorHAnsi" w:hAnsiTheme="minorHAnsi" w:cstheme="minorHAnsi"/>
-          <w:lang w:val="nl-NL"/>
-        </w:rPr>
-        <w:t>Shotgun</w:t>
-      </w:r>
-      <w:proofErr w:type="spellEnd"/>
-      <w:r>
-        <w:rPr>
-          <w:rFonts w:asciiTheme="minorHAnsi" w:hAnsiTheme="minorHAnsi" w:cstheme="minorHAnsi"/>
-          <w:lang w:val="nl-NL"/>
-        </w:rPr>
-        <w:t xml:space="preserve"> </w:t>
-      </w:r>
-      <w:proofErr w:type="spellStart"/>
-      <w:r>
-        <w:rPr>
-          <w:rFonts w:asciiTheme="minorHAnsi" w:hAnsiTheme="minorHAnsi" w:cstheme="minorHAnsi"/>
-          <w:lang w:val="nl-NL"/>
-        </w:rPr>
-        <w:t>Surgery</w:t>
-      </w:r>
-      <w:proofErr w:type="spellEnd"/>
-      <w:r>
-        <w:rPr>
-          <w:rFonts w:asciiTheme="minorHAnsi" w:hAnsiTheme="minorHAnsi" w:cstheme="minorHAnsi"/>
-          <w:lang w:val="nl-NL"/>
-        </w:rPr>
-        <w:t>.</w:t>
+      <w:r>
+        <w:rPr>
+          <w:rFonts w:asciiTheme="minorHAnsi" w:hAnsiTheme="minorHAnsi" w:cstheme="minorHAnsi"/>
+          <w:lang w:val="nl-NL"/>
+        </w:rPr>
+        <w:t>Duplicate Code, Switch-statements, Primitive Obsession, Divergent Change, Shotgun Surgery.</w:t>
       </w:r>
     </w:p>
     <w:p>
@@ -2977,39 +2665,7 @@
           <w:rFonts w:asciiTheme="minorHAnsi" w:hAnsiTheme="minorHAnsi" w:cstheme="minorHAnsi"/>
           <w:lang w:val="nl-NL"/>
         </w:rPr>
-        <w:t xml:space="preserve">In de laatste versie zijn ze er allemaal uitgehaald (kon er maar 2 vinden). Daarna heb ik </w:t>
-      </w:r>
-      <w:proofErr w:type="spellStart"/>
-      <w:r>
-        <w:rPr>
-          <w:rFonts w:asciiTheme="minorHAnsi" w:hAnsiTheme="minorHAnsi" w:cstheme="minorHAnsi"/>
-          <w:lang w:val="nl-NL"/>
-        </w:rPr>
-        <w:t>ChatGPT</w:t>
-      </w:r>
-      <w:proofErr w:type="spellEnd"/>
-      <w:r>
-        <w:rPr>
-          <w:rFonts w:asciiTheme="minorHAnsi" w:hAnsiTheme="minorHAnsi" w:cstheme="minorHAnsi"/>
-          <w:lang w:val="nl-NL"/>
-        </w:rPr>
-        <w:t xml:space="preserve"> alles nog een keer laten nakijken, die kwam tot de conclusie dat er nergens een code </w:t>
-      </w:r>
-      <w:proofErr w:type="spellStart"/>
-      <w:r>
-        <w:rPr>
-          <w:rFonts w:asciiTheme="minorHAnsi" w:hAnsiTheme="minorHAnsi" w:cstheme="minorHAnsi"/>
-          <w:lang w:val="nl-NL"/>
-        </w:rPr>
-        <w:t>smell</w:t>
-      </w:r>
-      <w:proofErr w:type="spellEnd"/>
-      <w:r>
-        <w:rPr>
-          <w:rFonts w:asciiTheme="minorHAnsi" w:hAnsiTheme="minorHAnsi" w:cstheme="minorHAnsi"/>
-          <w:lang w:val="nl-NL"/>
-        </w:rPr>
-        <w:t xml:space="preserve"> te vinden was.</w:t>
+        <w:t>In de laatste versie zijn ze er allemaal uitgehaald (kon er maar 2 vinden). Daarna heb ik ChatGPT alles nog een keer laten nakijken, die kwam tot de conclusie dat er nergens een code smell te vinden was.</w:t>
       </w:r>
     </w:p>
     <w:p>
@@ -3034,78 +2690,14 @@
           <w:rFonts w:asciiTheme="minorHAnsi" w:hAnsiTheme="minorHAnsi" w:cstheme="minorHAnsi"/>
           <w:lang w:val="nl-NL"/>
         </w:rPr>
-        <w:t xml:space="preserve">Verder kun je aan de screenshot van Sigrid zien dat de SOLID </w:t>
-      </w:r>
-      <w:proofErr w:type="spellStart"/>
-      <w:r>
-        <w:rPr>
-          <w:rFonts w:asciiTheme="minorHAnsi" w:hAnsiTheme="minorHAnsi" w:cstheme="minorHAnsi"/>
-          <w:lang w:val="nl-NL"/>
-        </w:rPr>
-        <w:t>princles</w:t>
-      </w:r>
-      <w:proofErr w:type="spellEnd"/>
-      <w:r>
-        <w:rPr>
-          <w:rFonts w:asciiTheme="minorHAnsi" w:hAnsiTheme="minorHAnsi" w:cstheme="minorHAnsi"/>
-          <w:lang w:val="nl-NL"/>
-        </w:rPr>
-        <w:t xml:space="preserve"> ook goed zijn toegepast, aangezien die </w:t>
-      </w:r>
-      <w:r>
-        <w:rPr>
-          <w:rFonts w:asciiTheme="minorHAnsi" w:hAnsiTheme="minorHAnsi" w:cstheme="minorHAnsi"/>
-          <w:lang w:val="nl-NL"/>
-        </w:rPr>
-        <w:t xml:space="preserve">daar gedeeltelijk </w:t>
-      </w:r>
-      <w:proofErr w:type="spellStart"/>
-      <w:r>
-        <w:rPr>
-          <w:rFonts w:asciiTheme="minorHAnsi" w:hAnsiTheme="minorHAnsi" w:cstheme="minorHAnsi"/>
-          <w:lang w:val="nl-NL"/>
-        </w:rPr>
-        <w:t>zn</w:t>
-      </w:r>
-      <w:proofErr w:type="spellEnd"/>
-      <w:r>
-        <w:rPr>
-          <w:rFonts w:asciiTheme="minorHAnsi" w:hAnsiTheme="minorHAnsi" w:cstheme="minorHAnsi"/>
-          <w:lang w:val="nl-NL"/>
-        </w:rPr>
-        <w:t xml:space="preserve"> cijfer op </w:t>
-      </w:r>
-      <w:proofErr w:type="spellStart"/>
-      <w:r>
-        <w:rPr>
-          <w:rFonts w:asciiTheme="minorHAnsi" w:hAnsiTheme="minorHAnsi" w:cstheme="minorHAnsi"/>
-          <w:lang w:val="nl-NL"/>
-        </w:rPr>
-        <w:t>baseerd</w:t>
-      </w:r>
-      <w:proofErr w:type="spellEnd"/>
-      <w:r>
-        <w:rPr>
-          <w:rFonts w:asciiTheme="minorHAnsi" w:hAnsiTheme="minorHAnsi" w:cstheme="minorHAnsi"/>
-          <w:lang w:val="nl-NL"/>
-        </w:rPr>
-        <w:t xml:space="preserve">, daarnaast, indien mogelijk zou ik de code kunnen aanwijzen waar de </w:t>
-      </w:r>
-      <w:proofErr w:type="spellStart"/>
-      <w:r>
-        <w:rPr>
-          <w:rFonts w:asciiTheme="minorHAnsi" w:hAnsiTheme="minorHAnsi" w:cstheme="minorHAnsi"/>
-          <w:lang w:val="nl-NL"/>
-        </w:rPr>
-        <w:t>SOLID’s</w:t>
-      </w:r>
-      <w:proofErr w:type="spellEnd"/>
-      <w:r>
-        <w:rPr>
-          <w:rFonts w:asciiTheme="minorHAnsi" w:hAnsiTheme="minorHAnsi" w:cstheme="minorHAnsi"/>
-          <w:lang w:val="nl-NL"/>
-        </w:rPr>
-        <w:t xml:space="preserve"> zijn toegepast.</w:t>
+        <w:t xml:space="preserve">Verder kun je aan de screenshot van Sigrid zien dat de SOLID princles ook goed zijn toegepast, aangezien die </w:t>
+      </w:r>
+      <w:r>
+        <w:rPr>
+          <w:rFonts w:asciiTheme="minorHAnsi" w:hAnsiTheme="minorHAnsi" w:cstheme="minorHAnsi"/>
+          <w:lang w:val="nl-NL"/>
+        </w:rPr>
+        <w:t>daar gedeeltelijk zn cijfer op baseerd, daarnaast, indien mogelijk zou ik de code kunnen aanwijzen waar de SOLID’s zijn toegepast.</w:t>
       </w:r>
     </w:p>
     <w:p>
@@ -3141,18 +2733,9 @@
           <w:lang w:val="nl-NL"/>
         </w:rPr>
         <w:lastRenderedPageBreak/>
-        <w:t xml:space="preserve">Screenshot </w:t>
-      </w:r>
-      <w:proofErr w:type="spellStart"/>
-      <w:r>
-        <w:rPr>
-          <w:rFonts w:asciiTheme="minorHAnsi" w:hAnsiTheme="minorHAnsi" w:cstheme="minorHAnsi"/>
-          <w:lang w:val="nl-NL"/>
-        </w:rPr>
-        <w:t>BetterCodeHub</w:t>
+        <w:t>Screenshot BetterCodeHub</w:t>
       </w:r>
       <w:bookmarkEnd w:id="4"/>
-      <w:proofErr w:type="spellEnd"/>
       <w:r>
         <w:rPr>
           <w:rFonts w:asciiTheme="minorHAnsi" w:hAnsiTheme="minorHAnsi" w:cstheme="minorHAnsi"/>
@@ -3273,18 +2856,9 @@
           <w:rFonts w:asciiTheme="minorHAnsi" w:hAnsiTheme="minorHAnsi" w:cstheme="minorHAnsi"/>
           <w:lang w:val="nl-NL"/>
         </w:rPr>
-        <w:t xml:space="preserve">Uitleg design </w:t>
-      </w:r>
-      <w:proofErr w:type="spellStart"/>
-      <w:r>
-        <w:rPr>
-          <w:rFonts w:asciiTheme="minorHAnsi" w:hAnsiTheme="minorHAnsi" w:cstheme="minorHAnsi"/>
-          <w:lang w:val="nl-NL"/>
-        </w:rPr>
-        <w:t>patterns</w:t>
+        <w:t>Uitleg design patterns</w:t>
       </w:r>
       <w:bookmarkEnd w:id="5"/>
-      <w:proofErr w:type="spellEnd"/>
     </w:p>
     <w:p>
       <w:pPr>
@@ -3308,9 +2882,15 @@
           <w:bCs/>
           <w:lang w:val="nl-NL"/>
         </w:rPr>
-        <w:t xml:space="preserve">Adapter </w:t>
-      </w:r>
-      <w:proofErr w:type="spellStart"/>
+        <w:t>Adapter pattern</w:t>
+      </w:r>
+      <w:r>
+        <w:rPr>
+          <w:rFonts w:asciiTheme="minorHAnsi" w:hAnsiTheme="minorHAnsi" w:cstheme="minorHAnsi"/>
+          <w:lang w:val="nl-NL"/>
+        </w:rPr>
+        <w:t xml:space="preserve"> en de </w:t>
+      </w:r>
       <w:r>
         <w:rPr>
           <w:rFonts w:asciiTheme="minorHAnsi" w:hAnsiTheme="minorHAnsi" w:cstheme="minorHAnsi"/>
@@ -3318,110 +2898,14 @@
           <w:bCs/>
           <w:lang w:val="nl-NL"/>
         </w:rPr>
-        <w:t>pattern</w:t>
-      </w:r>
-      <w:proofErr w:type="spellEnd"/>
-      <w:r>
-        <w:rPr>
-          <w:rFonts w:asciiTheme="minorHAnsi" w:hAnsiTheme="minorHAnsi" w:cstheme="minorHAnsi"/>
-          <w:lang w:val="nl-NL"/>
-        </w:rPr>
-        <w:t xml:space="preserve"> en de </w:t>
-      </w:r>
-      <w:r>
-        <w:rPr>
-          <w:rFonts w:asciiTheme="minorHAnsi" w:hAnsiTheme="minorHAnsi" w:cstheme="minorHAnsi"/>
-          <w:b/>
-          <w:bCs/>
-          <w:lang w:val="nl-NL"/>
-        </w:rPr>
-        <w:t xml:space="preserve">template </w:t>
-      </w:r>
-      <w:proofErr w:type="spellStart"/>
-      <w:r>
-        <w:rPr>
-          <w:rFonts w:asciiTheme="minorHAnsi" w:hAnsiTheme="minorHAnsi" w:cstheme="minorHAnsi"/>
-          <w:b/>
-          <w:bCs/>
-          <w:lang w:val="nl-NL"/>
-        </w:rPr>
-        <w:t>method</w:t>
-      </w:r>
-      <w:proofErr w:type="spellEnd"/>
-      <w:r>
-        <w:rPr>
-          <w:rFonts w:asciiTheme="minorHAnsi" w:hAnsiTheme="minorHAnsi" w:cstheme="minorHAnsi"/>
-          <w:b/>
-          <w:bCs/>
-          <w:lang w:val="nl-NL"/>
-        </w:rPr>
-        <w:t xml:space="preserve"> </w:t>
-      </w:r>
-      <w:proofErr w:type="spellStart"/>
-      <w:r>
-        <w:rPr>
-          <w:rFonts w:asciiTheme="minorHAnsi" w:hAnsiTheme="minorHAnsi" w:cstheme="minorHAnsi"/>
-          <w:b/>
-          <w:bCs/>
-          <w:lang w:val="nl-NL"/>
-        </w:rPr>
-        <w:t>pattern</w:t>
-      </w:r>
-      <w:proofErr w:type="spellEnd"/>
-      <w:r>
-        <w:rPr>
-          <w:rFonts w:asciiTheme="minorHAnsi" w:hAnsiTheme="minorHAnsi" w:cstheme="minorHAnsi"/>
-          <w:lang w:val="nl-NL"/>
-        </w:rPr>
-        <w:t xml:space="preserve">. We hebben de template </w:t>
-      </w:r>
-      <w:proofErr w:type="spellStart"/>
-      <w:r>
-        <w:rPr>
-          <w:rFonts w:asciiTheme="minorHAnsi" w:hAnsiTheme="minorHAnsi" w:cstheme="minorHAnsi"/>
-          <w:lang w:val="nl-NL"/>
-        </w:rPr>
-        <w:t>method</w:t>
-      </w:r>
-      <w:proofErr w:type="spellEnd"/>
-      <w:r>
-        <w:rPr>
-          <w:rFonts w:asciiTheme="minorHAnsi" w:hAnsiTheme="minorHAnsi" w:cstheme="minorHAnsi"/>
-          <w:lang w:val="nl-NL"/>
-        </w:rPr>
-        <w:t xml:space="preserve"> </w:t>
-      </w:r>
-      <w:proofErr w:type="spellStart"/>
-      <w:r>
-        <w:rPr>
-          <w:rFonts w:asciiTheme="minorHAnsi" w:hAnsiTheme="minorHAnsi" w:cstheme="minorHAnsi"/>
-          <w:lang w:val="nl-NL"/>
-        </w:rPr>
-        <w:t>pattern</w:t>
-      </w:r>
-      <w:proofErr w:type="spellEnd"/>
-      <w:r>
-        <w:rPr>
-          <w:rFonts w:asciiTheme="minorHAnsi" w:hAnsiTheme="minorHAnsi" w:cstheme="minorHAnsi"/>
-          <w:lang w:val="nl-NL"/>
-        </w:rPr>
-        <w:t xml:space="preserve"> toegepast in de adapter </w:t>
-      </w:r>
-      <w:proofErr w:type="spellStart"/>
-      <w:r>
-        <w:rPr>
-          <w:rFonts w:asciiTheme="minorHAnsi" w:hAnsiTheme="minorHAnsi" w:cstheme="minorHAnsi"/>
-          <w:lang w:val="nl-NL"/>
-        </w:rPr>
-        <w:t>pattern</w:t>
-      </w:r>
-      <w:proofErr w:type="spellEnd"/>
-      <w:r>
-        <w:rPr>
-          <w:rFonts w:asciiTheme="minorHAnsi" w:hAnsiTheme="minorHAnsi" w:cstheme="minorHAnsi"/>
-          <w:lang w:val="nl-NL"/>
-        </w:rPr>
-        <w:t xml:space="preserve">, dus ze staan beide op </w:t>
+        <w:t>template method pattern</w:t>
+      </w:r>
+      <w:r>
+        <w:rPr>
+          <w:rFonts w:asciiTheme="minorHAnsi" w:hAnsiTheme="minorHAnsi" w:cstheme="minorHAnsi"/>
+          <w:lang w:val="nl-NL"/>
+        </w:rPr>
+        <w:t xml:space="preserve">. We hebben de template method pattern toegepast in de adapter pattern, dus ze staan beide op </w:t>
       </w:r>
       <w:r>
         <w:rPr>
@@ -3460,71 +2944,7 @@
           <w:rFonts w:asciiTheme="minorHAnsi" w:hAnsiTheme="minorHAnsi" w:cstheme="minorHAnsi"/>
           <w:lang w:val="nl-NL"/>
         </w:rPr>
-        <w:t xml:space="preserve">De adapter </w:t>
-      </w:r>
-      <w:proofErr w:type="spellStart"/>
-      <w:r>
-        <w:rPr>
-          <w:rFonts w:asciiTheme="minorHAnsi" w:hAnsiTheme="minorHAnsi" w:cstheme="minorHAnsi"/>
-          <w:lang w:val="nl-NL"/>
-        </w:rPr>
-        <w:t>pattern</w:t>
-      </w:r>
-      <w:proofErr w:type="spellEnd"/>
-      <w:r>
-        <w:rPr>
-          <w:rFonts w:asciiTheme="minorHAnsi" w:hAnsiTheme="minorHAnsi" w:cstheme="minorHAnsi"/>
-          <w:lang w:val="nl-NL"/>
-        </w:rPr>
-        <w:t xml:space="preserve"> is toegepast doordat in plaats van AI </w:t>
-      </w:r>
-      <w:proofErr w:type="spellStart"/>
-      <w:r>
-        <w:rPr>
-          <w:rFonts w:asciiTheme="minorHAnsi" w:hAnsiTheme="minorHAnsi" w:cstheme="minorHAnsi"/>
-          <w:lang w:val="nl-NL"/>
-        </w:rPr>
-        <w:t>Manager.ask</w:t>
-      </w:r>
-      <w:proofErr w:type="spellEnd"/>
-      <w:r>
-        <w:rPr>
-          <w:rFonts w:asciiTheme="minorHAnsi" w:hAnsiTheme="minorHAnsi" w:cstheme="minorHAnsi"/>
-          <w:lang w:val="nl-NL"/>
-        </w:rPr>
-        <w:t xml:space="preserve"> te callen, call je de adapter, en die </w:t>
-      </w:r>
-      <w:proofErr w:type="spellStart"/>
-      <w:r>
-        <w:rPr>
-          <w:rFonts w:asciiTheme="minorHAnsi" w:hAnsiTheme="minorHAnsi" w:cstheme="minorHAnsi"/>
-          <w:lang w:val="nl-NL"/>
-        </w:rPr>
-        <w:t>called</w:t>
-      </w:r>
-      <w:proofErr w:type="spellEnd"/>
-      <w:r>
-        <w:rPr>
-          <w:rFonts w:asciiTheme="minorHAnsi" w:hAnsiTheme="minorHAnsi" w:cstheme="minorHAnsi"/>
-          <w:lang w:val="nl-NL"/>
-        </w:rPr>
-        <w:t xml:space="preserve"> </w:t>
-      </w:r>
-      <w:proofErr w:type="spellStart"/>
-      <w:r>
-        <w:rPr>
-          <w:rFonts w:asciiTheme="minorHAnsi" w:hAnsiTheme="minorHAnsi" w:cstheme="minorHAnsi"/>
-          <w:lang w:val="nl-NL"/>
-        </w:rPr>
-        <w:t>AIManager.ask</w:t>
-      </w:r>
-      <w:proofErr w:type="spellEnd"/>
-      <w:r>
-        <w:rPr>
-          <w:rFonts w:asciiTheme="minorHAnsi" w:hAnsiTheme="minorHAnsi" w:cstheme="minorHAnsi"/>
-          <w:lang w:val="nl-NL"/>
-        </w:rPr>
-        <w:t xml:space="preserve"> intern nadat de data verwerkt is op de manier waarop het nodig is.</w:t>
+        <w:t>De adapter pattern is toegepast doordat in plaats van AI Manager.ask te callen, call je de adapter, en die called AIManager.ask intern nadat de data verwerkt is op de manier waarop het nodig is.</w:t>
       </w:r>
     </w:p>
     <w:p>
@@ -3549,23 +2969,7 @@
             <w:rFonts w:asciiTheme="minorHAnsi" w:hAnsiTheme="minorHAnsi" w:cstheme="minorHAnsi"/>
             <w:lang w:val="nl-NL"/>
           </w:rPr>
-          <w:t>de</w:t>
-        </w:r>
-        <w:r>
-          <w:rPr>
-            <w:rStyle w:val="Hyperlink"/>
-            <w:rFonts w:asciiTheme="minorHAnsi" w:hAnsiTheme="minorHAnsi" w:cstheme="minorHAnsi"/>
-            <w:lang w:val="nl-NL"/>
-          </w:rPr>
-          <w:t>z</w:t>
-        </w:r>
-        <w:r>
-          <w:rPr>
-            <w:rStyle w:val="Hyperlink"/>
-            <w:rFonts w:asciiTheme="minorHAnsi" w:hAnsiTheme="minorHAnsi" w:cstheme="minorHAnsi"/>
-            <w:lang w:val="nl-NL"/>
-          </w:rPr>
-          <w:t>e</w:t>
+          <w:t>deze</w:t>
         </w:r>
       </w:hyperlink>
       <w:r>
@@ -3594,23 +2998,7 @@
           <w:rFonts w:asciiTheme="minorHAnsi" w:hAnsiTheme="minorHAnsi" w:cstheme="minorHAnsi"/>
           <w:lang w:val="nl-NL"/>
         </w:rPr>
-        <w:t xml:space="preserve"> (</w:t>
-      </w:r>
-      <w:proofErr w:type="spellStart"/>
-      <w:r>
-        <w:rPr>
-          <w:rFonts w:asciiTheme="minorHAnsi" w:hAnsiTheme="minorHAnsi" w:cstheme="minorHAnsi"/>
-          <w:lang w:val="nl-NL"/>
-        </w:rPr>
-        <w:t>AIAdapter</w:t>
-      </w:r>
-      <w:proofErr w:type="spellEnd"/>
-      <w:r>
-        <w:rPr>
-          <w:rFonts w:asciiTheme="minorHAnsi" w:hAnsiTheme="minorHAnsi" w:cstheme="minorHAnsi"/>
-          <w:lang w:val="nl-NL"/>
-        </w:rPr>
-        <w:t>)</w:t>
+        <w:t xml:space="preserve"> (AIAdapter)</w:t>
       </w:r>
       <w:r>
         <w:rPr>
@@ -3624,23 +3012,7 @@
           <w:rFonts w:asciiTheme="minorHAnsi" w:hAnsiTheme="minorHAnsi" w:cstheme="minorHAnsi"/>
           <w:lang w:val="nl-NL"/>
         </w:rPr>
-        <w:t xml:space="preserve"> (</w:t>
-      </w:r>
-      <w:proofErr w:type="spellStart"/>
-      <w:r>
-        <w:rPr>
-          <w:rFonts w:asciiTheme="minorHAnsi" w:hAnsiTheme="minorHAnsi" w:cstheme="minorHAnsi"/>
-          <w:lang w:val="nl-NL"/>
-        </w:rPr>
-        <w:t>AIAdapterManager</w:t>
-      </w:r>
-      <w:proofErr w:type="spellEnd"/>
-      <w:r>
-        <w:rPr>
-          <w:rFonts w:asciiTheme="minorHAnsi" w:hAnsiTheme="minorHAnsi" w:cstheme="minorHAnsi"/>
-          <w:lang w:val="nl-NL"/>
-        </w:rPr>
-        <w:t>)</w:t>
+        <w:t xml:space="preserve"> (AIAdapterManager)</w:t>
       </w:r>
       <w:r>
         <w:rPr>
@@ -3664,55 +3036,7 @@
           <w:rFonts w:asciiTheme="minorHAnsi" w:hAnsiTheme="minorHAnsi" w:cstheme="minorHAnsi"/>
           <w:lang w:val="nl-NL"/>
         </w:rPr>
-        <w:t xml:space="preserve"> terugvinden. Hier leg ik namelijk uit hoe de template </w:t>
-      </w:r>
-      <w:proofErr w:type="spellStart"/>
-      <w:r>
-        <w:rPr>
-          <w:rFonts w:asciiTheme="minorHAnsi" w:hAnsiTheme="minorHAnsi" w:cstheme="minorHAnsi"/>
-          <w:lang w:val="nl-NL"/>
-        </w:rPr>
-        <w:t>method</w:t>
-      </w:r>
-      <w:proofErr w:type="spellEnd"/>
-      <w:r>
-        <w:rPr>
-          <w:rFonts w:asciiTheme="minorHAnsi" w:hAnsiTheme="minorHAnsi" w:cstheme="minorHAnsi"/>
-          <w:lang w:val="nl-NL"/>
-        </w:rPr>
-        <w:t xml:space="preserve"> </w:t>
-      </w:r>
-      <w:proofErr w:type="spellStart"/>
-      <w:r>
-        <w:rPr>
-          <w:rFonts w:asciiTheme="minorHAnsi" w:hAnsiTheme="minorHAnsi" w:cstheme="minorHAnsi"/>
-          <w:lang w:val="nl-NL"/>
-        </w:rPr>
-        <w:t>pattern</w:t>
-      </w:r>
-      <w:proofErr w:type="spellEnd"/>
-      <w:r>
-        <w:rPr>
-          <w:rFonts w:asciiTheme="minorHAnsi" w:hAnsiTheme="minorHAnsi" w:cstheme="minorHAnsi"/>
-          <w:lang w:val="nl-NL"/>
-        </w:rPr>
-        <w:t xml:space="preserve"> perfect werkt met de adapter </w:t>
-      </w:r>
-      <w:proofErr w:type="spellStart"/>
-      <w:r>
-        <w:rPr>
-          <w:rFonts w:asciiTheme="minorHAnsi" w:hAnsiTheme="minorHAnsi" w:cstheme="minorHAnsi"/>
-          <w:lang w:val="nl-NL"/>
-        </w:rPr>
-        <w:t>pattern</w:t>
-      </w:r>
-      <w:proofErr w:type="spellEnd"/>
-      <w:r>
-        <w:rPr>
-          <w:rFonts w:asciiTheme="minorHAnsi" w:hAnsiTheme="minorHAnsi" w:cstheme="minorHAnsi"/>
-          <w:lang w:val="nl-NL"/>
-        </w:rPr>
-        <w:t xml:space="preserve"> die we hebben.</w:t>
+        <w:t xml:space="preserve"> terugvinden. Hier leg ik namelijk uit hoe de template method pattern perfect werkt met de adapter pattern die we hebben.</w:t>
       </w:r>
     </w:p>
     <w:p>
@@ -3754,72 +3078,8 @@
         <w:rPr>
           <w:lang w:val="nl-NL"/>
         </w:rPr>
-        <w:t xml:space="preserve">We hebben een lijst van nuttige test toegevoegd volgens de volgende standaard </w:t>
-      </w:r>
-      <w:proofErr w:type="spellStart"/>
-      <w:r>
-        <w:rPr>
-          <w:lang w:val="nl-NL"/>
-        </w:rPr>
-        <w:t>java</w:t>
-      </w:r>
-      <w:proofErr w:type="spellEnd"/>
-      <w:r>
-        <w:rPr>
-          <w:lang w:val="nl-NL"/>
-        </w:rPr>
-        <w:t xml:space="preserve"> </w:t>
-      </w:r>
-      <w:proofErr w:type="spellStart"/>
-      <w:r>
-        <w:rPr>
-          <w:lang w:val="nl-NL"/>
-        </w:rPr>
-        <w:t>junit</w:t>
-      </w:r>
-      <w:proofErr w:type="spellEnd"/>
-      <w:r>
-        <w:rPr>
-          <w:lang w:val="nl-NL"/>
-        </w:rPr>
-        <w:t xml:space="preserve"> </w:t>
-      </w:r>
-      <w:proofErr w:type="spellStart"/>
-      <w:r>
-        <w:rPr>
-          <w:lang w:val="nl-NL"/>
-        </w:rPr>
-        <w:t>naming</w:t>
-      </w:r>
-      <w:proofErr w:type="spellEnd"/>
-      <w:r>
-        <w:rPr>
-          <w:lang w:val="nl-NL"/>
-        </w:rPr>
-        <w:t xml:space="preserve"> </w:t>
-      </w:r>
-      <w:proofErr w:type="spellStart"/>
-      <w:r>
-        <w:rPr>
-          <w:lang w:val="nl-NL"/>
-        </w:rPr>
-        <w:t>convention</w:t>
-      </w:r>
-      <w:proofErr w:type="spellEnd"/>
-      <w:r>
-        <w:rPr>
-          <w:lang w:val="nl-NL"/>
-        </w:rPr>
-        <w:t xml:space="preserve">: </w:t>
-      </w:r>
-      <w:proofErr w:type="spellStart"/>
-      <w:r>
-        <w:rPr>
-          <w:lang w:val="nl-NL"/>
-        </w:rPr>
-        <w:t>FunctionName_Status_ExceptedReturnValue</w:t>
-      </w:r>
-      <w:proofErr w:type="spellEnd"/>
+        <w:t>We hebben een lijst van nuttige test toegevoegd volgens de volgende standaard java junit naming convention: FunctionName_Status_ExceptedReturnValue</w:t>
+      </w:r>
     </w:p>
     <w:p>
       <w:pPr>
@@ -3885,7 +3145,6 @@
         </w:rPr>
       </w:pPr>
       <w:bookmarkStart w:id="7" w:name="_Toc135732392"/>
-      <w:proofErr w:type="spellStart"/>
       <w:r>
         <w:rPr>
           <w:rFonts w:asciiTheme="minorHAnsi" w:hAnsiTheme="minorHAnsi" w:cstheme="minorBidi"/>
@@ -3910,64 +3169,33 @@
         </w:rPr>
         <w:t>len</w:t>
       </w:r>
-      <w:proofErr w:type="spellEnd"/>
       <w:r>
         <w:rPr>
           <w:rFonts w:asciiTheme="minorHAnsi" w:hAnsiTheme="minorHAnsi" w:cstheme="minorBidi"/>
         </w:rPr>
         <w:t xml:space="preserve"> </w:t>
       </w:r>
-      <w:proofErr w:type="spellStart"/>
       <w:r>
         <w:rPr>
           <w:rFonts w:asciiTheme="minorHAnsi" w:hAnsiTheme="minorHAnsi" w:cstheme="minorBidi"/>
         </w:rPr>
-        <w:t>voor</w:t>
-      </w:r>
-      <w:proofErr w:type="spellEnd"/>
-      <w:r>
-        <w:rPr>
-          <w:rFonts w:asciiTheme="minorHAnsi" w:hAnsiTheme="minorHAnsi" w:cstheme="minorBidi"/>
-        </w:rPr>
-        <w:t xml:space="preserve"> modified condition/decision </w:t>
-      </w:r>
-      <w:proofErr w:type="gramStart"/>
-      <w:r>
-        <w:rPr>
-          <w:rFonts w:asciiTheme="minorHAnsi" w:hAnsiTheme="minorHAnsi" w:cstheme="minorBidi"/>
-        </w:rPr>
-        <w:t>coverage</w:t>
+        <w:t>voor modified condition/decision coverage</w:t>
       </w:r>
       <w:bookmarkEnd w:id="7"/>
-      <w:proofErr w:type="gramEnd"/>
-    </w:p>
-    <w:p>
-      <w:pPr>
-        <w:rPr>
-          <w:rFonts w:asciiTheme="minorHAnsi" w:hAnsiTheme="minorHAnsi" w:cstheme="minorHAnsi"/>
-          <w:lang w:val="nl-NL"/>
-        </w:rPr>
-      </w:pPr>
-      <w:r>
-        <w:rPr>
-          <w:rFonts w:asciiTheme="minorHAnsi" w:hAnsiTheme="minorHAnsi" w:cstheme="minorHAnsi"/>
-          <w:lang w:val="nl-NL"/>
-        </w:rPr>
-        <w:t xml:space="preserve">Waren niet nodig, we moesten enkele </w:t>
-      </w:r>
-      <w:r>
-        <w:rPr>
-          <w:rFonts w:asciiTheme="minorHAnsi" w:hAnsiTheme="minorHAnsi" w:cstheme="minorHAnsi"/>
-          <w:lang w:val="nl-NL"/>
-        </w:rPr>
-        <w:t xml:space="preserve">“nuttige” </w:t>
-      </w:r>
-      <w:r>
-        <w:rPr>
-          <w:rFonts w:asciiTheme="minorHAnsi" w:hAnsiTheme="minorHAnsi" w:cstheme="minorHAnsi"/>
-          <w:lang w:val="nl-NL"/>
-        </w:rPr>
-        <w:t>tests laten zien.</w:t>
+    </w:p>
+    <w:p>
+      <w:pPr>
+        <w:rPr>
+          <w:rFonts w:asciiTheme="minorHAnsi" w:hAnsiTheme="minorHAnsi" w:cstheme="minorHAnsi"/>
+          <w:lang w:val="nl-NL"/>
+        </w:rPr>
+      </w:pPr>
+      <w:r>
+        <w:rPr>
+          <w:rFonts w:asciiTheme="minorHAnsi" w:hAnsiTheme="minorHAnsi" w:cstheme="minorHAnsi"/>
+          <w:lang w:val="nl-NL"/>
+        </w:rPr>
+        <w:t>Waren niet nodig, we moesten enkele “nuttige” tests laten zien.</w:t>
       </w:r>
     </w:p>
     <w:p>
@@ -3992,46 +3220,23 @@
           <w:rFonts w:asciiTheme="minorHAnsi" w:hAnsiTheme="minorHAnsi" w:cstheme="minorHAnsi"/>
           <w:lang w:val="en-GB"/>
         </w:rPr>
-        <w:t xml:space="preserve">Decision, condition, multiple condition coverage </w:t>
-      </w:r>
-      <w:proofErr w:type="spellStart"/>
-      <w:r>
-        <w:rPr>
-          <w:rFonts w:asciiTheme="minorHAnsi" w:hAnsiTheme="minorHAnsi" w:cstheme="minorHAnsi"/>
-          <w:lang w:val="en-GB"/>
-        </w:rPr>
-        <w:t>testen</w:t>
+        <w:t>Decision, condition, multiple condition coverage testen</w:t>
       </w:r>
       <w:bookmarkEnd w:id="8"/>
-      <w:proofErr w:type="spellEnd"/>
-    </w:p>
-    <w:p>
-      <w:pPr>
-        <w:rPr>
-          <w:rFonts w:asciiTheme="minorHAnsi" w:hAnsiTheme="minorHAnsi" w:cstheme="minorHAnsi"/>
-          <w:lang w:val="nl-NL"/>
-        </w:rPr>
-      </w:pPr>
-      <w:r>
-        <w:rPr>
-          <w:rFonts w:asciiTheme="minorHAnsi" w:hAnsiTheme="minorHAnsi" w:cstheme="minorHAnsi"/>
-          <w:lang w:val="nl-NL"/>
-        </w:rPr>
-        <w:t>Waren niet nodig, we moesten enkele</w:t>
-      </w:r>
-      <w:r>
-        <w:rPr>
-          <w:rFonts w:asciiTheme="minorHAnsi" w:hAnsiTheme="minorHAnsi" w:cstheme="minorHAnsi"/>
-          <w:lang w:val="nl-NL"/>
-        </w:rPr>
-        <w:t xml:space="preserve"> “nuttige”</w:t>
-      </w:r>
-      <w:r>
-        <w:rPr>
-          <w:rFonts w:asciiTheme="minorHAnsi" w:hAnsiTheme="minorHAnsi" w:cstheme="minorHAnsi"/>
-          <w:lang w:val="nl-NL"/>
-        </w:rPr>
-        <w:t xml:space="preserve"> tests laten zien.</w:t>
+    </w:p>
+    <w:p>
+      <w:pPr>
+        <w:rPr>
+          <w:rFonts w:asciiTheme="minorHAnsi" w:hAnsiTheme="minorHAnsi" w:cstheme="minorHAnsi"/>
+          <w:lang w:val="nl-NL"/>
+        </w:rPr>
+      </w:pPr>
+      <w:r>
+        <w:rPr>
+          <w:rFonts w:asciiTheme="minorHAnsi" w:hAnsiTheme="minorHAnsi" w:cstheme="minorHAnsi"/>
+          <w:lang w:val="nl-NL"/>
+        </w:rPr>
+        <w:t>Waren niet nodig, we moesten enkele “nuttige” tests laten zien.</w:t>
       </w:r>
     </w:p>
     <w:p>
@@ -4075,6 +3280,64 @@
           <w:lang w:val="nl-NL"/>
         </w:rPr>
       </w:pPr>
+      <w:r>
+        <w:rPr>
+          <w:rFonts w:asciiTheme="minorHAnsi" w:hAnsiTheme="minorHAnsi" w:cstheme="minorHAnsi"/>
+          <w:lang w:val="nl-NL"/>
+        </w:rPr>
+        <w:t xml:space="preserve">We voldoen aan </w:t>
+      </w:r>
+      <w:r>
+        <w:rPr>
+          <w:rFonts w:asciiTheme="minorHAnsi" w:hAnsiTheme="minorHAnsi" w:cstheme="minorHAnsi"/>
+          <w:lang w:val="nl-NL"/>
+        </w:rPr>
+        <w:t>Onderhoudbaarheid, betrouwbaarheid en efficiëntie uit ISO 25010</w:t>
+      </w:r>
+      <w:r>
+        <w:rPr>
+          <w:rFonts w:asciiTheme="minorHAnsi" w:hAnsiTheme="minorHAnsi" w:cstheme="minorHAnsi"/>
+          <w:lang w:val="nl-NL"/>
+        </w:rPr>
+        <w:t>:</w:t>
+      </w:r>
+    </w:p>
+    <w:p>
+      <w:pPr>
+        <w:rPr>
+          <w:rFonts w:asciiTheme="minorHAnsi" w:hAnsiTheme="minorHAnsi" w:cstheme="minorHAnsi"/>
+          <w:lang w:val="nl-NL"/>
+        </w:rPr>
+      </w:pPr>
+    </w:p>
+    <w:p>
+      <w:pPr>
+        <w:rPr>
+          <w:rFonts w:asciiTheme="minorHAnsi" w:hAnsiTheme="minorHAnsi" w:cstheme="minorHAnsi"/>
+          <w:lang w:val="nl-NL"/>
+        </w:rPr>
+      </w:pPr>
+      <w:r>
+        <w:rPr>
+          <w:rFonts w:asciiTheme="minorHAnsi" w:hAnsiTheme="minorHAnsi" w:cstheme="minorHAnsi"/>
+          <w:lang w:val="nl-NL"/>
+        </w:rPr>
+        <w:t>Onderhoudbaarheid</w:t>
+      </w:r>
+      <w:r>
+        <w:rPr>
+          <w:rFonts w:asciiTheme="minorHAnsi" w:hAnsiTheme="minorHAnsi" w:cstheme="minorHAnsi"/>
+          <w:lang w:val="nl-NL"/>
+        </w:rPr>
+        <w:t xml:space="preserve"> doordat we gebruik hebben gemaakt van de SOLID principles (kun je in sigrid terugzien), deze SOLID’s zorgen voor onderhoudbaarheid. Daarnaast voldoet de efficientie ook aangezien er tijdens het gebruik geen moment van hapering of slome prestaties te zien en/of voelen zijn. Betrouwbaarheid komt terug uit de SOLID’s en het feit dat het programma op elke systeem werkt, daarnaast werkt het ook offline.</w:t>
+      </w:r>
+      <w:r>
+        <w:rPr>
+          <w:rFonts w:asciiTheme="minorHAnsi" w:hAnsiTheme="minorHAnsi" w:cstheme="minorHAnsi"/>
+          <w:lang w:val="nl-NL"/>
+        </w:rPr>
+        <w:br/>
+      </w:r>
     </w:p>
     <w:p>
       <w:pPr>
@@ -4131,48 +3394,23 @@
           <w:rFonts w:asciiTheme="minorHAnsi" w:hAnsiTheme="minorHAnsi" w:cstheme="minorHAnsi"/>
           <w:lang w:val="nl-NL"/>
         </w:rPr>
-        <w:t xml:space="preserve">Definition of </w:t>
-      </w:r>
-      <w:proofErr w:type="spellStart"/>
-      <w:r>
-        <w:rPr>
-          <w:rFonts w:asciiTheme="minorHAnsi" w:hAnsiTheme="minorHAnsi" w:cstheme="minorHAnsi"/>
-          <w:lang w:val="nl-NL"/>
-        </w:rPr>
-        <w:t>Done</w:t>
+        <w:t>Definition of Done</w:t>
       </w:r>
       <w:bookmarkEnd w:id="11"/>
-      <w:proofErr w:type="spellEnd"/>
-    </w:p>
-    <w:p>
-      <w:pPr>
-        <w:rPr>
-          <w:rFonts w:asciiTheme="minorHAnsi" w:hAnsiTheme="minorHAnsi" w:cstheme="minorHAnsi"/>
-          <w:lang w:val="nl-NL"/>
-        </w:rPr>
-      </w:pPr>
-      <w:r>
-        <w:rPr>
-          <w:rFonts w:asciiTheme="minorHAnsi" w:hAnsiTheme="minorHAnsi" w:cstheme="minorHAnsi"/>
-          <w:lang w:val="nl-NL"/>
-        </w:rPr>
-        <w:t xml:space="preserve">Beschrijving van Definition of </w:t>
-      </w:r>
-      <w:proofErr w:type="spellStart"/>
-      <w:r>
-        <w:rPr>
-          <w:rFonts w:asciiTheme="minorHAnsi" w:hAnsiTheme="minorHAnsi" w:cstheme="minorHAnsi"/>
-          <w:lang w:val="nl-NL"/>
-        </w:rPr>
-        <w:t>Done</w:t>
-      </w:r>
-      <w:proofErr w:type="spellEnd"/>
-      <w:r>
-        <w:rPr>
-          <w:rFonts w:asciiTheme="minorHAnsi" w:hAnsiTheme="minorHAnsi" w:cstheme="minorHAnsi"/>
-          <w:lang w:val="nl-NL"/>
-        </w:rPr>
-        <w:t>…</w:t>
+    </w:p>
+    <w:p>
+      <w:pPr>
+        <w:rPr>
+          <w:rFonts w:asciiTheme="minorHAnsi" w:hAnsiTheme="minorHAnsi" w:cstheme="minorHAnsi"/>
+          <w:lang w:val="nl-NL"/>
+        </w:rPr>
+      </w:pPr>
+      <w:r>
+        <w:rPr>
+          <w:rFonts w:asciiTheme="minorHAnsi" w:hAnsiTheme="minorHAnsi" w:cstheme="minorHAnsi"/>
+          <w:lang w:val="nl-NL"/>
+        </w:rPr>
+        <w:t>Beschrijving van Definition of Done…</w:t>
       </w:r>
     </w:p>
     <w:p>
@@ -4212,39 +3450,7 @@
           <w:rFonts w:asciiTheme="minorHAnsi" w:hAnsiTheme="minorHAnsi" w:cstheme="minorHAnsi"/>
           <w:lang w:val="nl-NL"/>
         </w:rPr>
-        <w:t xml:space="preserve">In </w:t>
-      </w:r>
-      <w:proofErr w:type="spellStart"/>
-      <w:r>
-        <w:rPr>
-          <w:rFonts w:asciiTheme="minorHAnsi" w:hAnsiTheme="minorHAnsi" w:cstheme="minorHAnsi"/>
-          <w:lang w:val="nl-NL"/>
-        </w:rPr>
-        <w:t>scrumwise</w:t>
-      </w:r>
-      <w:proofErr w:type="spellEnd"/>
-      <w:r>
-        <w:rPr>
-          <w:rFonts w:asciiTheme="minorHAnsi" w:hAnsiTheme="minorHAnsi" w:cstheme="minorHAnsi"/>
-          <w:lang w:val="nl-NL"/>
-        </w:rPr>
-        <w:t xml:space="preserve"> zijn de </w:t>
-      </w:r>
-      <w:proofErr w:type="spellStart"/>
-      <w:r>
-        <w:rPr>
-          <w:rFonts w:asciiTheme="minorHAnsi" w:hAnsiTheme="minorHAnsi" w:cstheme="minorHAnsi"/>
-          <w:lang w:val="nl-NL"/>
-        </w:rPr>
-        <w:t>retrospectives</w:t>
-      </w:r>
-      <w:proofErr w:type="spellEnd"/>
-      <w:r>
-        <w:rPr>
-          <w:rFonts w:asciiTheme="minorHAnsi" w:hAnsiTheme="minorHAnsi" w:cstheme="minorHAnsi"/>
-          <w:lang w:val="nl-NL"/>
-        </w:rPr>
-        <w:t xml:space="preserve"> te vinden.</w:t>
+        <w:t>In scrumwise zijn de retrospectives te vinden.</w:t>
       </w:r>
     </w:p>
     <w:p>
@@ -4308,26 +3514,36 @@
           <w:bCs/>
           <w:lang w:val="nl-NL"/>
         </w:rPr>
-        <w:t>Verbeteringen</w:t>
-      </w:r>
-      <w:r>
+        <w:t>Verbeteringen toegepast na sprint 2</w:t>
+      </w:r>
+    </w:p>
+    <w:p>
+      <w:pPr>
+        <w:rPr>
+          <w:rFonts w:asciiTheme="minorHAnsi" w:hAnsiTheme="minorHAnsi" w:cstheme="minorHAnsi"/>
+          <w:lang w:val="nl-NL"/>
+        </w:rPr>
+      </w:pPr>
+    </w:p>
+    <w:p>
+      <w:pPr>
         <w:rPr>
           <w:rFonts w:asciiTheme="minorHAnsi" w:hAnsiTheme="minorHAnsi" w:cstheme="minorHAnsi"/>
           <w:b/>
           <w:bCs/>
           <w:lang w:val="nl-NL"/>
         </w:rPr>
-        <w:t xml:space="preserve"> </w:t>
-      </w:r>
-      <w:r>
+      </w:pPr>
+    </w:p>
+    <w:p>
+      <w:pPr>
         <w:rPr>
           <w:rFonts w:asciiTheme="minorHAnsi" w:hAnsiTheme="minorHAnsi" w:cstheme="minorHAnsi"/>
           <w:b/>
           <w:bCs/>
           <w:lang w:val="nl-NL"/>
         </w:rPr>
-        <w:t xml:space="preserve">toegepast na sprint </w:t>
-      </w:r>
+      </w:pPr>
       <w:r>
         <w:rPr>
           <w:rFonts w:asciiTheme="minorHAnsi" w:hAnsiTheme="minorHAnsi" w:cstheme="minorHAnsi"/>
@@ -4335,7 +3551,7 @@
           <w:bCs/>
           <w:lang w:val="nl-NL"/>
         </w:rPr>
-        <w:t>2</w:t>
+        <w:t>Verbeteringen toegepast na sprint 3</w:t>
       </w:r>
     </w:p>
     <w:p>
@@ -4360,77 +3576,15 @@
       <w:pPr>
         <w:rPr>
           <w:rFonts w:asciiTheme="minorHAnsi" w:hAnsiTheme="minorHAnsi" w:cstheme="minorHAnsi"/>
-          <w:b/>
-          <w:bCs/>
-          <w:lang w:val="nl-NL"/>
-        </w:rPr>
-      </w:pPr>
-      <w:r>
-        <w:rPr>
-          <w:rFonts w:asciiTheme="minorHAnsi" w:hAnsiTheme="minorHAnsi" w:cstheme="minorHAnsi"/>
-          <w:b/>
-          <w:bCs/>
-          <w:lang w:val="nl-NL"/>
-        </w:rPr>
-        <w:t xml:space="preserve">Verbeteringen toegepast na sprint </w:t>
-      </w:r>
-      <w:r>
-        <w:rPr>
-          <w:rFonts w:asciiTheme="minorHAnsi" w:hAnsiTheme="minorHAnsi" w:cstheme="minorHAnsi"/>
-          <w:b/>
-          <w:bCs/>
-          <w:lang w:val="nl-NL"/>
-        </w:rPr>
-        <w:t>3</w:t>
-      </w:r>
-    </w:p>
-    <w:p>
-      <w:pPr>
-        <w:rPr>
-          <w:rFonts w:asciiTheme="minorHAnsi" w:hAnsiTheme="minorHAnsi" w:cstheme="minorHAnsi"/>
-          <w:lang w:val="nl-NL"/>
-        </w:rPr>
-      </w:pPr>
-    </w:p>
-    <w:p>
-      <w:pPr>
-        <w:rPr>
-          <w:rFonts w:asciiTheme="minorHAnsi" w:hAnsiTheme="minorHAnsi" w:cstheme="minorHAnsi"/>
-          <w:b/>
-          <w:bCs/>
-          <w:lang w:val="nl-NL"/>
-        </w:rPr>
-      </w:pPr>
-    </w:p>
-    <w:p>
-      <w:pPr>
-        <w:rPr>
-          <w:rFonts w:asciiTheme="minorHAnsi" w:hAnsiTheme="minorHAnsi" w:cstheme="minorHAnsi"/>
-          <w:lang w:val="nl-NL"/>
-        </w:rPr>
-      </w:pPr>
-      <w:r>
-        <w:rPr>
-          <w:rFonts w:asciiTheme="minorHAnsi" w:hAnsiTheme="minorHAnsi" w:cstheme="minorHAnsi"/>
-          <w:lang w:val="nl-NL"/>
-        </w:rPr>
-        <w:t xml:space="preserve">Geef </w:t>
-      </w:r>
-      <w:proofErr w:type="gramStart"/>
-      <w:r>
-        <w:rPr>
-          <w:rFonts w:asciiTheme="minorHAnsi" w:hAnsiTheme="minorHAnsi" w:cstheme="minorHAnsi"/>
-          <w:lang w:val="nl-NL"/>
-        </w:rPr>
-        <w:t>hier aan</w:t>
-      </w:r>
-      <w:proofErr w:type="gramEnd"/>
-      <w:r>
-        <w:rPr>
-          <w:rFonts w:asciiTheme="minorHAnsi" w:hAnsiTheme="minorHAnsi" w:cstheme="minorHAnsi"/>
-          <w:lang w:val="nl-NL"/>
-        </w:rPr>
-        <w:t xml:space="preserve"> </w:t>
+          <w:lang w:val="nl-NL"/>
+        </w:rPr>
+      </w:pPr>
+      <w:r>
+        <w:rPr>
+          <w:rFonts w:asciiTheme="minorHAnsi" w:hAnsiTheme="minorHAnsi" w:cstheme="minorHAnsi"/>
+          <w:lang w:val="nl-NL"/>
+        </w:rPr>
+        <w:t xml:space="preserve">Geef hier aan </w:t>
       </w:r>
       <w:r>
         <w:rPr>
@@ -4445,23 +3599,7 @@
           <w:rFonts w:asciiTheme="minorHAnsi" w:hAnsiTheme="minorHAnsi" w:cstheme="minorHAnsi"/>
           <w:lang w:val="nl-NL"/>
         </w:rPr>
-        <w:t xml:space="preserve"> welke verbeterpunten jullie doorgevoerd hebben naar aanleiding van de uitkomsten van de </w:t>
-      </w:r>
-      <w:proofErr w:type="spellStart"/>
-      <w:r>
-        <w:rPr>
-          <w:rFonts w:asciiTheme="minorHAnsi" w:hAnsiTheme="minorHAnsi" w:cstheme="minorHAnsi"/>
-          <w:lang w:val="nl-NL"/>
-        </w:rPr>
-        <w:t>retrospective</w:t>
-      </w:r>
-      <w:proofErr w:type="spellEnd"/>
-      <w:r>
-        <w:rPr>
-          <w:rFonts w:asciiTheme="minorHAnsi" w:hAnsiTheme="minorHAnsi" w:cstheme="minorHAnsi"/>
-          <w:lang w:val="nl-NL"/>
-        </w:rPr>
-        <w:t>.</w:t>
+        <w:t xml:space="preserve"> welke verbeterpunten jullie doorgevoerd hebben naar aanleiding van de uitkomsten van de retrospective.</w:t>
       </w:r>
     </w:p>
     <w:bookmarkEnd w:id="13"/>
@@ -4521,21 +3659,12 @@
           <w:lang w:val="nl-NL"/>
         </w:rPr>
       </w:pPr>
-      <w:proofErr w:type="spellStart"/>
-      <w:r>
-        <w:rPr>
-          <w:rFonts w:asciiTheme="minorHAnsi" w:hAnsiTheme="minorHAnsi" w:cstheme="minorHAnsi"/>
-          <w:lang w:val="nl-NL"/>
-        </w:rPr>
-        <w:t>Documentation</w:t>
-      </w:r>
-      <w:proofErr w:type="spellEnd"/>
-      <w:r>
-        <w:rPr>
-          <w:rFonts w:asciiTheme="minorHAnsi" w:hAnsiTheme="minorHAnsi" w:cstheme="minorHAnsi"/>
-          <w:lang w:val="nl-NL"/>
-        </w:rPr>
-        <w:t xml:space="preserve"> link: </w:t>
+      <w:r>
+        <w:rPr>
+          <w:rFonts w:asciiTheme="minorHAnsi" w:hAnsiTheme="minorHAnsi" w:cstheme="minorHAnsi"/>
+          <w:lang w:val="nl-NL"/>
+        </w:rPr>
+        <w:t xml:space="preserve">Documentation link: </w:t>
       </w:r>
       <w:hyperlink r:id="rId16" w:history="1">
         <w:r>
@@ -4555,21 +3684,12 @@
           <w:lang w:val="nl-NL"/>
         </w:rPr>
       </w:pPr>
-      <w:proofErr w:type="spellStart"/>
-      <w:r>
-        <w:rPr>
-          <w:rFonts w:asciiTheme="minorHAnsi" w:hAnsiTheme="minorHAnsi" w:cstheme="minorHAnsi"/>
-          <w:lang w:val="nl-NL"/>
-        </w:rPr>
-        <w:t>Github</w:t>
-      </w:r>
-      <w:proofErr w:type="spellEnd"/>
-      <w:r>
-        <w:rPr>
-          <w:rFonts w:asciiTheme="minorHAnsi" w:hAnsiTheme="minorHAnsi" w:cstheme="minorHAnsi"/>
-          <w:lang w:val="nl-NL"/>
-        </w:rPr>
-        <w:t xml:space="preserve"> link: </w:t>
+      <w:r>
+        <w:rPr>
+          <w:rFonts w:asciiTheme="minorHAnsi" w:hAnsiTheme="minorHAnsi" w:cstheme="minorHAnsi"/>
+          <w:lang w:val="nl-NL"/>
+        </w:rPr>
+        <w:t xml:space="preserve">Github link: </w:t>
       </w:r>
       <w:hyperlink r:id="rId17" w:history="1">
         <w:r>
@@ -5727,25 +4847,10 @@
 </file>
 
 <file path=customXml/item1.xml><?xml version="1.0" encoding="utf-8"?>
-<p:properties xmlns:p="http://schemas.microsoft.com/office/2006/metadata/properties" xmlns:xsi="http://www.w3.org/2001/XMLSchema-instance" xmlns:pc="http://schemas.microsoft.com/office/infopath/2007/PartnerControls">
-  <documentManagement>
-    <_ip_UnifiedCompliancePolicyUIAction xmlns="http://schemas.microsoft.com/sharepoint/v3" xsi:nil="true"/>
-    <_ip_UnifiedCompliancePolicyProperties xmlns="http://schemas.microsoft.com/sharepoint/v3" xsi:nil="true"/>
-    <_Flow_SignoffStatus xmlns="e867c4ee-97f4-4939-8c54-2270c7a7ec94" xsi:nil="true"/>
-  </documentManagement>
-</p:properties>
+<b:Sources xmlns:b="http://schemas.openxmlformats.org/officeDocument/2006/bibliography" xmlns="http://schemas.openxmlformats.org/officeDocument/2006/bibliography" SelectedStyle="\APASixthEditionOfficeOnline.xsl" StyleName="APA" Version="6"/>
 </file>
 
 <file path=customXml/item2.xml><?xml version="1.0" encoding="utf-8"?>
-<?mso-contentType ?>
-<FormTemplates xmlns="http://schemas.microsoft.com/sharepoint/v3/contenttype/forms">
-  <Display>DocumentLibraryForm</Display>
-  <Edit>DocumentLibraryForm</Edit>
-  <New>DocumentLibraryForm</New>
-</FormTemplates>
-</file>
-
-<file path=customXml/item3.xml><?xml version="1.0" encoding="utf-8"?>
 <ct:contentTypeSchema xmlns:ct="http://schemas.microsoft.com/office/2006/metadata/contentType" xmlns:ma="http://schemas.microsoft.com/office/2006/metadata/properties/metaAttributes" ct:_="" ma:_="" ma:contentTypeName="Document" ma:contentTypeID="0x010100517DB23C2C514946880FDD60BB649B8B" ma:contentTypeVersion="15" ma:contentTypeDescription="Een nieuw document maken." ma:contentTypeScope="" ma:versionID="c7bd0a6a02f4e7a0596b4597cb761877">
   <xsd:schema xmlns:xsd="http://www.w3.org/2001/XMLSchema" xmlns:xs="http://www.w3.org/2001/XMLSchema" xmlns:p="http://schemas.microsoft.com/office/2006/metadata/properties" xmlns:ns1="http://schemas.microsoft.com/sharepoint/v3" xmlns:ns2="6e496e8b-01eb-4da9-83ed-35ea84d17d38" xmlns:ns3="e867c4ee-97f4-4939-8c54-2270c7a7ec94" targetNamespace="http://schemas.microsoft.com/office/2006/metadata/properties" ma:root="true" ma:fieldsID="7234800e70072c7d75721d9f0e576b7d" ns1:_="" ns2:_="" ns3:_="">
     <xsd:import namespace="http://schemas.microsoft.com/sharepoint/v3"/>
@@ -5985,30 +5090,34 @@
 </ct:contentTypeSchema>
 </file>
 
+<file path=customXml/item3.xml><?xml version="1.0" encoding="utf-8"?>
+<?mso-contentType ?>
+<FormTemplates xmlns="http://schemas.microsoft.com/sharepoint/v3/contenttype/forms">
+  <Display>DocumentLibraryForm</Display>
+  <Edit>DocumentLibraryForm</Edit>
+  <New>DocumentLibraryForm</New>
+</FormTemplates>
+</file>
+
 <file path=customXml/item4.xml><?xml version="1.0" encoding="utf-8"?>
-<b:Sources xmlns:b="http://schemas.openxmlformats.org/officeDocument/2006/bibliography" xmlns="http://schemas.openxmlformats.org/officeDocument/2006/bibliography" SelectedStyle="\APASixthEditionOfficeOnline.xsl" StyleName="APA" Version="6"/>
+<p:properties xmlns:p="http://schemas.microsoft.com/office/2006/metadata/properties" xmlns:xsi="http://www.w3.org/2001/XMLSchema-instance" xmlns:pc="http://schemas.microsoft.com/office/infopath/2007/PartnerControls">
+  <documentManagement>
+    <_ip_UnifiedCompliancePolicyUIAction xmlns="http://schemas.microsoft.com/sharepoint/v3" xsi:nil="true"/>
+    <_ip_UnifiedCompliancePolicyProperties xmlns="http://schemas.microsoft.com/sharepoint/v3" xsi:nil="true"/>
+    <_Flow_SignoffStatus xmlns="e867c4ee-97f4-4939-8c54-2270c7a7ec94" xsi:nil="true"/>
+  </documentManagement>
+</p:properties>
 </file>
 
 <file path=customXml/itemProps1.xml><?xml version="1.0" encoding="utf-8"?>
-<ds:datastoreItem xmlns:ds="http://schemas.openxmlformats.org/officeDocument/2006/customXml" ds:itemID="{CDE99D2F-EF05-4BC0-80F2-A4E228C1A8B7}">
+<ds:datastoreItem xmlns:ds="http://schemas.openxmlformats.org/officeDocument/2006/customXml" ds:itemID="{CD650085-5552-4F50-B1C5-42B4A39AFF15}">
   <ds:schemaRefs>
-    <ds:schemaRef ds:uri="http://schemas.microsoft.com/office/2006/metadata/properties"/>
-    <ds:schemaRef ds:uri="http://schemas.microsoft.com/office/infopath/2007/PartnerControls"/>
-    <ds:schemaRef ds:uri="http://schemas.microsoft.com/sharepoint/v3"/>
-    <ds:schemaRef ds:uri="e867c4ee-97f4-4939-8c54-2270c7a7ec94"/>
+    <ds:schemaRef ds:uri="http://schemas.openxmlformats.org/officeDocument/2006/bibliography"/>
   </ds:schemaRefs>
 </ds:datastoreItem>
 </file>
 
 <file path=customXml/itemProps2.xml><?xml version="1.0" encoding="utf-8"?>
-<ds:datastoreItem xmlns:ds="http://schemas.openxmlformats.org/officeDocument/2006/customXml" ds:itemID="{607D6232-ABEC-40FE-8445-B7FBEE6CD0F2}">
-  <ds:schemaRefs>
-    <ds:schemaRef ds:uri="http://schemas.microsoft.com/sharepoint/v3/contenttype/forms"/>
-  </ds:schemaRefs>
-</ds:datastoreItem>
-</file>
-
-<file path=customXml/itemProps3.xml><?xml version="1.0" encoding="utf-8"?>
 <ds:datastoreItem xmlns:ds="http://schemas.openxmlformats.org/officeDocument/2006/customXml" ds:itemID="{177FC9FF-0FC3-4DEF-8630-8B2EB642C836}">
   <ds:schemaRefs>
     <ds:schemaRef ds:uri="http://schemas.microsoft.com/office/2006/metadata/contentType"/>
@@ -6028,10 +5137,21 @@
 </ds:datastoreItem>
 </file>
 
+<file path=customXml/itemProps3.xml><?xml version="1.0" encoding="utf-8"?>
+<ds:datastoreItem xmlns:ds="http://schemas.openxmlformats.org/officeDocument/2006/customXml" ds:itemID="{607D6232-ABEC-40FE-8445-B7FBEE6CD0F2}">
+  <ds:schemaRefs>
+    <ds:schemaRef ds:uri="http://schemas.microsoft.com/sharepoint/v3/contenttype/forms"/>
+  </ds:schemaRefs>
+</ds:datastoreItem>
+</file>
+
 <file path=customXml/itemProps4.xml><?xml version="1.0" encoding="utf-8"?>
-<ds:datastoreItem xmlns:ds="http://schemas.openxmlformats.org/officeDocument/2006/customXml" ds:itemID="{CD650085-5552-4F50-B1C5-42B4A39AFF15}">
+<ds:datastoreItem xmlns:ds="http://schemas.openxmlformats.org/officeDocument/2006/customXml" ds:itemID="{CDE99D2F-EF05-4BC0-80F2-A4E228C1A8B7}">
   <ds:schemaRefs>
-    <ds:schemaRef ds:uri="http://schemas.openxmlformats.org/officeDocument/2006/bibliography"/>
+    <ds:schemaRef ds:uri="http://schemas.microsoft.com/office/2006/metadata/properties"/>
+    <ds:schemaRef ds:uri="http://schemas.microsoft.com/office/infopath/2007/PartnerControls"/>
+    <ds:schemaRef ds:uri="http://schemas.microsoft.com/sharepoint/v3"/>
+    <ds:schemaRef ds:uri="e867c4ee-97f4-4939-8c54-2270c7a7ec94"/>
   </ds:schemaRefs>
 </ds:datastoreItem>
 </file>
</xml_diff>

<commit_message>
upload: uml png and mdj
</commit_message>
<xml_diff>
--- a/resources/productvision, roles, etc/H-1-SE_Klas_3F-template_eindproduct_PROJ2.docx
+++ b/resources/productvision, roles, etc/H-1-SE_Klas_3F-template_eindproduct_PROJ2.docx
@@ -79,8 +79,17 @@
           <w:rFonts w:asciiTheme="minorHAnsi" w:hAnsiTheme="minorHAnsi" w:cstheme="minorHAnsi"/>
           <w:lang w:val="nl-NL"/>
         </w:rPr>
-        <w:t>Agile &amp; OO programming</w:t>
-      </w:r>
+        <w:t xml:space="preserve">Agile &amp; OO </w:t>
+      </w:r>
+      <w:proofErr w:type="spellStart"/>
+      <w:r>
+        <w:rPr>
+          <w:rFonts w:asciiTheme="minorHAnsi" w:hAnsiTheme="minorHAnsi" w:cstheme="minorHAnsi"/>
+          <w:lang w:val="nl-NL"/>
+        </w:rPr>
+        <w:t>programming</w:t>
+      </w:r>
+      <w:proofErr w:type="spellEnd"/>
     </w:p>
     <w:p>
       <w:pPr>
@@ -438,14 +447,46 @@
           <w:rFonts w:asciiTheme="minorHAnsi" w:hAnsiTheme="minorHAnsi" w:cstheme="minorHAnsi"/>
           <w:lang w:val="nl-NL"/>
         </w:rPr>
-        <w:t xml:space="preserve">Joren Prkic (22111131), </w:t>
-      </w:r>
-      <w:r>
-        <w:rPr>
-          <w:rFonts w:asciiTheme="minorHAnsi" w:hAnsiTheme="minorHAnsi" w:cstheme="minorHAnsi"/>
-          <w:lang w:val="nl-NL"/>
-        </w:rPr>
-        <w:t xml:space="preserve">Laurens Frensen </w:t>
+        <w:t xml:space="preserve">Joren </w:t>
+      </w:r>
+      <w:proofErr w:type="spellStart"/>
+      <w:r>
+        <w:rPr>
+          <w:rFonts w:asciiTheme="minorHAnsi" w:hAnsiTheme="minorHAnsi" w:cstheme="minorHAnsi"/>
+          <w:lang w:val="nl-NL"/>
+        </w:rPr>
+        <w:t>Prkic</w:t>
+      </w:r>
+      <w:proofErr w:type="spellEnd"/>
+      <w:r>
+        <w:rPr>
+          <w:rFonts w:asciiTheme="minorHAnsi" w:hAnsiTheme="minorHAnsi" w:cstheme="minorHAnsi"/>
+          <w:lang w:val="nl-NL"/>
+        </w:rPr>
+        <w:t xml:space="preserve"> (22111131), </w:t>
+      </w:r>
+      <w:r>
+        <w:rPr>
+          <w:rFonts w:asciiTheme="minorHAnsi" w:hAnsiTheme="minorHAnsi" w:cstheme="minorHAnsi"/>
+          <w:lang w:val="nl-NL"/>
+        </w:rPr>
+        <w:t xml:space="preserve">Laurens </w:t>
+      </w:r>
+      <w:proofErr w:type="spellStart"/>
+      <w:r>
+        <w:rPr>
+          <w:rFonts w:asciiTheme="minorHAnsi" w:hAnsiTheme="minorHAnsi" w:cstheme="minorHAnsi"/>
+          <w:lang w:val="nl-NL"/>
+        </w:rPr>
+        <w:t>Frensen</w:t>
+      </w:r>
+      <w:proofErr w:type="spellEnd"/>
+      <w:r>
+        <w:rPr>
+          <w:rFonts w:asciiTheme="minorHAnsi" w:hAnsiTheme="minorHAnsi" w:cstheme="minorHAnsi"/>
+          <w:lang w:val="nl-NL"/>
+        </w:rPr>
+        <w:t xml:space="preserve"> </w:t>
       </w:r>
       <w:r>
         <w:rPr>
@@ -726,7 +767,43 @@
                 <w:color w:val="000000"/>
                 <w:lang w:val="nl-NL"/>
               </w:rPr>
-              <w:t>De eerste versie was klaar aan het einde van de eerste sprint, hier hadden we een login window met een login systeem gemaakt. Verder was er een basis structuur gemaakt waar we later op zullen bouwen.</w:t>
+              <w:t xml:space="preserve">De eerste versie was klaar aan het einde van de eerste sprint, hier hadden we een login </w:t>
+            </w:r>
+            <w:proofErr w:type="spellStart"/>
+            <w:r>
+              <w:rPr>
+                <w:rFonts w:asciiTheme="minorHAnsi" w:hAnsiTheme="minorHAnsi" w:cstheme="minorHAnsi"/>
+                <w:color w:val="000000"/>
+                <w:lang w:val="nl-NL"/>
+              </w:rPr>
+              <w:t>window</w:t>
+            </w:r>
+            <w:proofErr w:type="spellEnd"/>
+            <w:r>
+              <w:rPr>
+                <w:rFonts w:asciiTheme="minorHAnsi" w:hAnsiTheme="minorHAnsi" w:cstheme="minorHAnsi"/>
+                <w:color w:val="000000"/>
+                <w:lang w:val="nl-NL"/>
+              </w:rPr>
+              <w:t xml:space="preserve"> met een login systeem gemaakt. Verder was er een </w:t>
+            </w:r>
+            <w:proofErr w:type="gramStart"/>
+            <w:r>
+              <w:rPr>
+                <w:rFonts w:asciiTheme="minorHAnsi" w:hAnsiTheme="minorHAnsi" w:cstheme="minorHAnsi"/>
+                <w:color w:val="000000"/>
+                <w:lang w:val="nl-NL"/>
+              </w:rPr>
+              <w:t>basis structuur</w:t>
+            </w:r>
+            <w:proofErr w:type="gramEnd"/>
+            <w:r>
+              <w:rPr>
+                <w:rFonts w:asciiTheme="minorHAnsi" w:hAnsiTheme="minorHAnsi" w:cstheme="minorHAnsi"/>
+                <w:color w:val="000000"/>
+                <w:lang w:val="nl-NL"/>
+              </w:rPr>
+              <w:t xml:space="preserve"> gemaakt waar we later op zullen bouwen.</w:t>
             </w:r>
           </w:p>
         </w:tc>
@@ -958,7 +1035,43 @@
                 <w:color w:val="000000"/>
                 <w:lang w:val="nl-NL"/>
               </w:rPr>
-              <w:t>In deze versie is ons eindproduct voor dit project afgerond, alle user stories zijn er in verwerkt en het gehele project (alles wat binnen scope lag) is compleet.</w:t>
+              <w:t xml:space="preserve">In deze versie is ons eindproduct voor dit project afgerond, alle user </w:t>
+            </w:r>
+            <w:proofErr w:type="spellStart"/>
+            <w:r>
+              <w:rPr>
+                <w:rFonts w:asciiTheme="minorHAnsi" w:hAnsiTheme="minorHAnsi" w:cstheme="minorHAnsi"/>
+                <w:color w:val="000000"/>
+                <w:lang w:val="nl-NL"/>
+              </w:rPr>
+              <w:t>stories</w:t>
+            </w:r>
+            <w:proofErr w:type="spellEnd"/>
+            <w:r>
+              <w:rPr>
+                <w:rFonts w:asciiTheme="minorHAnsi" w:hAnsiTheme="minorHAnsi" w:cstheme="minorHAnsi"/>
+                <w:color w:val="000000"/>
+                <w:lang w:val="nl-NL"/>
+              </w:rPr>
+              <w:t xml:space="preserve"> zijn </w:t>
+            </w:r>
+            <w:proofErr w:type="gramStart"/>
+            <w:r>
+              <w:rPr>
+                <w:rFonts w:asciiTheme="minorHAnsi" w:hAnsiTheme="minorHAnsi" w:cstheme="minorHAnsi"/>
+                <w:color w:val="000000"/>
+                <w:lang w:val="nl-NL"/>
+              </w:rPr>
+              <w:t>er in</w:t>
+            </w:r>
+            <w:proofErr w:type="gramEnd"/>
+            <w:r>
+              <w:rPr>
+                <w:rFonts w:asciiTheme="minorHAnsi" w:hAnsiTheme="minorHAnsi" w:cstheme="minorHAnsi"/>
+                <w:color w:val="000000"/>
+                <w:lang w:val="nl-NL"/>
+              </w:rPr>
+              <w:t xml:space="preserve"> verwerkt en het gehele project (alles wat binnen scope lag) is compleet.</w:t>
             </w:r>
           </w:p>
         </w:tc>
@@ -2481,12 +2594,21 @@
           <w:lang w:val="nl-NL"/>
         </w:rPr>
       </w:pPr>
-      <w:r>
-        <w:rPr>
-          <w:rFonts w:asciiTheme="minorHAnsi" w:hAnsiTheme="minorHAnsi" w:cstheme="minorHAnsi"/>
-          <w:lang w:val="nl-NL"/>
-        </w:rPr>
-        <w:t xml:space="preserve">UML class diagram. Let op dat het leesbaar is. </w:t>
+      <w:proofErr w:type="gramStart"/>
+      <w:r>
+        <w:rPr>
+          <w:rFonts w:asciiTheme="minorHAnsi" w:hAnsiTheme="minorHAnsi" w:cstheme="minorHAnsi"/>
+          <w:lang w:val="nl-NL"/>
+        </w:rPr>
+        <w:t>UML class</w:t>
+      </w:r>
+      <w:proofErr w:type="gramEnd"/>
+      <w:r>
+        <w:rPr>
+          <w:rFonts w:asciiTheme="minorHAnsi" w:hAnsiTheme="minorHAnsi" w:cstheme="minorHAnsi"/>
+          <w:lang w:val="nl-NL"/>
+        </w:rPr>
+        <w:t xml:space="preserve"> diagram. Let op dat het leesbaar is. </w:t>
       </w:r>
     </w:p>
     <w:p>
@@ -2536,7 +2658,23 @@
           <w:rFonts w:asciiTheme="minorHAnsi" w:hAnsiTheme="minorHAnsi" w:cstheme="minorHAnsi"/>
           <w:lang w:val="nl-NL"/>
         </w:rPr>
-        <w:t>Niet nodig vlgns OPT docent.</w:t>
+        <w:t xml:space="preserve">Niet nodig </w:t>
+      </w:r>
+      <w:proofErr w:type="spellStart"/>
+      <w:r>
+        <w:rPr>
+          <w:rFonts w:asciiTheme="minorHAnsi" w:hAnsiTheme="minorHAnsi" w:cstheme="minorHAnsi"/>
+          <w:lang w:val="nl-NL"/>
+        </w:rPr>
+        <w:t>vlgns</w:t>
+      </w:r>
+      <w:proofErr w:type="spellEnd"/>
+      <w:r>
+        <w:rPr>
+          <w:rFonts w:asciiTheme="minorHAnsi" w:hAnsiTheme="minorHAnsi" w:cstheme="minorHAnsi"/>
+          <w:lang w:val="nl-NL"/>
+        </w:rPr>
+        <w:t xml:space="preserve"> OPT docent.</w:t>
       </w:r>
     </w:p>
     <w:p>
@@ -2562,9 +2700,34 @@
           <w:rFonts w:asciiTheme="minorHAnsi" w:hAnsiTheme="minorHAnsi" w:cstheme="minorHAnsi"/>
           <w:lang w:val="nl-NL"/>
         </w:rPr>
-        <w:t>Uitleg SOLID principles en code smells</w:t>
+        <w:t xml:space="preserve">Uitleg SOLID </w:t>
+      </w:r>
+      <w:proofErr w:type="spellStart"/>
+      <w:r>
+        <w:rPr>
+          <w:rFonts w:asciiTheme="minorHAnsi" w:hAnsiTheme="minorHAnsi" w:cstheme="minorHAnsi"/>
+          <w:lang w:val="nl-NL"/>
+        </w:rPr>
+        <w:t>principles</w:t>
+      </w:r>
+      <w:proofErr w:type="spellEnd"/>
+      <w:r>
+        <w:rPr>
+          <w:rFonts w:asciiTheme="minorHAnsi" w:hAnsiTheme="minorHAnsi" w:cstheme="minorHAnsi"/>
+          <w:lang w:val="nl-NL"/>
+        </w:rPr>
+        <w:t xml:space="preserve"> en code </w:t>
+      </w:r>
+      <w:proofErr w:type="spellStart"/>
+      <w:r>
+        <w:rPr>
+          <w:rFonts w:asciiTheme="minorHAnsi" w:hAnsiTheme="minorHAnsi" w:cstheme="minorHAnsi"/>
+          <w:lang w:val="nl-NL"/>
+        </w:rPr>
+        <w:t>smells</w:t>
       </w:r>
       <w:bookmarkEnd w:id="3"/>
+      <w:proofErr w:type="spellEnd"/>
     </w:p>
     <w:p>
       <w:pPr>
@@ -2579,7 +2742,39 @@
           <w:rFonts w:asciiTheme="minorHAnsi" w:hAnsiTheme="minorHAnsi" w:cstheme="minorHAnsi"/>
           <w:lang w:val="nl-NL"/>
         </w:rPr>
-        <w:t>Ik (joren) ben een voor een door de code gegaan en heb de checklist van code smells erbij gehad:</w:t>
+        <w:t>Ik (</w:t>
+      </w:r>
+      <w:proofErr w:type="spellStart"/>
+      <w:r>
+        <w:rPr>
+          <w:rFonts w:asciiTheme="minorHAnsi" w:hAnsiTheme="minorHAnsi" w:cstheme="minorHAnsi"/>
+          <w:lang w:val="nl-NL"/>
+        </w:rPr>
+        <w:t>joren</w:t>
+      </w:r>
+      <w:proofErr w:type="spellEnd"/>
+      <w:r>
+        <w:rPr>
+          <w:rFonts w:asciiTheme="minorHAnsi" w:hAnsiTheme="minorHAnsi" w:cstheme="minorHAnsi"/>
+          <w:lang w:val="nl-NL"/>
+        </w:rPr>
+        <w:t xml:space="preserve">) ben een voor een door de code gegaan en heb de checklist van code </w:t>
+      </w:r>
+      <w:proofErr w:type="spellStart"/>
+      <w:r>
+        <w:rPr>
+          <w:rFonts w:asciiTheme="minorHAnsi" w:hAnsiTheme="minorHAnsi" w:cstheme="minorHAnsi"/>
+          <w:lang w:val="nl-NL"/>
+        </w:rPr>
+        <w:t>smells</w:t>
+      </w:r>
+      <w:proofErr w:type="spellEnd"/>
+      <w:r>
+        <w:rPr>
+          <w:rFonts w:asciiTheme="minorHAnsi" w:hAnsiTheme="minorHAnsi" w:cstheme="minorHAnsi"/>
+          <w:lang w:val="nl-NL"/>
+        </w:rPr>
+        <w:t xml:space="preserve"> erbij gehad:</w:t>
       </w:r>
       <w:r>
         <w:rPr>
@@ -2616,12 +2811,21 @@
         </w:rPr>
         <w:t xml:space="preserve">, </w:t>
       </w:r>
-      <w:r>
-        <w:rPr>
-          <w:rFonts w:asciiTheme="minorHAnsi" w:hAnsiTheme="minorHAnsi" w:cstheme="minorHAnsi"/>
-          <w:lang w:val="nl-NL"/>
-        </w:rPr>
-        <w:t>Temporary Field</w:t>
+      <w:proofErr w:type="spellStart"/>
+      <w:r>
+        <w:rPr>
+          <w:rFonts w:asciiTheme="minorHAnsi" w:hAnsiTheme="minorHAnsi" w:cstheme="minorHAnsi"/>
+          <w:lang w:val="nl-NL"/>
+        </w:rPr>
+        <w:t>Temporary</w:t>
+      </w:r>
+      <w:proofErr w:type="spellEnd"/>
+      <w:r>
+        <w:rPr>
+          <w:rFonts w:asciiTheme="minorHAnsi" w:hAnsiTheme="minorHAnsi" w:cstheme="minorHAnsi"/>
+          <w:lang w:val="nl-NL"/>
+        </w:rPr>
+        <w:t xml:space="preserve"> Field</w:t>
       </w:r>
       <w:r>
         <w:rPr>
@@ -2644,12 +2848,85 @@
         </w:rPr>
         <w:t xml:space="preserve">, </w:t>
       </w:r>
-      <w:r>
-        <w:rPr>
-          <w:rFonts w:asciiTheme="minorHAnsi" w:hAnsiTheme="minorHAnsi" w:cstheme="minorHAnsi"/>
-          <w:lang w:val="nl-NL"/>
-        </w:rPr>
-        <w:t>Duplicate Code, Switch-statements, Primitive Obsession, Divergent Change, Shotgun Surgery.</w:t>
+      <w:proofErr w:type="spellStart"/>
+      <w:r>
+        <w:rPr>
+          <w:rFonts w:asciiTheme="minorHAnsi" w:hAnsiTheme="minorHAnsi" w:cstheme="minorHAnsi"/>
+          <w:lang w:val="nl-NL"/>
+        </w:rPr>
+        <w:t>Duplicate</w:t>
+      </w:r>
+      <w:proofErr w:type="spellEnd"/>
+      <w:r>
+        <w:rPr>
+          <w:rFonts w:asciiTheme="minorHAnsi" w:hAnsiTheme="minorHAnsi" w:cstheme="minorHAnsi"/>
+          <w:lang w:val="nl-NL"/>
+        </w:rPr>
+        <w:t xml:space="preserve"> Code, Switch-statements, </w:t>
+      </w:r>
+      <w:proofErr w:type="spellStart"/>
+      <w:r>
+        <w:rPr>
+          <w:rFonts w:asciiTheme="minorHAnsi" w:hAnsiTheme="minorHAnsi" w:cstheme="minorHAnsi"/>
+          <w:lang w:val="nl-NL"/>
+        </w:rPr>
+        <w:t>Primitive</w:t>
+      </w:r>
+      <w:proofErr w:type="spellEnd"/>
+      <w:r>
+        <w:rPr>
+          <w:rFonts w:asciiTheme="minorHAnsi" w:hAnsiTheme="minorHAnsi" w:cstheme="minorHAnsi"/>
+          <w:lang w:val="nl-NL"/>
+        </w:rPr>
+        <w:t xml:space="preserve"> </w:t>
+      </w:r>
+      <w:proofErr w:type="spellStart"/>
+      <w:r>
+        <w:rPr>
+          <w:rFonts w:asciiTheme="minorHAnsi" w:hAnsiTheme="minorHAnsi" w:cstheme="minorHAnsi"/>
+          <w:lang w:val="nl-NL"/>
+        </w:rPr>
+        <w:t>Obsession</w:t>
+      </w:r>
+      <w:proofErr w:type="spellEnd"/>
+      <w:r>
+        <w:rPr>
+          <w:rFonts w:asciiTheme="minorHAnsi" w:hAnsiTheme="minorHAnsi" w:cstheme="minorHAnsi"/>
+          <w:lang w:val="nl-NL"/>
+        </w:rPr>
+        <w:t xml:space="preserve">, Divergent Change, </w:t>
+      </w:r>
+      <w:proofErr w:type="spellStart"/>
+      <w:r>
+        <w:rPr>
+          <w:rFonts w:asciiTheme="minorHAnsi" w:hAnsiTheme="minorHAnsi" w:cstheme="minorHAnsi"/>
+          <w:lang w:val="nl-NL"/>
+        </w:rPr>
+        <w:t>Shotgun</w:t>
+      </w:r>
+      <w:proofErr w:type="spellEnd"/>
+      <w:r>
+        <w:rPr>
+          <w:rFonts w:asciiTheme="minorHAnsi" w:hAnsiTheme="minorHAnsi" w:cstheme="minorHAnsi"/>
+          <w:lang w:val="nl-NL"/>
+        </w:rPr>
+        <w:t xml:space="preserve"> </w:t>
+      </w:r>
+      <w:proofErr w:type="spellStart"/>
+      <w:r>
+        <w:rPr>
+          <w:rFonts w:asciiTheme="minorHAnsi" w:hAnsiTheme="minorHAnsi" w:cstheme="minorHAnsi"/>
+          <w:lang w:val="nl-NL"/>
+        </w:rPr>
+        <w:t>Surgery</w:t>
+      </w:r>
+      <w:proofErr w:type="spellEnd"/>
+      <w:r>
+        <w:rPr>
+          <w:rFonts w:asciiTheme="minorHAnsi" w:hAnsiTheme="minorHAnsi" w:cstheme="minorHAnsi"/>
+          <w:lang w:val="nl-NL"/>
+        </w:rPr>
+        <w:t>.</w:t>
       </w:r>
     </w:p>
     <w:p>
@@ -2665,7 +2942,39 @@
           <w:rFonts w:asciiTheme="minorHAnsi" w:hAnsiTheme="minorHAnsi" w:cstheme="minorHAnsi"/>
           <w:lang w:val="nl-NL"/>
         </w:rPr>
-        <w:t>In de laatste versie zijn ze er allemaal uitgehaald (kon er maar 2 vinden). Daarna heb ik ChatGPT alles nog een keer laten nakijken, die kwam tot de conclusie dat er nergens een code smell te vinden was.</w:t>
+        <w:t xml:space="preserve">In de laatste versie zijn ze er allemaal uitgehaald (kon er maar 2 vinden). Daarna heb ik </w:t>
+      </w:r>
+      <w:proofErr w:type="spellStart"/>
+      <w:r>
+        <w:rPr>
+          <w:rFonts w:asciiTheme="minorHAnsi" w:hAnsiTheme="minorHAnsi" w:cstheme="minorHAnsi"/>
+          <w:lang w:val="nl-NL"/>
+        </w:rPr>
+        <w:t>ChatGPT</w:t>
+      </w:r>
+      <w:proofErr w:type="spellEnd"/>
+      <w:r>
+        <w:rPr>
+          <w:rFonts w:asciiTheme="minorHAnsi" w:hAnsiTheme="minorHAnsi" w:cstheme="minorHAnsi"/>
+          <w:lang w:val="nl-NL"/>
+        </w:rPr>
+        <w:t xml:space="preserve"> alles nog een keer laten nakijken, die kwam tot de conclusie dat er nergens een code </w:t>
+      </w:r>
+      <w:proofErr w:type="spellStart"/>
+      <w:r>
+        <w:rPr>
+          <w:rFonts w:asciiTheme="minorHAnsi" w:hAnsiTheme="minorHAnsi" w:cstheme="minorHAnsi"/>
+          <w:lang w:val="nl-NL"/>
+        </w:rPr>
+        <w:t>smell</w:t>
+      </w:r>
+      <w:proofErr w:type="spellEnd"/>
+      <w:r>
+        <w:rPr>
+          <w:rFonts w:asciiTheme="minorHAnsi" w:hAnsiTheme="minorHAnsi" w:cstheme="minorHAnsi"/>
+          <w:lang w:val="nl-NL"/>
+        </w:rPr>
+        <w:t xml:space="preserve"> te vinden was.</w:t>
       </w:r>
     </w:p>
     <w:p>
@@ -2690,14 +2999,78 @@
           <w:rFonts w:asciiTheme="minorHAnsi" w:hAnsiTheme="minorHAnsi" w:cstheme="minorHAnsi"/>
           <w:lang w:val="nl-NL"/>
         </w:rPr>
-        <w:t xml:space="preserve">Verder kun je aan de screenshot van Sigrid zien dat de SOLID princles ook goed zijn toegepast, aangezien die </w:t>
-      </w:r>
-      <w:r>
-        <w:rPr>
-          <w:rFonts w:asciiTheme="minorHAnsi" w:hAnsiTheme="minorHAnsi" w:cstheme="minorHAnsi"/>
-          <w:lang w:val="nl-NL"/>
-        </w:rPr>
-        <w:t>daar gedeeltelijk zn cijfer op baseerd, daarnaast, indien mogelijk zou ik de code kunnen aanwijzen waar de SOLID’s zijn toegepast.</w:t>
+        <w:t xml:space="preserve">Verder kun je aan de screenshot van Sigrid zien dat de SOLID </w:t>
+      </w:r>
+      <w:proofErr w:type="spellStart"/>
+      <w:r>
+        <w:rPr>
+          <w:rFonts w:asciiTheme="minorHAnsi" w:hAnsiTheme="minorHAnsi" w:cstheme="minorHAnsi"/>
+          <w:lang w:val="nl-NL"/>
+        </w:rPr>
+        <w:t>princles</w:t>
+      </w:r>
+      <w:proofErr w:type="spellEnd"/>
+      <w:r>
+        <w:rPr>
+          <w:rFonts w:asciiTheme="minorHAnsi" w:hAnsiTheme="minorHAnsi" w:cstheme="minorHAnsi"/>
+          <w:lang w:val="nl-NL"/>
+        </w:rPr>
+        <w:t xml:space="preserve"> ook goed zijn toegepast, aangezien die </w:t>
+      </w:r>
+      <w:r>
+        <w:rPr>
+          <w:rFonts w:asciiTheme="minorHAnsi" w:hAnsiTheme="minorHAnsi" w:cstheme="minorHAnsi"/>
+          <w:lang w:val="nl-NL"/>
+        </w:rPr>
+        <w:t xml:space="preserve">daar gedeeltelijk </w:t>
+      </w:r>
+      <w:proofErr w:type="spellStart"/>
+      <w:r>
+        <w:rPr>
+          <w:rFonts w:asciiTheme="minorHAnsi" w:hAnsiTheme="minorHAnsi" w:cstheme="minorHAnsi"/>
+          <w:lang w:val="nl-NL"/>
+        </w:rPr>
+        <w:t>zn</w:t>
+      </w:r>
+      <w:proofErr w:type="spellEnd"/>
+      <w:r>
+        <w:rPr>
+          <w:rFonts w:asciiTheme="minorHAnsi" w:hAnsiTheme="minorHAnsi" w:cstheme="minorHAnsi"/>
+          <w:lang w:val="nl-NL"/>
+        </w:rPr>
+        <w:t xml:space="preserve"> cijfer op </w:t>
+      </w:r>
+      <w:proofErr w:type="spellStart"/>
+      <w:r>
+        <w:rPr>
+          <w:rFonts w:asciiTheme="minorHAnsi" w:hAnsiTheme="minorHAnsi" w:cstheme="minorHAnsi"/>
+          <w:lang w:val="nl-NL"/>
+        </w:rPr>
+        <w:t>baseerd</w:t>
+      </w:r>
+      <w:proofErr w:type="spellEnd"/>
+      <w:r>
+        <w:rPr>
+          <w:rFonts w:asciiTheme="minorHAnsi" w:hAnsiTheme="minorHAnsi" w:cstheme="minorHAnsi"/>
+          <w:lang w:val="nl-NL"/>
+        </w:rPr>
+        <w:t xml:space="preserve">, daarnaast, indien mogelijk zou ik de code kunnen aanwijzen waar de </w:t>
+      </w:r>
+      <w:proofErr w:type="spellStart"/>
+      <w:r>
+        <w:rPr>
+          <w:rFonts w:asciiTheme="minorHAnsi" w:hAnsiTheme="minorHAnsi" w:cstheme="minorHAnsi"/>
+          <w:lang w:val="nl-NL"/>
+        </w:rPr>
+        <w:t>SOLID’s</w:t>
+      </w:r>
+      <w:proofErr w:type="spellEnd"/>
+      <w:r>
+        <w:rPr>
+          <w:rFonts w:asciiTheme="minorHAnsi" w:hAnsiTheme="minorHAnsi" w:cstheme="minorHAnsi"/>
+          <w:lang w:val="nl-NL"/>
+        </w:rPr>
+        <w:t xml:space="preserve"> zijn toegepast.</w:t>
       </w:r>
     </w:p>
     <w:p>
@@ -2733,9 +3106,18 @@
           <w:lang w:val="nl-NL"/>
         </w:rPr>
         <w:lastRenderedPageBreak/>
-        <w:t>Screenshot BetterCodeHub</w:t>
+        <w:t xml:space="preserve">Screenshot </w:t>
+      </w:r>
+      <w:proofErr w:type="spellStart"/>
+      <w:r>
+        <w:rPr>
+          <w:rFonts w:asciiTheme="minorHAnsi" w:hAnsiTheme="minorHAnsi" w:cstheme="minorHAnsi"/>
+          <w:lang w:val="nl-NL"/>
+        </w:rPr>
+        <w:t>BetterCodeHub</w:t>
       </w:r>
       <w:bookmarkEnd w:id="4"/>
+      <w:proofErr w:type="spellEnd"/>
       <w:r>
         <w:rPr>
           <w:rFonts w:asciiTheme="minorHAnsi" w:hAnsiTheme="minorHAnsi" w:cstheme="minorHAnsi"/>
@@ -2856,9 +3238,18 @@
           <w:rFonts w:asciiTheme="minorHAnsi" w:hAnsiTheme="minorHAnsi" w:cstheme="minorHAnsi"/>
           <w:lang w:val="nl-NL"/>
         </w:rPr>
-        <w:t>Uitleg design patterns</w:t>
+        <w:t xml:space="preserve">Uitleg design </w:t>
+      </w:r>
+      <w:proofErr w:type="spellStart"/>
+      <w:r>
+        <w:rPr>
+          <w:rFonts w:asciiTheme="minorHAnsi" w:hAnsiTheme="minorHAnsi" w:cstheme="minorHAnsi"/>
+          <w:lang w:val="nl-NL"/>
+        </w:rPr>
+        <w:t>patterns</w:t>
       </w:r>
       <w:bookmarkEnd w:id="5"/>
+      <w:proofErr w:type="spellEnd"/>
     </w:p>
     <w:p>
       <w:pPr>
@@ -2882,15 +3273,9 @@
           <w:bCs/>
           <w:lang w:val="nl-NL"/>
         </w:rPr>
-        <w:t>Adapter pattern</w:t>
-      </w:r>
-      <w:r>
-        <w:rPr>
-          <w:rFonts w:asciiTheme="minorHAnsi" w:hAnsiTheme="minorHAnsi" w:cstheme="minorHAnsi"/>
-          <w:lang w:val="nl-NL"/>
-        </w:rPr>
-        <w:t xml:space="preserve"> en de </w:t>
-      </w:r>
+        <w:t xml:space="preserve">Adapter </w:t>
+      </w:r>
+      <w:proofErr w:type="spellStart"/>
       <w:r>
         <w:rPr>
           <w:rFonts w:asciiTheme="minorHAnsi" w:hAnsiTheme="minorHAnsi" w:cstheme="minorHAnsi"/>
@@ -2898,14 +3283,110 @@
           <w:bCs/>
           <w:lang w:val="nl-NL"/>
         </w:rPr>
-        <w:t>template method pattern</w:t>
-      </w:r>
-      <w:r>
-        <w:rPr>
-          <w:rFonts w:asciiTheme="minorHAnsi" w:hAnsiTheme="minorHAnsi" w:cstheme="minorHAnsi"/>
-          <w:lang w:val="nl-NL"/>
-        </w:rPr>
-        <w:t xml:space="preserve">. We hebben de template method pattern toegepast in de adapter pattern, dus ze staan beide op </w:t>
+        <w:t>pattern</w:t>
+      </w:r>
+      <w:proofErr w:type="spellEnd"/>
+      <w:r>
+        <w:rPr>
+          <w:rFonts w:asciiTheme="minorHAnsi" w:hAnsiTheme="minorHAnsi" w:cstheme="minorHAnsi"/>
+          <w:lang w:val="nl-NL"/>
+        </w:rPr>
+        <w:t xml:space="preserve"> en de </w:t>
+      </w:r>
+      <w:r>
+        <w:rPr>
+          <w:rFonts w:asciiTheme="minorHAnsi" w:hAnsiTheme="minorHAnsi" w:cstheme="minorHAnsi"/>
+          <w:b/>
+          <w:bCs/>
+          <w:lang w:val="nl-NL"/>
+        </w:rPr>
+        <w:t xml:space="preserve">template </w:t>
+      </w:r>
+      <w:proofErr w:type="spellStart"/>
+      <w:r>
+        <w:rPr>
+          <w:rFonts w:asciiTheme="minorHAnsi" w:hAnsiTheme="minorHAnsi" w:cstheme="minorHAnsi"/>
+          <w:b/>
+          <w:bCs/>
+          <w:lang w:val="nl-NL"/>
+        </w:rPr>
+        <w:t>method</w:t>
+      </w:r>
+      <w:proofErr w:type="spellEnd"/>
+      <w:r>
+        <w:rPr>
+          <w:rFonts w:asciiTheme="minorHAnsi" w:hAnsiTheme="minorHAnsi" w:cstheme="minorHAnsi"/>
+          <w:b/>
+          <w:bCs/>
+          <w:lang w:val="nl-NL"/>
+        </w:rPr>
+        <w:t xml:space="preserve"> </w:t>
+      </w:r>
+      <w:proofErr w:type="spellStart"/>
+      <w:r>
+        <w:rPr>
+          <w:rFonts w:asciiTheme="minorHAnsi" w:hAnsiTheme="minorHAnsi" w:cstheme="minorHAnsi"/>
+          <w:b/>
+          <w:bCs/>
+          <w:lang w:val="nl-NL"/>
+        </w:rPr>
+        <w:t>pattern</w:t>
+      </w:r>
+      <w:proofErr w:type="spellEnd"/>
+      <w:r>
+        <w:rPr>
+          <w:rFonts w:asciiTheme="minorHAnsi" w:hAnsiTheme="minorHAnsi" w:cstheme="minorHAnsi"/>
+          <w:lang w:val="nl-NL"/>
+        </w:rPr>
+        <w:t xml:space="preserve">. We hebben de template </w:t>
+      </w:r>
+      <w:proofErr w:type="spellStart"/>
+      <w:r>
+        <w:rPr>
+          <w:rFonts w:asciiTheme="minorHAnsi" w:hAnsiTheme="minorHAnsi" w:cstheme="minorHAnsi"/>
+          <w:lang w:val="nl-NL"/>
+        </w:rPr>
+        <w:t>method</w:t>
+      </w:r>
+      <w:proofErr w:type="spellEnd"/>
+      <w:r>
+        <w:rPr>
+          <w:rFonts w:asciiTheme="minorHAnsi" w:hAnsiTheme="minorHAnsi" w:cstheme="minorHAnsi"/>
+          <w:lang w:val="nl-NL"/>
+        </w:rPr>
+        <w:t xml:space="preserve"> </w:t>
+      </w:r>
+      <w:proofErr w:type="spellStart"/>
+      <w:r>
+        <w:rPr>
+          <w:rFonts w:asciiTheme="minorHAnsi" w:hAnsiTheme="minorHAnsi" w:cstheme="minorHAnsi"/>
+          <w:lang w:val="nl-NL"/>
+        </w:rPr>
+        <w:t>pattern</w:t>
+      </w:r>
+      <w:proofErr w:type="spellEnd"/>
+      <w:r>
+        <w:rPr>
+          <w:rFonts w:asciiTheme="minorHAnsi" w:hAnsiTheme="minorHAnsi" w:cstheme="minorHAnsi"/>
+          <w:lang w:val="nl-NL"/>
+        </w:rPr>
+        <w:t xml:space="preserve"> toegepast in de adapter </w:t>
+      </w:r>
+      <w:proofErr w:type="spellStart"/>
+      <w:r>
+        <w:rPr>
+          <w:rFonts w:asciiTheme="minorHAnsi" w:hAnsiTheme="minorHAnsi" w:cstheme="minorHAnsi"/>
+          <w:lang w:val="nl-NL"/>
+        </w:rPr>
+        <w:t>pattern</w:t>
+      </w:r>
+      <w:proofErr w:type="spellEnd"/>
+      <w:r>
+        <w:rPr>
+          <w:rFonts w:asciiTheme="minorHAnsi" w:hAnsiTheme="minorHAnsi" w:cstheme="minorHAnsi"/>
+          <w:lang w:val="nl-NL"/>
+        </w:rPr>
+        <w:t xml:space="preserve">, dus ze staan beide op </w:t>
       </w:r>
       <w:r>
         <w:rPr>
@@ -2944,7 +3425,71 @@
           <w:rFonts w:asciiTheme="minorHAnsi" w:hAnsiTheme="minorHAnsi" w:cstheme="minorHAnsi"/>
           <w:lang w:val="nl-NL"/>
         </w:rPr>
-        <w:t>De adapter pattern is toegepast doordat in plaats van AI Manager.ask te callen, call je de adapter, en die called AIManager.ask intern nadat de data verwerkt is op de manier waarop het nodig is.</w:t>
+        <w:t xml:space="preserve">De adapter </w:t>
+      </w:r>
+      <w:proofErr w:type="spellStart"/>
+      <w:r>
+        <w:rPr>
+          <w:rFonts w:asciiTheme="minorHAnsi" w:hAnsiTheme="minorHAnsi" w:cstheme="minorHAnsi"/>
+          <w:lang w:val="nl-NL"/>
+        </w:rPr>
+        <w:t>pattern</w:t>
+      </w:r>
+      <w:proofErr w:type="spellEnd"/>
+      <w:r>
+        <w:rPr>
+          <w:rFonts w:asciiTheme="minorHAnsi" w:hAnsiTheme="minorHAnsi" w:cstheme="minorHAnsi"/>
+          <w:lang w:val="nl-NL"/>
+        </w:rPr>
+        <w:t xml:space="preserve"> is toegepast doordat in plaats van AI </w:t>
+      </w:r>
+      <w:proofErr w:type="spellStart"/>
+      <w:r>
+        <w:rPr>
+          <w:rFonts w:asciiTheme="minorHAnsi" w:hAnsiTheme="minorHAnsi" w:cstheme="minorHAnsi"/>
+          <w:lang w:val="nl-NL"/>
+        </w:rPr>
+        <w:t>Manager.ask</w:t>
+      </w:r>
+      <w:proofErr w:type="spellEnd"/>
+      <w:r>
+        <w:rPr>
+          <w:rFonts w:asciiTheme="minorHAnsi" w:hAnsiTheme="minorHAnsi" w:cstheme="minorHAnsi"/>
+          <w:lang w:val="nl-NL"/>
+        </w:rPr>
+        <w:t xml:space="preserve"> te callen, call je de adapter, en die </w:t>
+      </w:r>
+      <w:proofErr w:type="spellStart"/>
+      <w:r>
+        <w:rPr>
+          <w:rFonts w:asciiTheme="minorHAnsi" w:hAnsiTheme="minorHAnsi" w:cstheme="minorHAnsi"/>
+          <w:lang w:val="nl-NL"/>
+        </w:rPr>
+        <w:t>called</w:t>
+      </w:r>
+      <w:proofErr w:type="spellEnd"/>
+      <w:r>
+        <w:rPr>
+          <w:rFonts w:asciiTheme="minorHAnsi" w:hAnsiTheme="minorHAnsi" w:cstheme="minorHAnsi"/>
+          <w:lang w:val="nl-NL"/>
+        </w:rPr>
+        <w:t xml:space="preserve"> </w:t>
+      </w:r>
+      <w:proofErr w:type="spellStart"/>
+      <w:r>
+        <w:rPr>
+          <w:rFonts w:asciiTheme="minorHAnsi" w:hAnsiTheme="minorHAnsi" w:cstheme="minorHAnsi"/>
+          <w:lang w:val="nl-NL"/>
+        </w:rPr>
+        <w:t>AIManager.ask</w:t>
+      </w:r>
+      <w:proofErr w:type="spellEnd"/>
+      <w:r>
+        <w:rPr>
+          <w:rFonts w:asciiTheme="minorHAnsi" w:hAnsiTheme="minorHAnsi" w:cstheme="minorHAnsi"/>
+          <w:lang w:val="nl-NL"/>
+        </w:rPr>
+        <w:t xml:space="preserve"> intern nadat de data verwerkt is op de manier waarop het nodig is.</w:t>
       </w:r>
     </w:p>
     <w:p>
@@ -2998,7 +3543,23 @@
           <w:rFonts w:asciiTheme="minorHAnsi" w:hAnsiTheme="minorHAnsi" w:cstheme="minorHAnsi"/>
           <w:lang w:val="nl-NL"/>
         </w:rPr>
-        <w:t xml:space="preserve"> (AIAdapter)</w:t>
+        <w:t xml:space="preserve"> (</w:t>
+      </w:r>
+      <w:proofErr w:type="spellStart"/>
+      <w:r>
+        <w:rPr>
+          <w:rFonts w:asciiTheme="minorHAnsi" w:hAnsiTheme="minorHAnsi" w:cstheme="minorHAnsi"/>
+          <w:lang w:val="nl-NL"/>
+        </w:rPr>
+        <w:t>AIAdapter</w:t>
+      </w:r>
+      <w:proofErr w:type="spellEnd"/>
+      <w:r>
+        <w:rPr>
+          <w:rFonts w:asciiTheme="minorHAnsi" w:hAnsiTheme="minorHAnsi" w:cstheme="minorHAnsi"/>
+          <w:lang w:val="nl-NL"/>
+        </w:rPr>
+        <w:t>)</w:t>
       </w:r>
       <w:r>
         <w:rPr>
@@ -3012,7 +3573,23 @@
           <w:rFonts w:asciiTheme="minorHAnsi" w:hAnsiTheme="minorHAnsi" w:cstheme="minorHAnsi"/>
           <w:lang w:val="nl-NL"/>
         </w:rPr>
-        <w:t xml:space="preserve"> (AIAdapterManager)</w:t>
+        <w:t xml:space="preserve"> (</w:t>
+      </w:r>
+      <w:proofErr w:type="spellStart"/>
+      <w:r>
+        <w:rPr>
+          <w:rFonts w:asciiTheme="minorHAnsi" w:hAnsiTheme="minorHAnsi" w:cstheme="minorHAnsi"/>
+          <w:lang w:val="nl-NL"/>
+        </w:rPr>
+        <w:t>AIAdapterManager</w:t>
+      </w:r>
+      <w:proofErr w:type="spellEnd"/>
+      <w:r>
+        <w:rPr>
+          <w:rFonts w:asciiTheme="minorHAnsi" w:hAnsiTheme="minorHAnsi" w:cstheme="minorHAnsi"/>
+          <w:lang w:val="nl-NL"/>
+        </w:rPr>
+        <w:t>)</w:t>
       </w:r>
       <w:r>
         <w:rPr>
@@ -3036,7 +3613,55 @@
           <w:rFonts w:asciiTheme="minorHAnsi" w:hAnsiTheme="minorHAnsi" w:cstheme="minorHAnsi"/>
           <w:lang w:val="nl-NL"/>
         </w:rPr>
-        <w:t xml:space="preserve"> terugvinden. Hier leg ik namelijk uit hoe de template method pattern perfect werkt met de adapter pattern die we hebben.</w:t>
+        <w:t xml:space="preserve"> terugvinden. Hier leg ik namelijk uit hoe de template </w:t>
+      </w:r>
+      <w:proofErr w:type="spellStart"/>
+      <w:r>
+        <w:rPr>
+          <w:rFonts w:asciiTheme="minorHAnsi" w:hAnsiTheme="minorHAnsi" w:cstheme="minorHAnsi"/>
+          <w:lang w:val="nl-NL"/>
+        </w:rPr>
+        <w:t>method</w:t>
+      </w:r>
+      <w:proofErr w:type="spellEnd"/>
+      <w:r>
+        <w:rPr>
+          <w:rFonts w:asciiTheme="minorHAnsi" w:hAnsiTheme="minorHAnsi" w:cstheme="minorHAnsi"/>
+          <w:lang w:val="nl-NL"/>
+        </w:rPr>
+        <w:t xml:space="preserve"> </w:t>
+      </w:r>
+      <w:proofErr w:type="spellStart"/>
+      <w:r>
+        <w:rPr>
+          <w:rFonts w:asciiTheme="minorHAnsi" w:hAnsiTheme="minorHAnsi" w:cstheme="minorHAnsi"/>
+          <w:lang w:val="nl-NL"/>
+        </w:rPr>
+        <w:t>pattern</w:t>
+      </w:r>
+      <w:proofErr w:type="spellEnd"/>
+      <w:r>
+        <w:rPr>
+          <w:rFonts w:asciiTheme="minorHAnsi" w:hAnsiTheme="minorHAnsi" w:cstheme="minorHAnsi"/>
+          <w:lang w:val="nl-NL"/>
+        </w:rPr>
+        <w:t xml:space="preserve"> perfect werkt met de adapter </w:t>
+      </w:r>
+      <w:proofErr w:type="spellStart"/>
+      <w:r>
+        <w:rPr>
+          <w:rFonts w:asciiTheme="minorHAnsi" w:hAnsiTheme="minorHAnsi" w:cstheme="minorHAnsi"/>
+          <w:lang w:val="nl-NL"/>
+        </w:rPr>
+        <w:t>pattern</w:t>
+      </w:r>
+      <w:proofErr w:type="spellEnd"/>
+      <w:r>
+        <w:rPr>
+          <w:rFonts w:asciiTheme="minorHAnsi" w:hAnsiTheme="minorHAnsi" w:cstheme="minorHAnsi"/>
+          <w:lang w:val="nl-NL"/>
+        </w:rPr>
+        <w:t xml:space="preserve"> die we hebben.</w:t>
       </w:r>
     </w:p>
     <w:p>
@@ -3078,8 +3703,72 @@
         <w:rPr>
           <w:lang w:val="nl-NL"/>
         </w:rPr>
-        <w:t>We hebben een lijst van nuttige test toegevoegd volgens de volgende standaard java junit naming convention: FunctionName_Status_ExceptedReturnValue</w:t>
-      </w:r>
+        <w:t xml:space="preserve">We hebben een lijst van nuttige test toegevoegd volgens de volgende standaard </w:t>
+      </w:r>
+      <w:proofErr w:type="spellStart"/>
+      <w:r>
+        <w:rPr>
+          <w:lang w:val="nl-NL"/>
+        </w:rPr>
+        <w:t>java</w:t>
+      </w:r>
+      <w:proofErr w:type="spellEnd"/>
+      <w:r>
+        <w:rPr>
+          <w:lang w:val="nl-NL"/>
+        </w:rPr>
+        <w:t xml:space="preserve"> </w:t>
+      </w:r>
+      <w:proofErr w:type="spellStart"/>
+      <w:r>
+        <w:rPr>
+          <w:lang w:val="nl-NL"/>
+        </w:rPr>
+        <w:t>junit</w:t>
+      </w:r>
+      <w:proofErr w:type="spellEnd"/>
+      <w:r>
+        <w:rPr>
+          <w:lang w:val="nl-NL"/>
+        </w:rPr>
+        <w:t xml:space="preserve"> </w:t>
+      </w:r>
+      <w:proofErr w:type="spellStart"/>
+      <w:r>
+        <w:rPr>
+          <w:lang w:val="nl-NL"/>
+        </w:rPr>
+        <w:t>naming</w:t>
+      </w:r>
+      <w:proofErr w:type="spellEnd"/>
+      <w:r>
+        <w:rPr>
+          <w:lang w:val="nl-NL"/>
+        </w:rPr>
+        <w:t xml:space="preserve"> </w:t>
+      </w:r>
+      <w:proofErr w:type="spellStart"/>
+      <w:r>
+        <w:rPr>
+          <w:lang w:val="nl-NL"/>
+        </w:rPr>
+        <w:t>convention</w:t>
+      </w:r>
+      <w:proofErr w:type="spellEnd"/>
+      <w:r>
+        <w:rPr>
+          <w:lang w:val="nl-NL"/>
+        </w:rPr>
+        <w:t xml:space="preserve">: </w:t>
+      </w:r>
+      <w:proofErr w:type="spellStart"/>
+      <w:r>
+        <w:rPr>
+          <w:lang w:val="nl-NL"/>
+        </w:rPr>
+        <w:t>FunctionName_Status_ExceptedReturnValue</w:t>
+      </w:r>
+      <w:proofErr w:type="spellEnd"/>
     </w:p>
     <w:p>
       <w:pPr>
@@ -3145,6 +3834,7 @@
         </w:rPr>
       </w:pPr>
       <w:bookmarkStart w:id="7" w:name="_Toc135732392"/>
+      <w:proofErr w:type="spellStart"/>
       <w:r>
         <w:rPr>
           <w:rFonts w:asciiTheme="minorHAnsi" w:hAnsiTheme="minorHAnsi" w:cstheme="minorBidi"/>
@@ -3169,19 +3859,36 @@
         </w:rPr>
         <w:t>len</w:t>
       </w:r>
+      <w:proofErr w:type="spellEnd"/>
       <w:r>
         <w:rPr>
           <w:rFonts w:asciiTheme="minorHAnsi" w:hAnsiTheme="minorHAnsi" w:cstheme="minorBidi"/>
         </w:rPr>
         <w:t xml:space="preserve"> </w:t>
       </w:r>
+      <w:proofErr w:type="spellStart"/>
       <w:r>
         <w:rPr>
           <w:rFonts w:asciiTheme="minorHAnsi" w:hAnsiTheme="minorHAnsi" w:cstheme="minorBidi"/>
         </w:rPr>
-        <w:t>voor modified condition/decision coverage</w:t>
+        <w:t>voor</w:t>
+      </w:r>
+      <w:proofErr w:type="spellEnd"/>
+      <w:r>
+        <w:rPr>
+          <w:rFonts w:asciiTheme="minorHAnsi" w:hAnsiTheme="minorHAnsi" w:cstheme="minorBidi"/>
+        </w:rPr>
+        <w:t xml:space="preserve"> modified condition/decision </w:t>
+      </w:r>
+      <w:proofErr w:type="gramStart"/>
+      <w:r>
+        <w:rPr>
+          <w:rFonts w:asciiTheme="minorHAnsi" w:hAnsiTheme="minorHAnsi" w:cstheme="minorBidi"/>
+        </w:rPr>
+        <w:t>coverage</w:t>
       </w:r>
       <w:bookmarkEnd w:id="7"/>
+      <w:proofErr w:type="gramEnd"/>
     </w:p>
     <w:p>
       <w:pPr>
@@ -3220,9 +3927,18 @@
           <w:rFonts w:asciiTheme="minorHAnsi" w:hAnsiTheme="minorHAnsi" w:cstheme="minorHAnsi"/>
           <w:lang w:val="en-GB"/>
         </w:rPr>
-        <w:t>Decision, condition, multiple condition coverage testen</w:t>
+        <w:t xml:space="preserve">Decision, condition, multiple condition coverage </w:t>
+      </w:r>
+      <w:proofErr w:type="spellStart"/>
+      <w:r>
+        <w:rPr>
+          <w:rFonts w:asciiTheme="minorHAnsi" w:hAnsiTheme="minorHAnsi" w:cstheme="minorHAnsi"/>
+          <w:lang w:val="en-GB"/>
+        </w:rPr>
+        <w:t>testen</w:t>
       </w:r>
       <w:bookmarkEnd w:id="8"/>
+      <w:proofErr w:type="spellEnd"/>
     </w:p>
     <w:p>
       <w:pPr>
@@ -3287,12 +4003,30 @@
         </w:rPr>
         <w:t xml:space="preserve">We voldoen aan </w:t>
       </w:r>
-      <w:r>
-        <w:rPr>
-          <w:rFonts w:asciiTheme="minorHAnsi" w:hAnsiTheme="minorHAnsi" w:cstheme="minorHAnsi"/>
-          <w:lang w:val="nl-NL"/>
-        </w:rPr>
-        <w:t>Onderhoudbaarheid, betrouwbaarheid en efficiëntie uit ISO 25010</w:t>
+      <w:proofErr w:type="spellStart"/>
+      <w:r>
+        <w:rPr>
+          <w:rFonts w:asciiTheme="minorHAnsi" w:hAnsiTheme="minorHAnsi" w:cstheme="minorHAnsi"/>
+          <w:lang w:val="nl-NL"/>
+        </w:rPr>
+        <w:t>Onderhoudbaarheid</w:t>
+      </w:r>
+      <w:proofErr w:type="spellEnd"/>
+      <w:r>
+        <w:rPr>
+          <w:rFonts w:asciiTheme="minorHAnsi" w:hAnsiTheme="minorHAnsi" w:cstheme="minorHAnsi"/>
+          <w:lang w:val="nl-NL"/>
+        </w:rPr>
+        <w:t xml:space="preserve">, betrouwbaarheid en efficiëntie uit </w:t>
+      </w:r>
+      <w:r>
+        <w:rPr>
+          <w:rFonts w:asciiTheme="minorHAnsi" w:hAnsiTheme="minorHAnsi" w:cstheme="minorHAnsi"/>
+          <w:b/>
+          <w:bCs/>
+          <w:lang w:val="nl-NL"/>
+        </w:rPr>
+        <w:t>ISO 25010</w:t>
       </w:r>
       <w:r>
         <w:rPr>
@@ -3317,6 +4051,7 @@
           <w:lang w:val="nl-NL"/>
         </w:rPr>
       </w:pPr>
+      <w:proofErr w:type="spellStart"/>
       <w:r>
         <w:rPr>
           <w:rFonts w:asciiTheme="minorHAnsi" w:hAnsiTheme="minorHAnsi" w:cstheme="minorHAnsi"/>
@@ -3324,12 +4059,109 @@
         </w:rPr>
         <w:t>Onderhoudbaarheid</w:t>
       </w:r>
-      <w:r>
-        <w:rPr>
-          <w:rFonts w:asciiTheme="minorHAnsi" w:hAnsiTheme="minorHAnsi" w:cstheme="minorHAnsi"/>
-          <w:lang w:val="nl-NL"/>
-        </w:rPr>
-        <w:t xml:space="preserve"> doordat we gebruik hebben gemaakt van de SOLID principles (kun je in sigrid terugzien), deze SOLID’s zorgen voor onderhoudbaarheid. Daarnaast voldoet de efficientie ook aangezien er tijdens het gebruik geen moment van hapering of slome prestaties te zien en/of voelen zijn. Betrouwbaarheid komt terug uit de SOLID’s en het feit dat het programma op elke systeem werkt, daarnaast werkt het ook offline.</w:t>
+      <w:proofErr w:type="spellEnd"/>
+      <w:r>
+        <w:rPr>
+          <w:rFonts w:asciiTheme="minorHAnsi" w:hAnsiTheme="minorHAnsi" w:cstheme="minorHAnsi"/>
+          <w:lang w:val="nl-NL"/>
+        </w:rPr>
+        <w:t xml:space="preserve"> doordat we gebruik hebben gemaakt van de SOLID </w:t>
+      </w:r>
+      <w:proofErr w:type="spellStart"/>
+      <w:r>
+        <w:rPr>
+          <w:rFonts w:asciiTheme="minorHAnsi" w:hAnsiTheme="minorHAnsi" w:cstheme="minorHAnsi"/>
+          <w:lang w:val="nl-NL"/>
+        </w:rPr>
+        <w:t>principles</w:t>
+      </w:r>
+      <w:proofErr w:type="spellEnd"/>
+      <w:r>
+        <w:rPr>
+          <w:rFonts w:asciiTheme="minorHAnsi" w:hAnsiTheme="minorHAnsi" w:cstheme="minorHAnsi"/>
+          <w:lang w:val="nl-NL"/>
+        </w:rPr>
+        <w:t xml:space="preserve"> (kun je in </w:t>
+      </w:r>
+      <w:proofErr w:type="spellStart"/>
+      <w:r>
+        <w:rPr>
+          <w:rFonts w:asciiTheme="minorHAnsi" w:hAnsiTheme="minorHAnsi" w:cstheme="minorHAnsi"/>
+          <w:lang w:val="nl-NL"/>
+        </w:rPr>
+        <w:t>sigrid</w:t>
+      </w:r>
+      <w:proofErr w:type="spellEnd"/>
+      <w:r>
+        <w:rPr>
+          <w:rFonts w:asciiTheme="minorHAnsi" w:hAnsiTheme="minorHAnsi" w:cstheme="minorHAnsi"/>
+          <w:lang w:val="nl-NL"/>
+        </w:rPr>
+        <w:t xml:space="preserve"> terugzien), deze </w:t>
+      </w:r>
+      <w:proofErr w:type="spellStart"/>
+      <w:r>
+        <w:rPr>
+          <w:rFonts w:asciiTheme="minorHAnsi" w:hAnsiTheme="minorHAnsi" w:cstheme="minorHAnsi"/>
+          <w:lang w:val="nl-NL"/>
+        </w:rPr>
+        <w:t>SOLID’s</w:t>
+      </w:r>
+      <w:proofErr w:type="spellEnd"/>
+      <w:r>
+        <w:rPr>
+          <w:rFonts w:asciiTheme="minorHAnsi" w:hAnsiTheme="minorHAnsi" w:cstheme="minorHAnsi"/>
+          <w:lang w:val="nl-NL"/>
+        </w:rPr>
+        <w:t xml:space="preserve"> zorgen voor </w:t>
+      </w:r>
+      <w:proofErr w:type="spellStart"/>
+      <w:r>
+        <w:rPr>
+          <w:rFonts w:asciiTheme="minorHAnsi" w:hAnsiTheme="minorHAnsi" w:cstheme="minorHAnsi"/>
+          <w:lang w:val="nl-NL"/>
+        </w:rPr>
+        <w:t>onderhoudbaarheid</w:t>
+      </w:r>
+      <w:proofErr w:type="spellEnd"/>
+      <w:r>
+        <w:rPr>
+          <w:rFonts w:asciiTheme="minorHAnsi" w:hAnsiTheme="minorHAnsi" w:cstheme="minorHAnsi"/>
+          <w:lang w:val="nl-NL"/>
+        </w:rPr>
+        <w:t xml:space="preserve">. Daarnaast voldoet de </w:t>
+      </w:r>
+      <w:proofErr w:type="spellStart"/>
+      <w:r>
+        <w:rPr>
+          <w:rFonts w:asciiTheme="minorHAnsi" w:hAnsiTheme="minorHAnsi" w:cstheme="minorHAnsi"/>
+          <w:lang w:val="nl-NL"/>
+        </w:rPr>
+        <w:t>efficientie</w:t>
+      </w:r>
+      <w:proofErr w:type="spellEnd"/>
+      <w:r>
+        <w:rPr>
+          <w:rFonts w:asciiTheme="minorHAnsi" w:hAnsiTheme="minorHAnsi" w:cstheme="minorHAnsi"/>
+          <w:lang w:val="nl-NL"/>
+        </w:rPr>
+        <w:t xml:space="preserve"> ook aangezien er tijdens het gebruik geen moment van hapering of slome prestaties te zien en/of voelen zijn. Betrouwbaarheid komt terug uit de </w:t>
+      </w:r>
+      <w:proofErr w:type="spellStart"/>
+      <w:r>
+        <w:rPr>
+          <w:rFonts w:asciiTheme="minorHAnsi" w:hAnsiTheme="minorHAnsi" w:cstheme="minorHAnsi"/>
+          <w:lang w:val="nl-NL"/>
+        </w:rPr>
+        <w:t>SOLID’s</w:t>
+      </w:r>
+      <w:proofErr w:type="spellEnd"/>
+      <w:r>
+        <w:rPr>
+          <w:rFonts w:asciiTheme="minorHAnsi" w:hAnsiTheme="minorHAnsi" w:cstheme="minorHAnsi"/>
+          <w:lang w:val="nl-NL"/>
+        </w:rPr>
+        <w:t xml:space="preserve"> en het feit dat het programma op elke systeem werkt, daarnaast werkt het ook offline.</w:t>
       </w:r>
       <w:r>
         <w:rPr>
@@ -3394,23 +4226,48 @@
           <w:rFonts w:asciiTheme="minorHAnsi" w:hAnsiTheme="minorHAnsi" w:cstheme="minorHAnsi"/>
           <w:lang w:val="nl-NL"/>
         </w:rPr>
-        <w:t>Definition of Done</w:t>
+        <w:t xml:space="preserve">Definition of </w:t>
+      </w:r>
+      <w:proofErr w:type="spellStart"/>
+      <w:r>
+        <w:rPr>
+          <w:rFonts w:asciiTheme="minorHAnsi" w:hAnsiTheme="minorHAnsi" w:cstheme="minorHAnsi"/>
+          <w:lang w:val="nl-NL"/>
+        </w:rPr>
+        <w:t>Done</w:t>
       </w:r>
       <w:bookmarkEnd w:id="11"/>
-    </w:p>
-    <w:p>
-      <w:pPr>
-        <w:rPr>
-          <w:rFonts w:asciiTheme="minorHAnsi" w:hAnsiTheme="minorHAnsi" w:cstheme="minorHAnsi"/>
-          <w:lang w:val="nl-NL"/>
-        </w:rPr>
-      </w:pPr>
-      <w:r>
-        <w:rPr>
-          <w:rFonts w:asciiTheme="minorHAnsi" w:hAnsiTheme="minorHAnsi" w:cstheme="minorHAnsi"/>
-          <w:lang w:val="nl-NL"/>
-        </w:rPr>
-        <w:t>Beschrijving van Definition of Done…</w:t>
+      <w:proofErr w:type="spellEnd"/>
+    </w:p>
+    <w:p>
+      <w:pPr>
+        <w:rPr>
+          <w:rFonts w:asciiTheme="minorHAnsi" w:hAnsiTheme="minorHAnsi" w:cstheme="minorHAnsi"/>
+          <w:lang w:val="nl-NL"/>
+        </w:rPr>
+      </w:pPr>
+      <w:r>
+        <w:rPr>
+          <w:rFonts w:asciiTheme="minorHAnsi" w:hAnsiTheme="minorHAnsi" w:cstheme="minorHAnsi"/>
+          <w:lang w:val="nl-NL"/>
+        </w:rPr>
+        <w:t xml:space="preserve">Beschrijving van Definition of </w:t>
+      </w:r>
+      <w:proofErr w:type="spellStart"/>
+      <w:r>
+        <w:rPr>
+          <w:rFonts w:asciiTheme="minorHAnsi" w:hAnsiTheme="minorHAnsi" w:cstheme="minorHAnsi"/>
+          <w:lang w:val="nl-NL"/>
+        </w:rPr>
+        <w:t>Done</w:t>
+      </w:r>
+      <w:proofErr w:type="spellEnd"/>
+      <w:r>
+        <w:rPr>
+          <w:rFonts w:asciiTheme="minorHAnsi" w:hAnsiTheme="minorHAnsi" w:cstheme="minorHAnsi"/>
+          <w:lang w:val="nl-NL"/>
+        </w:rPr>
+        <w:t>…</w:t>
       </w:r>
     </w:p>
     <w:p>
@@ -3450,7 +4307,39 @@
           <w:rFonts w:asciiTheme="minorHAnsi" w:hAnsiTheme="minorHAnsi" w:cstheme="minorHAnsi"/>
           <w:lang w:val="nl-NL"/>
         </w:rPr>
-        <w:t>In scrumwise zijn de retrospectives te vinden.</w:t>
+        <w:t xml:space="preserve">In </w:t>
+      </w:r>
+      <w:proofErr w:type="spellStart"/>
+      <w:r>
+        <w:rPr>
+          <w:rFonts w:asciiTheme="minorHAnsi" w:hAnsiTheme="minorHAnsi" w:cstheme="minorHAnsi"/>
+          <w:lang w:val="nl-NL"/>
+        </w:rPr>
+        <w:t>scrumwise</w:t>
+      </w:r>
+      <w:proofErr w:type="spellEnd"/>
+      <w:r>
+        <w:rPr>
+          <w:rFonts w:asciiTheme="minorHAnsi" w:hAnsiTheme="minorHAnsi" w:cstheme="minorHAnsi"/>
+          <w:lang w:val="nl-NL"/>
+        </w:rPr>
+        <w:t xml:space="preserve"> zijn de </w:t>
+      </w:r>
+      <w:proofErr w:type="spellStart"/>
+      <w:r>
+        <w:rPr>
+          <w:rFonts w:asciiTheme="minorHAnsi" w:hAnsiTheme="minorHAnsi" w:cstheme="minorHAnsi"/>
+          <w:lang w:val="nl-NL"/>
+        </w:rPr>
+        <w:t>retrospectives</w:t>
+      </w:r>
+      <w:proofErr w:type="spellEnd"/>
+      <w:r>
+        <w:rPr>
+          <w:rFonts w:asciiTheme="minorHAnsi" w:hAnsiTheme="minorHAnsi" w:cstheme="minorHAnsi"/>
+          <w:lang w:val="nl-NL"/>
+        </w:rPr>
+        <w:t xml:space="preserve"> te vinden.</w:t>
       </w:r>
     </w:p>
     <w:p>
@@ -3584,7 +4473,23 @@
           <w:rFonts w:asciiTheme="minorHAnsi" w:hAnsiTheme="minorHAnsi" w:cstheme="minorHAnsi"/>
           <w:lang w:val="nl-NL"/>
         </w:rPr>
-        <w:t xml:space="preserve">Geef hier aan </w:t>
+        <w:t xml:space="preserve">Geef </w:t>
+      </w:r>
+      <w:proofErr w:type="gramStart"/>
+      <w:r>
+        <w:rPr>
+          <w:rFonts w:asciiTheme="minorHAnsi" w:hAnsiTheme="minorHAnsi" w:cstheme="minorHAnsi"/>
+          <w:lang w:val="nl-NL"/>
+        </w:rPr>
+        <w:t>hier aan</w:t>
+      </w:r>
+      <w:proofErr w:type="gramEnd"/>
+      <w:r>
+        <w:rPr>
+          <w:rFonts w:asciiTheme="minorHAnsi" w:hAnsiTheme="minorHAnsi" w:cstheme="minorHAnsi"/>
+          <w:lang w:val="nl-NL"/>
+        </w:rPr>
+        <w:t xml:space="preserve"> </w:t>
       </w:r>
       <w:r>
         <w:rPr>
@@ -3599,7 +4504,23 @@
           <w:rFonts w:asciiTheme="minorHAnsi" w:hAnsiTheme="minorHAnsi" w:cstheme="minorHAnsi"/>
           <w:lang w:val="nl-NL"/>
         </w:rPr>
-        <w:t xml:space="preserve"> welke verbeterpunten jullie doorgevoerd hebben naar aanleiding van de uitkomsten van de retrospective.</w:t>
+        <w:t xml:space="preserve"> welke verbeterpunten jullie doorgevoerd hebben naar aanleiding van de uitkomsten van de </w:t>
+      </w:r>
+      <w:proofErr w:type="spellStart"/>
+      <w:r>
+        <w:rPr>
+          <w:rFonts w:asciiTheme="minorHAnsi" w:hAnsiTheme="minorHAnsi" w:cstheme="minorHAnsi"/>
+          <w:lang w:val="nl-NL"/>
+        </w:rPr>
+        <w:t>retrospective</w:t>
+      </w:r>
+      <w:proofErr w:type="spellEnd"/>
+      <w:r>
+        <w:rPr>
+          <w:rFonts w:asciiTheme="minorHAnsi" w:hAnsiTheme="minorHAnsi" w:cstheme="minorHAnsi"/>
+          <w:lang w:val="nl-NL"/>
+        </w:rPr>
+        <w:t>.</w:t>
       </w:r>
     </w:p>
     <w:bookmarkEnd w:id="13"/>
@@ -3659,12 +4580,21 @@
           <w:lang w:val="nl-NL"/>
         </w:rPr>
       </w:pPr>
-      <w:r>
-        <w:rPr>
-          <w:rFonts w:asciiTheme="minorHAnsi" w:hAnsiTheme="minorHAnsi" w:cstheme="minorHAnsi"/>
-          <w:lang w:val="nl-NL"/>
-        </w:rPr>
-        <w:t xml:space="preserve">Documentation link: </w:t>
+      <w:proofErr w:type="spellStart"/>
+      <w:r>
+        <w:rPr>
+          <w:rFonts w:asciiTheme="minorHAnsi" w:hAnsiTheme="minorHAnsi" w:cstheme="minorHAnsi"/>
+          <w:lang w:val="nl-NL"/>
+        </w:rPr>
+        <w:t>Documentation</w:t>
+      </w:r>
+      <w:proofErr w:type="spellEnd"/>
+      <w:r>
+        <w:rPr>
+          <w:rFonts w:asciiTheme="minorHAnsi" w:hAnsiTheme="minorHAnsi" w:cstheme="minorHAnsi"/>
+          <w:lang w:val="nl-NL"/>
+        </w:rPr>
+        <w:t xml:space="preserve"> link: </w:t>
       </w:r>
       <w:hyperlink r:id="rId16" w:history="1">
         <w:r>
@@ -3684,12 +4614,21 @@
           <w:lang w:val="nl-NL"/>
         </w:rPr>
       </w:pPr>
-      <w:r>
-        <w:rPr>
-          <w:rFonts w:asciiTheme="minorHAnsi" w:hAnsiTheme="minorHAnsi" w:cstheme="minorHAnsi"/>
-          <w:lang w:val="nl-NL"/>
-        </w:rPr>
-        <w:t xml:space="preserve">Github link: </w:t>
+      <w:proofErr w:type="spellStart"/>
+      <w:r>
+        <w:rPr>
+          <w:rFonts w:asciiTheme="minorHAnsi" w:hAnsiTheme="minorHAnsi" w:cstheme="minorHAnsi"/>
+          <w:lang w:val="nl-NL"/>
+        </w:rPr>
+        <w:t>Github</w:t>
+      </w:r>
+      <w:proofErr w:type="spellEnd"/>
+      <w:r>
+        <w:rPr>
+          <w:rFonts w:asciiTheme="minorHAnsi" w:hAnsiTheme="minorHAnsi" w:cstheme="minorHAnsi"/>
+          <w:lang w:val="nl-NL"/>
+        </w:rPr>
+        <w:t xml:space="preserve"> link: </w:t>
       </w:r>
       <w:hyperlink r:id="rId17" w:history="1">
         <w:r>

</xml_diff>

<commit_message>
update: DoR & DoD and end rapport
</commit_message>
<xml_diff>
--- a/resources/productvision, roles, etc/H-1-SE_Klas_3F-template_eindproduct_PROJ2.docx
+++ b/resources/productvision, roles, etc/H-1-SE_Klas_3F-template_eindproduct_PROJ2.docx
@@ -463,14 +463,7 @@
           <w:rFonts w:asciiTheme="minorHAnsi" w:hAnsiTheme="minorHAnsi" w:cstheme="minorHAnsi"/>
           <w:lang w:val="nl-NL"/>
         </w:rPr>
-        <w:t xml:space="preserve"> (22111131), </w:t>
-      </w:r>
-      <w:r>
-        <w:rPr>
-          <w:rFonts w:asciiTheme="minorHAnsi" w:hAnsiTheme="minorHAnsi" w:cstheme="minorHAnsi"/>
-          <w:lang w:val="nl-NL"/>
-        </w:rPr>
-        <w:t xml:space="preserve">Laurens </w:t>
+        <w:t xml:space="preserve"> (22111131), Laurens </w:t>
       </w:r>
       <w:proofErr w:type="spellStart"/>
       <w:r>
@@ -486,28 +479,7 @@
           <w:rFonts w:asciiTheme="minorHAnsi" w:hAnsiTheme="minorHAnsi" w:cstheme="minorHAnsi"/>
           <w:lang w:val="nl-NL"/>
         </w:rPr>
-        <w:t xml:space="preserve"> </w:t>
-      </w:r>
-      <w:r>
-        <w:rPr>
-          <w:rFonts w:asciiTheme="minorHAnsi" w:hAnsiTheme="minorHAnsi" w:cstheme="minorHAnsi"/>
-          <w:lang w:val="nl-NL"/>
-        </w:rPr>
-        <w:t>(</w:t>
-      </w:r>
-      <w:r>
-        <w:rPr>
-          <w:rFonts w:asciiTheme="minorHAnsi" w:hAnsiTheme="minorHAnsi" w:cstheme="minorHAnsi"/>
-          <w:lang w:val="nl-NL"/>
-        </w:rPr>
-        <w:t>22106189</w:t>
-      </w:r>
-      <w:r>
-        <w:rPr>
-          <w:rFonts w:asciiTheme="minorHAnsi" w:hAnsiTheme="minorHAnsi" w:cstheme="minorHAnsi"/>
-          <w:lang w:val="nl-NL"/>
-        </w:rPr>
-        <w:t>)</w:t>
+        <w:t xml:space="preserve"> (22106189)</w:t>
       </w:r>
       <w:r>
         <w:rPr>
@@ -785,25 +757,7 @@
                 <w:color w:val="000000"/>
                 <w:lang w:val="nl-NL"/>
               </w:rPr>
-              <w:t xml:space="preserve"> met een login systeem gemaakt. Verder was er een </w:t>
-            </w:r>
-            <w:proofErr w:type="gramStart"/>
-            <w:r>
-              <w:rPr>
-                <w:rFonts w:asciiTheme="minorHAnsi" w:hAnsiTheme="minorHAnsi" w:cstheme="minorHAnsi"/>
-                <w:color w:val="000000"/>
-                <w:lang w:val="nl-NL"/>
-              </w:rPr>
-              <w:t>basis structuur</w:t>
-            </w:r>
-            <w:proofErr w:type="gramEnd"/>
-            <w:r>
-              <w:rPr>
-                <w:rFonts w:asciiTheme="minorHAnsi" w:hAnsiTheme="minorHAnsi" w:cstheme="minorHAnsi"/>
-                <w:color w:val="000000"/>
-                <w:lang w:val="nl-NL"/>
-              </w:rPr>
-              <w:t xml:space="preserve"> gemaakt waar we later op zullen bouwen.</w:t>
+              <w:t xml:space="preserve"> met een login systeem gemaakt. Verder was er een basis structuur gemaakt waar we later op zullen bouwen.</w:t>
             </w:r>
           </w:p>
         </w:tc>
@@ -1053,25 +1007,7 @@
                 <w:color w:val="000000"/>
                 <w:lang w:val="nl-NL"/>
               </w:rPr>
-              <w:t xml:space="preserve"> zijn </w:t>
-            </w:r>
-            <w:proofErr w:type="gramStart"/>
-            <w:r>
-              <w:rPr>
-                <w:rFonts w:asciiTheme="minorHAnsi" w:hAnsiTheme="minorHAnsi" w:cstheme="minorHAnsi"/>
-                <w:color w:val="000000"/>
-                <w:lang w:val="nl-NL"/>
-              </w:rPr>
-              <w:t>er in</w:t>
-            </w:r>
-            <w:proofErr w:type="gramEnd"/>
-            <w:r>
-              <w:rPr>
-                <w:rFonts w:asciiTheme="minorHAnsi" w:hAnsiTheme="minorHAnsi" w:cstheme="minorHAnsi"/>
-                <w:color w:val="000000"/>
-                <w:lang w:val="nl-NL"/>
-              </w:rPr>
-              <w:t xml:space="preserve"> verwerkt en het gehele project (alles wat binnen scope lag) is compleet.</w:t>
+              <w:t xml:space="preserve"> zijn er in verwerkt en het gehele project (alles wat binnen scope lag) is compleet.</w:t>
             </w:r>
           </w:p>
         </w:tc>
@@ -1200,6 +1136,9 @@
             </w:rPr>
           </w:pPr>
           <w:r>
+            <w:rPr>
+              <w:rFonts w:asciiTheme="minorHAnsi" w:hAnsiTheme="minorHAnsi" w:cstheme="minorHAnsi"/>
+            </w:rPr>
             <w:fldChar w:fldCharType="begin"/>
           </w:r>
           <w:r>
@@ -2594,31 +2533,60 @@
           <w:lang w:val="nl-NL"/>
         </w:rPr>
       </w:pPr>
-      <w:proofErr w:type="gramStart"/>
-      <w:r>
-        <w:rPr>
-          <w:rFonts w:asciiTheme="minorHAnsi" w:hAnsiTheme="minorHAnsi" w:cstheme="minorHAnsi"/>
-          <w:lang w:val="nl-NL"/>
-        </w:rPr>
-        <w:t>UML class</w:t>
-      </w:r>
-      <w:proofErr w:type="gramEnd"/>
-      <w:r>
-        <w:rPr>
-          <w:rFonts w:asciiTheme="minorHAnsi" w:hAnsiTheme="minorHAnsi" w:cstheme="minorHAnsi"/>
-          <w:lang w:val="nl-NL"/>
-        </w:rPr>
-        <w:t xml:space="preserve"> diagram. Let op dat het leesbaar is. </w:t>
-      </w:r>
-    </w:p>
-    <w:p>
-      <w:pPr>
-        <w:pStyle w:val="BodyText"/>
-        <w:rPr>
-          <w:rFonts w:asciiTheme="minorHAnsi" w:hAnsiTheme="minorHAnsi" w:cstheme="minorHAnsi"/>
-          <w:lang w:val="nl-NL"/>
-        </w:rPr>
-      </w:pPr>
+      <w:r>
+        <w:rPr>
+          <w:rFonts w:asciiTheme="minorHAnsi" w:hAnsiTheme="minorHAnsi" w:cstheme="minorHAnsi"/>
+          <w:noProof/>
+        </w:rPr>
+        <w:drawing>
+          <wp:inline distT="0" distB="0" distL="0" distR="0" wp14:anchorId="6F21009E" wp14:editId="4F0735BB">
+            <wp:extent cx="6120130" cy="3495040"/>
+            <wp:effectExtent l="0" t="0" r="0" b="0"/>
+            <wp:docPr id="554313323" name="Picture 1" descr="A picture containing text, diagram, parallel, document&#10;&#10;Description automatically generated"/>
+            <wp:cNvGraphicFramePr>
+              <a:graphicFrameLocks xmlns:a="http://schemas.openxmlformats.org/drawingml/2006/main" noChangeAspect="1"/>
+            </wp:cNvGraphicFramePr>
+            <a:graphic xmlns:a="http://schemas.openxmlformats.org/drawingml/2006/main">
+              <a:graphicData uri="http://schemas.openxmlformats.org/drawingml/2006/picture">
+                <pic:pic xmlns:pic="http://schemas.openxmlformats.org/drawingml/2006/picture">
+                  <pic:nvPicPr>
+                    <pic:cNvPr id="554313323" name="Picture 1" descr="A picture containing text, diagram, parallel, document&#10;&#10;Description automatically generated"/>
+                    <pic:cNvPicPr>
+                      <a:picLocks noChangeAspect="1" noChangeArrowheads="1"/>
+                    </pic:cNvPicPr>
+                  </pic:nvPicPr>
+                  <pic:blipFill>
+                    <a:blip r:embed="rId11">
+                      <a:extLst>
+                        <a:ext uri="{28A0092B-C50C-407E-A947-70E740481C1C}">
+                          <a14:useLocalDpi xmlns:a14="http://schemas.microsoft.com/office/drawing/2010/main" val="0"/>
+                        </a:ext>
+                      </a:extLst>
+                    </a:blip>
+                    <a:srcRect/>
+                    <a:stretch>
+                      <a:fillRect/>
+                    </a:stretch>
+                  </pic:blipFill>
+                  <pic:spPr bwMode="auto">
+                    <a:xfrm>
+                      <a:off x="0" y="0"/>
+                      <a:ext cx="6120130" cy="3495040"/>
+                    </a:xfrm>
+                    <a:prstGeom prst="rect">
+                      <a:avLst/>
+                    </a:prstGeom>
+                    <a:noFill/>
+                    <a:ln>
+                      <a:noFill/>
+                    </a:ln>
+                  </pic:spPr>
+                </pic:pic>
+              </a:graphicData>
+            </a:graphic>
+          </wp:inline>
+        </w:drawing>
+      </w:r>
     </w:p>
     <w:p>
       <w:pPr>
@@ -2782,34 +2750,7 @@
           <w:lang w:val="nl-NL"/>
         </w:rPr>
         <w:br/>
-      </w:r>
-      <w:r>
-        <w:rPr>
-          <w:rFonts w:asciiTheme="minorHAnsi" w:hAnsiTheme="minorHAnsi" w:cstheme="minorHAnsi"/>
-          <w:lang w:val="nl-NL"/>
-        </w:rPr>
-        <w:t>Long Method</w:t>
-      </w:r>
-      <w:r>
-        <w:rPr>
-          <w:rFonts w:ascii="Segoe UI Symbol" w:hAnsi="Segoe UI Symbol" w:cs="Segoe UI Symbol"/>
-          <w:lang w:val="nl-NL"/>
-        </w:rPr>
-        <w:t xml:space="preserve">, </w:t>
-      </w:r>
-      <w:r>
-        <w:rPr>
-          <w:rFonts w:asciiTheme="minorHAnsi" w:hAnsiTheme="minorHAnsi" w:cstheme="minorHAnsi"/>
-          <w:lang w:val="nl-NL"/>
-        </w:rPr>
-        <w:t>Large Class</w:t>
-      </w:r>
-      <w:r>
-        <w:rPr>
-          <w:rFonts w:ascii="Segoe UI Symbol" w:hAnsi="Segoe UI Symbol" w:cs="Segoe UI Symbol"/>
-          <w:lang w:val="nl-NL"/>
-        </w:rPr>
-        <w:t xml:space="preserve">, </w:t>
+        <w:t xml:space="preserve">Long Method, Large Class, </w:t>
       </w:r>
       <w:proofErr w:type="spellStart"/>
       <w:r>
@@ -2825,28 +2766,7 @@
           <w:rFonts w:asciiTheme="minorHAnsi" w:hAnsiTheme="minorHAnsi" w:cstheme="minorHAnsi"/>
           <w:lang w:val="nl-NL"/>
         </w:rPr>
-        <w:t xml:space="preserve"> Field</w:t>
-      </w:r>
-      <w:r>
-        <w:rPr>
-          <w:rFonts w:ascii="Segoe UI Symbol" w:hAnsi="Segoe UI Symbol" w:cs="Segoe UI Symbol"/>
-          <w:lang w:val="nl-NL"/>
-        </w:rPr>
-        <w:t xml:space="preserve">, </w:t>
-      </w:r>
-      <w:r>
-        <w:rPr>
-          <w:rFonts w:asciiTheme="minorHAnsi" w:hAnsiTheme="minorHAnsi" w:cstheme="minorHAnsi"/>
-          <w:lang w:val="nl-NL"/>
-        </w:rPr>
-        <w:t>Long Parameter List</w:t>
-      </w:r>
-      <w:r>
-        <w:rPr>
-          <w:rFonts w:ascii="Segoe UI Symbol" w:hAnsi="Segoe UI Symbol" w:cs="Segoe UI Symbol"/>
-          <w:lang w:val="nl-NL"/>
-        </w:rPr>
-        <w:t xml:space="preserve">, </w:t>
+        <w:t xml:space="preserve"> Field, Long Parameter List, </w:t>
       </w:r>
       <w:proofErr w:type="spellStart"/>
       <w:r>
@@ -3105,7 +3025,6 @@
           <w:rFonts w:asciiTheme="minorHAnsi" w:hAnsiTheme="minorHAnsi" w:cstheme="minorHAnsi"/>
           <w:lang w:val="nl-NL"/>
         </w:rPr>
-        <w:lastRenderedPageBreak/>
         <w:t xml:space="preserve">Screenshot </w:t>
       </w:r>
       <w:proofErr w:type="spellStart"/>
@@ -3136,6 +3055,7 @@
       </w:pPr>
       <w:r>
         <w:rPr>
+          <w:rFonts w:asciiTheme="minorHAnsi" w:hAnsiTheme="minorHAnsi" w:cstheme="minorHAnsi"/>
           <w:noProof/>
         </w:rPr>
         <w:drawing>
@@ -3154,7 +3074,7 @@
                     <pic:cNvPicPr/>
                   </pic:nvPicPr>
                   <pic:blipFill>
-                    <a:blip r:embed="rId11"/>
+                    <a:blip r:embed="rId12"/>
                     <a:stretch>
                       <a:fillRect/>
                     </a:stretch>
@@ -3185,6 +3105,7 @@
       </w:pPr>
       <w:r>
         <w:rPr>
+          <w:rFonts w:asciiTheme="minorHAnsi" w:hAnsiTheme="minorHAnsi" w:cstheme="minorHAnsi"/>
           <w:noProof/>
         </w:rPr>
         <w:drawing>
@@ -3203,7 +3124,7 @@
                     <pic:cNvPicPr/>
                   </pic:nvPicPr>
                   <pic:blipFill>
-                    <a:blip r:embed="rId12"/>
+                    <a:blip r:embed="rId13"/>
                     <a:stretch>
                       <a:fillRect/>
                     </a:stretch>
@@ -3507,7 +3428,7 @@
         </w:rPr>
         <w:t xml:space="preserve">Klik op </w:t>
       </w:r>
-      <w:hyperlink r:id="rId13" w:history="1">
+      <w:hyperlink r:id="rId14" w:history="1">
         <w:r>
           <w:rPr>
             <w:rStyle w:val="Hyperlink"/>
@@ -3598,7 +3519,7 @@
         </w:rPr>
         <w:t xml:space="preserve">, de uitleg daarover kun je </w:t>
       </w:r>
-      <w:hyperlink r:id="rId14" w:anchor="L4" w:history="1">
+      <w:hyperlink r:id="rId15" w:anchor="L4" w:history="1">
         <w:r>
           <w:rPr>
             <w:rStyle w:val="Hyperlink"/>
@@ -3696,11 +3617,13 @@
       <w:pPr>
         <w:pStyle w:val="BodyText"/>
         <w:rPr>
-          <w:lang w:val="nl-NL"/>
-        </w:rPr>
-      </w:pPr>
-      <w:r>
-        <w:rPr>
+          <w:rFonts w:asciiTheme="minorHAnsi" w:hAnsiTheme="minorHAnsi" w:cstheme="minorHAnsi"/>
+          <w:lang w:val="nl-NL"/>
+        </w:rPr>
+      </w:pPr>
+      <w:r>
+        <w:rPr>
+          <w:rFonts w:asciiTheme="minorHAnsi" w:hAnsiTheme="minorHAnsi" w:cstheme="minorHAnsi"/>
           <w:lang w:val="nl-NL"/>
         </w:rPr>
         <w:t xml:space="preserve">We hebben een lijst van nuttige test toegevoegd volgens de volgende standaard </w:t>
@@ -3708,6 +3631,7 @@
       <w:proofErr w:type="spellStart"/>
       <w:r>
         <w:rPr>
+          <w:rFonts w:asciiTheme="minorHAnsi" w:hAnsiTheme="minorHAnsi" w:cstheme="minorHAnsi"/>
           <w:lang w:val="nl-NL"/>
         </w:rPr>
         <w:t>java</w:t>
@@ -3715,6 +3639,7 @@
       <w:proofErr w:type="spellEnd"/>
       <w:r>
         <w:rPr>
+          <w:rFonts w:asciiTheme="minorHAnsi" w:hAnsiTheme="minorHAnsi" w:cstheme="minorHAnsi"/>
           <w:lang w:val="nl-NL"/>
         </w:rPr>
         <w:t xml:space="preserve"> </w:t>
@@ -3722,6 +3647,7 @@
       <w:proofErr w:type="spellStart"/>
       <w:r>
         <w:rPr>
+          <w:rFonts w:asciiTheme="minorHAnsi" w:hAnsiTheme="minorHAnsi" w:cstheme="minorHAnsi"/>
           <w:lang w:val="nl-NL"/>
         </w:rPr>
         <w:t>junit</w:t>
@@ -3729,6 +3655,7 @@
       <w:proofErr w:type="spellEnd"/>
       <w:r>
         <w:rPr>
+          <w:rFonts w:asciiTheme="minorHAnsi" w:hAnsiTheme="minorHAnsi" w:cstheme="minorHAnsi"/>
           <w:lang w:val="nl-NL"/>
         </w:rPr>
         <w:t xml:space="preserve"> </w:t>
@@ -3736,6 +3663,7 @@
       <w:proofErr w:type="spellStart"/>
       <w:r>
         <w:rPr>
+          <w:rFonts w:asciiTheme="minorHAnsi" w:hAnsiTheme="minorHAnsi" w:cstheme="minorHAnsi"/>
           <w:lang w:val="nl-NL"/>
         </w:rPr>
         <w:t>naming</w:t>
@@ -3743,6 +3671,7 @@
       <w:proofErr w:type="spellEnd"/>
       <w:r>
         <w:rPr>
+          <w:rFonts w:asciiTheme="minorHAnsi" w:hAnsiTheme="minorHAnsi" w:cstheme="minorHAnsi"/>
           <w:lang w:val="nl-NL"/>
         </w:rPr>
         <w:t xml:space="preserve"> </w:t>
@@ -3750,6 +3679,7 @@
       <w:proofErr w:type="spellStart"/>
       <w:r>
         <w:rPr>
+          <w:rFonts w:asciiTheme="minorHAnsi" w:hAnsiTheme="minorHAnsi" w:cstheme="minorHAnsi"/>
           <w:lang w:val="nl-NL"/>
         </w:rPr>
         <w:t>convention</w:t>
@@ -3757,6 +3687,7 @@
       <w:proofErr w:type="spellEnd"/>
       <w:r>
         <w:rPr>
+          <w:rFonts w:asciiTheme="minorHAnsi" w:hAnsiTheme="minorHAnsi" w:cstheme="minorHAnsi"/>
           <w:lang w:val="nl-NL"/>
         </w:rPr>
         <w:t xml:space="preserve">: </w:t>
@@ -3764,6 +3695,7 @@
       <w:proofErr w:type="spellStart"/>
       <w:r>
         <w:rPr>
+          <w:rFonts w:asciiTheme="minorHAnsi" w:hAnsiTheme="minorHAnsi" w:cstheme="minorHAnsi"/>
           <w:lang w:val="nl-NL"/>
         </w:rPr>
         <w:t>FunctionName_Status_ExceptedReturnValue</w:t>
@@ -3779,6 +3711,7 @@
       </w:pPr>
       <w:r>
         <w:rPr>
+          <w:rFonts w:asciiTheme="minorHAnsi" w:hAnsiTheme="minorHAnsi" w:cstheme="minorHAnsi"/>
           <w:noProof/>
         </w:rPr>
         <w:drawing>
@@ -3797,7 +3730,7 @@
                     <pic:cNvPicPr/>
                   </pic:nvPicPr>
                   <pic:blipFill>
-                    <a:blip r:embed="rId15"/>
+                    <a:blip r:embed="rId16"/>
                     <a:stretch>
                       <a:fillRect/>
                     </a:stretch>
@@ -3830,65 +3763,57 @@
       <w:pPr>
         <w:pStyle w:val="Heading2"/>
         <w:rPr>
-          <w:rFonts w:asciiTheme="minorHAnsi" w:hAnsiTheme="minorHAnsi" w:cstheme="minorBidi"/>
+          <w:rFonts w:asciiTheme="minorHAnsi" w:hAnsiTheme="minorHAnsi" w:cstheme="minorHAnsi"/>
         </w:rPr>
       </w:pPr>
       <w:bookmarkStart w:id="7" w:name="_Toc135732392"/>
       <w:proofErr w:type="spellStart"/>
       <w:r>
         <w:rPr>
-          <w:rFonts w:asciiTheme="minorHAnsi" w:hAnsiTheme="minorHAnsi" w:cstheme="minorBidi"/>
+          <w:rFonts w:asciiTheme="minorHAnsi" w:hAnsiTheme="minorHAnsi" w:cstheme="minorHAnsi"/>
         </w:rPr>
         <w:t>Beslissing</w:t>
       </w:r>
       <w:r>
         <w:rPr>
-          <w:rFonts w:asciiTheme="minorHAnsi" w:hAnsiTheme="minorHAnsi" w:cstheme="minorBidi"/>
+          <w:rFonts w:asciiTheme="minorHAnsi" w:hAnsiTheme="minorHAnsi" w:cstheme="minorHAnsi"/>
         </w:rPr>
         <w:t>s</w:t>
       </w:r>
       <w:r>
         <w:rPr>
-          <w:rFonts w:asciiTheme="minorHAnsi" w:hAnsiTheme="minorHAnsi" w:cstheme="minorBidi"/>
+          <w:rFonts w:asciiTheme="minorHAnsi" w:hAnsiTheme="minorHAnsi" w:cstheme="minorHAnsi"/>
         </w:rPr>
         <w:t>tabel</w:t>
       </w:r>
       <w:r>
         <w:rPr>
-          <w:rFonts w:asciiTheme="minorHAnsi" w:hAnsiTheme="minorHAnsi" w:cstheme="minorBidi"/>
+          <w:rFonts w:asciiTheme="minorHAnsi" w:hAnsiTheme="minorHAnsi" w:cstheme="minorHAnsi"/>
         </w:rPr>
         <w:t>len</w:t>
       </w:r>
       <w:proofErr w:type="spellEnd"/>
       <w:r>
         <w:rPr>
-          <w:rFonts w:asciiTheme="minorHAnsi" w:hAnsiTheme="minorHAnsi" w:cstheme="minorBidi"/>
+          <w:rFonts w:asciiTheme="minorHAnsi" w:hAnsiTheme="minorHAnsi" w:cstheme="minorHAnsi"/>
         </w:rPr>
         <w:t xml:space="preserve"> </w:t>
       </w:r>
       <w:proofErr w:type="spellStart"/>
       <w:r>
         <w:rPr>
-          <w:rFonts w:asciiTheme="minorHAnsi" w:hAnsiTheme="minorHAnsi" w:cstheme="minorBidi"/>
+          <w:rFonts w:asciiTheme="minorHAnsi" w:hAnsiTheme="minorHAnsi" w:cstheme="minorHAnsi"/>
         </w:rPr>
         <w:t>voor</w:t>
       </w:r>
       <w:proofErr w:type="spellEnd"/>
       <w:r>
         <w:rPr>
-          <w:rFonts w:asciiTheme="minorHAnsi" w:hAnsiTheme="minorHAnsi" w:cstheme="minorBidi"/>
-        </w:rPr>
-        <w:t xml:space="preserve"> modified condition/decision </w:t>
-      </w:r>
-      <w:proofErr w:type="gramStart"/>
-      <w:r>
-        <w:rPr>
-          <w:rFonts w:asciiTheme="minorHAnsi" w:hAnsiTheme="minorHAnsi" w:cstheme="minorBidi"/>
-        </w:rPr>
-        <w:t>coverage</w:t>
+          <w:rFonts w:asciiTheme="minorHAnsi" w:hAnsiTheme="minorHAnsi" w:cstheme="minorHAnsi"/>
+        </w:rPr>
+        <w:t xml:space="preserve"> modified condition/decision coverage</w:t>
       </w:r>
       <w:bookmarkEnd w:id="7"/>
-      <w:proofErr w:type="gramEnd"/>
     </w:p>
     <w:p>
       <w:pPr>
@@ -4017,364 +3942,884 @@
           <w:rFonts w:asciiTheme="minorHAnsi" w:hAnsiTheme="minorHAnsi" w:cstheme="minorHAnsi"/>
           <w:lang w:val="nl-NL"/>
         </w:rPr>
-        <w:t xml:space="preserve">, betrouwbaarheid en efficiëntie uit </w:t>
-      </w:r>
-      <w:r>
+        <w:t>, betrouwbaarheid en efficiëntie uit ISO 25010:</w:t>
+      </w:r>
+    </w:p>
+    <w:p>
+      <w:pPr>
+        <w:rPr>
+          <w:rFonts w:asciiTheme="minorHAnsi" w:hAnsiTheme="minorHAnsi" w:cstheme="minorHAnsi"/>
+          <w:lang w:val="nl-NL"/>
+        </w:rPr>
+      </w:pPr>
+    </w:p>
+    <w:p>
+      <w:pPr>
+        <w:rPr>
+          <w:rFonts w:asciiTheme="minorHAnsi" w:hAnsiTheme="minorHAnsi" w:cstheme="minorHAnsi"/>
+          <w:lang w:val="nl-NL"/>
+        </w:rPr>
+      </w:pPr>
+      <w:proofErr w:type="spellStart"/>
+      <w:r>
+        <w:rPr>
+          <w:rFonts w:asciiTheme="minorHAnsi" w:hAnsiTheme="minorHAnsi" w:cstheme="minorHAnsi"/>
+          <w:lang w:val="nl-NL"/>
+        </w:rPr>
+        <w:t>Onderhoudbaarheid</w:t>
+      </w:r>
+      <w:proofErr w:type="spellEnd"/>
+      <w:r>
+        <w:rPr>
+          <w:rFonts w:asciiTheme="minorHAnsi" w:hAnsiTheme="minorHAnsi" w:cstheme="minorHAnsi"/>
+          <w:lang w:val="nl-NL"/>
+        </w:rPr>
+        <w:t xml:space="preserve"> doordat we gebruik hebben gemaakt van de SOLID </w:t>
+      </w:r>
+      <w:proofErr w:type="spellStart"/>
+      <w:r>
+        <w:rPr>
+          <w:rFonts w:asciiTheme="minorHAnsi" w:hAnsiTheme="minorHAnsi" w:cstheme="minorHAnsi"/>
+          <w:lang w:val="nl-NL"/>
+        </w:rPr>
+        <w:t>principles</w:t>
+      </w:r>
+      <w:proofErr w:type="spellEnd"/>
+      <w:r>
+        <w:rPr>
+          <w:rFonts w:asciiTheme="minorHAnsi" w:hAnsiTheme="minorHAnsi" w:cstheme="minorHAnsi"/>
+          <w:lang w:val="nl-NL"/>
+        </w:rPr>
+        <w:t xml:space="preserve"> (kun je in </w:t>
+      </w:r>
+      <w:proofErr w:type="spellStart"/>
+      <w:r>
+        <w:rPr>
+          <w:rFonts w:asciiTheme="minorHAnsi" w:hAnsiTheme="minorHAnsi" w:cstheme="minorHAnsi"/>
+          <w:lang w:val="nl-NL"/>
+        </w:rPr>
+        <w:t>sigrid</w:t>
+      </w:r>
+      <w:proofErr w:type="spellEnd"/>
+      <w:r>
+        <w:rPr>
+          <w:rFonts w:asciiTheme="minorHAnsi" w:hAnsiTheme="minorHAnsi" w:cstheme="minorHAnsi"/>
+          <w:lang w:val="nl-NL"/>
+        </w:rPr>
+        <w:t xml:space="preserve"> terugzien), deze </w:t>
+      </w:r>
+      <w:proofErr w:type="spellStart"/>
+      <w:r>
+        <w:rPr>
+          <w:rFonts w:asciiTheme="minorHAnsi" w:hAnsiTheme="minorHAnsi" w:cstheme="minorHAnsi"/>
+          <w:lang w:val="nl-NL"/>
+        </w:rPr>
+        <w:t>SOLID’s</w:t>
+      </w:r>
+      <w:proofErr w:type="spellEnd"/>
+      <w:r>
+        <w:rPr>
+          <w:rFonts w:asciiTheme="minorHAnsi" w:hAnsiTheme="minorHAnsi" w:cstheme="minorHAnsi"/>
+          <w:lang w:val="nl-NL"/>
+        </w:rPr>
+        <w:t xml:space="preserve"> zorgen voor </w:t>
+      </w:r>
+      <w:proofErr w:type="spellStart"/>
+      <w:r>
+        <w:rPr>
+          <w:rFonts w:asciiTheme="minorHAnsi" w:hAnsiTheme="minorHAnsi" w:cstheme="minorHAnsi"/>
+          <w:lang w:val="nl-NL"/>
+        </w:rPr>
+        <w:t>onderhoudbaarheid</w:t>
+      </w:r>
+      <w:proofErr w:type="spellEnd"/>
+      <w:r>
+        <w:rPr>
+          <w:rFonts w:asciiTheme="minorHAnsi" w:hAnsiTheme="minorHAnsi" w:cstheme="minorHAnsi"/>
+          <w:lang w:val="nl-NL"/>
+        </w:rPr>
+        <w:t xml:space="preserve">. Daarnaast voldoet de </w:t>
+      </w:r>
+      <w:proofErr w:type="spellStart"/>
+      <w:r>
+        <w:rPr>
+          <w:rFonts w:asciiTheme="minorHAnsi" w:hAnsiTheme="minorHAnsi" w:cstheme="minorHAnsi"/>
+          <w:lang w:val="nl-NL"/>
+        </w:rPr>
+        <w:t>efficientie</w:t>
+      </w:r>
+      <w:proofErr w:type="spellEnd"/>
+      <w:r>
+        <w:rPr>
+          <w:rFonts w:asciiTheme="minorHAnsi" w:hAnsiTheme="minorHAnsi" w:cstheme="minorHAnsi"/>
+          <w:lang w:val="nl-NL"/>
+        </w:rPr>
+        <w:t xml:space="preserve"> ook aangezien er tijdens het gebruik geen moment van hapering of slome prestaties te zien en/of voelen zijn. Betrouwbaarheid komt terug uit de </w:t>
+      </w:r>
+      <w:proofErr w:type="spellStart"/>
+      <w:r>
+        <w:rPr>
+          <w:rFonts w:asciiTheme="minorHAnsi" w:hAnsiTheme="minorHAnsi" w:cstheme="minorHAnsi"/>
+          <w:lang w:val="nl-NL"/>
+        </w:rPr>
+        <w:t>SOLID’s</w:t>
+      </w:r>
+      <w:proofErr w:type="spellEnd"/>
+      <w:r>
+        <w:rPr>
+          <w:rFonts w:asciiTheme="minorHAnsi" w:hAnsiTheme="minorHAnsi" w:cstheme="minorHAnsi"/>
+          <w:lang w:val="nl-NL"/>
+        </w:rPr>
+        <w:t xml:space="preserve"> en het feit dat het programma op elke systeem werkt, daarnaast werkt het ook offline.</w:t>
+      </w:r>
+      <w:r>
+        <w:rPr>
+          <w:rFonts w:asciiTheme="minorHAnsi" w:hAnsiTheme="minorHAnsi" w:cstheme="minorHAnsi"/>
+          <w:lang w:val="nl-NL"/>
+        </w:rPr>
+        <w:br/>
+      </w:r>
+    </w:p>
+    <w:p>
+      <w:pPr>
+        <w:pStyle w:val="Heading2"/>
+        <w:rPr>
+          <w:rFonts w:asciiTheme="minorHAnsi" w:hAnsiTheme="minorHAnsi" w:cstheme="minorHAnsi"/>
+          <w:lang w:val="nl-NL"/>
+        </w:rPr>
+      </w:pPr>
+      <w:bookmarkStart w:id="10" w:name="_Toc135732395"/>
+      <w:r>
+        <w:rPr>
+          <w:rFonts w:asciiTheme="minorHAnsi" w:hAnsiTheme="minorHAnsi" w:cstheme="minorHAnsi"/>
+          <w:lang w:val="nl-NL"/>
+        </w:rPr>
+        <w:t>Definition of Ready</w:t>
+      </w:r>
+      <w:bookmarkEnd w:id="10"/>
+    </w:p>
+    <w:bookmarkStart w:id="11" w:name="_Hlk137478624"/>
+    <w:p>
+      <w:pPr>
+        <w:rPr>
+          <w:rFonts w:asciiTheme="minorHAnsi" w:hAnsiTheme="minorHAnsi" w:cstheme="minorHAnsi"/>
+          <w:lang w:val="nl-NL"/>
+        </w:rPr>
+      </w:pPr>
+      <w:sdt>
+        <w:sdtPr>
+          <w:rPr>
+            <w:rFonts w:asciiTheme="minorHAnsi" w:hAnsiTheme="minorHAnsi" w:cstheme="minorHAnsi"/>
+            <w:lang w:val="nl-NL"/>
+          </w:rPr>
+          <w:id w:val="454141239"/>
+          <w14:checkbox>
+            <w14:checked w14:val="0"/>
+            <w14:checkedState w14:val="2612" w14:font="MS Gothic"/>
+            <w14:uncheckedState w14:val="2610" w14:font="MS Gothic"/>
+          </w14:checkbox>
+        </w:sdtPr>
+        <w:sdtContent>
+          <w:r>
+            <w:rPr>
+              <w:rFonts w:ascii="Segoe UI Symbol" w:eastAsia="MS Gothic" w:hAnsi="Segoe UI Symbol" w:cs="Segoe UI Symbol"/>
+              <w:lang w:val="nl-NL"/>
+            </w:rPr>
+            <w:t>☐</w:t>
+          </w:r>
+        </w:sdtContent>
+      </w:sdt>
+      <w:r>
+        <w:rPr>
+          <w:rFonts w:asciiTheme="minorHAnsi" w:hAnsiTheme="minorHAnsi" w:cstheme="minorHAnsi"/>
+          <w:lang w:val="nl-NL"/>
+        </w:rPr>
+        <w:t xml:space="preserve"> De software is getest en voldoet aan de gestelde acceptatiecriteria.</w:t>
+      </w:r>
+      <w:r>
+        <w:rPr>
+          <w:rFonts w:asciiTheme="minorHAnsi" w:hAnsiTheme="minorHAnsi" w:cstheme="minorHAnsi"/>
+          <w:lang w:val="nl-NL"/>
+        </w:rPr>
+        <w:br/>
+      </w:r>
+      <w:sdt>
+        <w:sdtPr>
+          <w:rPr>
+            <w:rFonts w:asciiTheme="minorHAnsi" w:hAnsiTheme="minorHAnsi" w:cstheme="minorHAnsi"/>
+            <w:lang w:val="nl-NL"/>
+          </w:rPr>
+          <w:id w:val="-378482090"/>
+          <w14:checkbox>
+            <w14:checked w14:val="0"/>
+            <w14:checkedState w14:val="2612" w14:font="MS Gothic"/>
+            <w14:uncheckedState w14:val="2610" w14:font="MS Gothic"/>
+          </w14:checkbox>
+        </w:sdtPr>
+        <w:sdtContent>
+          <w:r>
+            <w:rPr>
+              <w:rFonts w:ascii="Segoe UI Symbol" w:eastAsia="MS Gothic" w:hAnsi="Segoe UI Symbol" w:cs="Segoe UI Symbol"/>
+              <w:lang w:val="nl-NL"/>
+            </w:rPr>
+            <w:t>☐</w:t>
+          </w:r>
+        </w:sdtContent>
+      </w:sdt>
+      <w:r>
+        <w:rPr>
+          <w:rFonts w:asciiTheme="minorHAnsi" w:hAnsiTheme="minorHAnsi" w:cstheme="minorHAnsi"/>
+          <w:lang w:val="nl-NL"/>
+        </w:rPr>
+        <w:t xml:space="preserve"> De code is goed gestructureerd, geformatteerd en goed gedocumenteerd.</w:t>
+      </w:r>
+      <w:r>
+        <w:rPr>
+          <w:rFonts w:asciiTheme="minorHAnsi" w:hAnsiTheme="minorHAnsi" w:cstheme="minorHAnsi"/>
+          <w:lang w:val="nl-NL"/>
+        </w:rPr>
+        <w:br/>
+      </w:r>
+      <w:sdt>
+        <w:sdtPr>
+          <w:rPr>
+            <w:rFonts w:asciiTheme="minorHAnsi" w:hAnsiTheme="minorHAnsi" w:cstheme="minorHAnsi"/>
+            <w:lang w:val="nl-NL"/>
+          </w:rPr>
+          <w:id w:val="-642426189"/>
+          <w14:checkbox>
+            <w14:checked w14:val="0"/>
+            <w14:checkedState w14:val="2612" w14:font="MS Gothic"/>
+            <w14:uncheckedState w14:val="2610" w14:font="MS Gothic"/>
+          </w14:checkbox>
+        </w:sdtPr>
+        <w:sdtContent>
+          <w:r>
+            <w:rPr>
+              <w:rFonts w:ascii="Segoe UI Symbol" w:eastAsia="MS Gothic" w:hAnsi="Segoe UI Symbol" w:cs="Segoe UI Symbol"/>
+              <w:lang w:val="nl-NL"/>
+            </w:rPr>
+            <w:t>☐</w:t>
+          </w:r>
+        </w:sdtContent>
+      </w:sdt>
+      <w:r>
+        <w:rPr>
+          <w:rFonts w:asciiTheme="minorHAnsi" w:hAnsiTheme="minorHAnsi" w:cstheme="minorHAnsi"/>
+          <w:lang w:val="nl-NL"/>
+        </w:rPr>
+        <w:t xml:space="preserve"> De code is makkelijk leesbaar en goed aanpasbaar voor andere </w:t>
+      </w:r>
+      <w:proofErr w:type="spellStart"/>
+      <w:r>
+        <w:rPr>
+          <w:rFonts w:asciiTheme="minorHAnsi" w:hAnsiTheme="minorHAnsi" w:cstheme="minorHAnsi"/>
+          <w:lang w:val="nl-NL"/>
+        </w:rPr>
+        <w:t>developers</w:t>
+      </w:r>
+      <w:proofErr w:type="spellEnd"/>
+      <w:r>
+        <w:rPr>
+          <w:rFonts w:asciiTheme="minorHAnsi" w:hAnsiTheme="minorHAnsi" w:cstheme="minorHAnsi"/>
+          <w:lang w:val="nl-NL"/>
+        </w:rPr>
+        <w:t xml:space="preserve"> en mensen die deel uit maken van onze groep.</w:t>
+      </w:r>
+      <w:r>
+        <w:rPr>
+          <w:rFonts w:asciiTheme="minorHAnsi" w:hAnsiTheme="minorHAnsi" w:cstheme="minorHAnsi"/>
+          <w:lang w:val="nl-NL"/>
+        </w:rPr>
+        <w:br/>
+      </w:r>
+      <w:sdt>
+        <w:sdtPr>
+          <w:rPr>
+            <w:rFonts w:asciiTheme="minorHAnsi" w:hAnsiTheme="minorHAnsi" w:cstheme="minorHAnsi"/>
+            <w:lang w:val="nl-NL"/>
+          </w:rPr>
+          <w:id w:val="-1584607145"/>
+          <w14:checkbox>
+            <w14:checked w14:val="0"/>
+            <w14:checkedState w14:val="2612" w14:font="MS Gothic"/>
+            <w14:uncheckedState w14:val="2610" w14:font="MS Gothic"/>
+          </w14:checkbox>
+        </w:sdtPr>
+        <w:sdtContent>
+          <w:r>
+            <w:rPr>
+              <w:rFonts w:ascii="Segoe UI Symbol" w:eastAsia="MS Gothic" w:hAnsi="Segoe UI Symbol" w:cs="Segoe UI Symbol"/>
+              <w:lang w:val="nl-NL"/>
+            </w:rPr>
+            <w:t>☐</w:t>
+          </w:r>
+        </w:sdtContent>
+      </w:sdt>
+      <w:r>
+        <w:rPr>
+          <w:rFonts w:asciiTheme="minorHAnsi" w:hAnsiTheme="minorHAnsi" w:cstheme="minorHAnsi"/>
+          <w:lang w:val="nl-NL"/>
+        </w:rPr>
+        <w:t xml:space="preserve"> De software is monkey-proof en voldoet aan de gestelde functionele eisen.</w:t>
+      </w:r>
+      <w:r>
+        <w:rPr>
+          <w:rFonts w:asciiTheme="minorHAnsi" w:hAnsiTheme="minorHAnsi" w:cstheme="minorHAnsi"/>
+          <w:lang w:val="nl-NL"/>
+        </w:rPr>
+        <w:br/>
+      </w:r>
+      <w:sdt>
+        <w:sdtPr>
+          <w:rPr>
+            <w:rFonts w:asciiTheme="minorHAnsi" w:hAnsiTheme="minorHAnsi" w:cstheme="minorHAnsi"/>
+            <w:lang w:val="nl-NL"/>
+          </w:rPr>
+          <w:id w:val="890004043"/>
+          <w14:checkbox>
+            <w14:checked w14:val="0"/>
+            <w14:checkedState w14:val="2612" w14:font="MS Gothic"/>
+            <w14:uncheckedState w14:val="2610" w14:font="MS Gothic"/>
+          </w14:checkbox>
+        </w:sdtPr>
+        <w:sdtContent>
+          <w:r>
+            <w:rPr>
+              <w:rFonts w:ascii="Segoe UI Symbol" w:eastAsia="MS Gothic" w:hAnsi="Segoe UI Symbol" w:cs="Segoe UI Symbol"/>
+              <w:lang w:val="nl-NL"/>
+            </w:rPr>
+            <w:t>☐</w:t>
+          </w:r>
+        </w:sdtContent>
+      </w:sdt>
+      <w:r>
+        <w:rPr>
+          <w:rFonts w:asciiTheme="minorHAnsi" w:hAnsiTheme="minorHAnsi" w:cstheme="minorHAnsi"/>
+          <w:lang w:val="nl-NL"/>
+        </w:rPr>
+        <w:t xml:space="preserve"> De software is omgezet in de Git Repositry, waar we allemaal ook bij kunnen komen.</w:t>
+      </w:r>
+    </w:p>
+    <w:bookmarkEnd w:id="11"/>
+    <w:p>
+      <w:pPr>
+        <w:rPr>
+          <w:rFonts w:asciiTheme="minorHAnsi" w:hAnsiTheme="minorHAnsi" w:cstheme="minorHAnsi"/>
+          <w:lang w:val="nl-NL"/>
+        </w:rPr>
+      </w:pPr>
+    </w:p>
+    <w:p>
+      <w:pPr>
+        <w:pStyle w:val="Heading2"/>
+        <w:rPr>
+          <w:rFonts w:asciiTheme="minorHAnsi" w:hAnsiTheme="minorHAnsi" w:cstheme="minorHAnsi"/>
+          <w:lang w:val="nl-NL"/>
+        </w:rPr>
+      </w:pPr>
+      <w:bookmarkStart w:id="12" w:name="_Toc135732396"/>
+      <w:r>
+        <w:rPr>
+          <w:rFonts w:asciiTheme="minorHAnsi" w:hAnsiTheme="minorHAnsi" w:cstheme="minorHAnsi"/>
+          <w:lang w:val="nl-NL"/>
+        </w:rPr>
+        <w:t xml:space="preserve">Definition of </w:t>
+      </w:r>
+      <w:proofErr w:type="spellStart"/>
+      <w:r>
+        <w:rPr>
+          <w:rFonts w:asciiTheme="minorHAnsi" w:hAnsiTheme="minorHAnsi" w:cstheme="minorHAnsi"/>
+          <w:lang w:val="nl-NL"/>
+        </w:rPr>
+        <w:t>Done</w:t>
+      </w:r>
+      <w:bookmarkEnd w:id="12"/>
+      <w:proofErr w:type="spellEnd"/>
+    </w:p>
+    <w:bookmarkStart w:id="13" w:name="_Hlk137478635"/>
+    <w:p>
+      <w:pPr>
+        <w:rPr>
+          <w:rFonts w:asciiTheme="minorHAnsi" w:hAnsiTheme="minorHAnsi" w:cstheme="minorHAnsi"/>
+          <w:lang w:val="nl-NL"/>
+        </w:rPr>
+      </w:pPr>
+      <w:sdt>
+        <w:sdtPr>
+          <w:rPr>
+            <w:rFonts w:asciiTheme="minorHAnsi" w:hAnsiTheme="minorHAnsi" w:cstheme="minorHAnsi"/>
+            <w:lang w:val="nl-NL"/>
+          </w:rPr>
+          <w:id w:val="-2051372259"/>
+          <w14:checkbox>
+            <w14:checked w14:val="0"/>
+            <w14:checkedState w14:val="2612" w14:font="MS Gothic"/>
+            <w14:uncheckedState w14:val="2610" w14:font="MS Gothic"/>
+          </w14:checkbox>
+        </w:sdtPr>
+        <w:sdtContent>
+          <w:r>
+            <w:rPr>
+              <w:rFonts w:ascii="Segoe UI Symbol" w:eastAsia="MS Gothic" w:hAnsi="Segoe UI Symbol" w:cs="Segoe UI Symbol"/>
+              <w:lang w:val="nl-NL"/>
+            </w:rPr>
+            <w:t>☐</w:t>
+          </w:r>
+        </w:sdtContent>
+      </w:sdt>
+      <w:r>
+        <w:rPr>
+          <w:rFonts w:asciiTheme="minorHAnsi" w:hAnsiTheme="minorHAnsi" w:cstheme="minorHAnsi"/>
+          <w:lang w:val="nl-NL"/>
+        </w:rPr>
+        <w:t xml:space="preserve"> De User Story is duidelijk en begrijpelijk geformuleerd voor iedereen (developer, scrum master, </w:t>
+      </w:r>
+      <w:proofErr w:type="spellStart"/>
+      <w:r>
+        <w:rPr>
+          <w:rFonts w:asciiTheme="minorHAnsi" w:hAnsiTheme="minorHAnsi" w:cstheme="minorHAnsi"/>
+          <w:lang w:val="nl-NL"/>
+        </w:rPr>
+        <w:t>etc</w:t>
+      </w:r>
+      <w:proofErr w:type="spellEnd"/>
+      <w:r>
+        <w:rPr>
+          <w:rFonts w:asciiTheme="minorHAnsi" w:hAnsiTheme="minorHAnsi" w:cstheme="minorHAnsi"/>
+          <w:lang w:val="nl-NL"/>
+        </w:rPr>
+        <w:t>).</w:t>
+      </w:r>
+      <w:r>
+        <w:rPr>
+          <w:rFonts w:asciiTheme="minorHAnsi" w:hAnsiTheme="minorHAnsi" w:cstheme="minorHAnsi"/>
+          <w:lang w:val="nl-NL"/>
+        </w:rPr>
+        <w:br/>
+      </w:r>
+      <w:sdt>
+        <w:sdtPr>
+          <w:rPr>
+            <w:rFonts w:asciiTheme="minorHAnsi" w:hAnsiTheme="minorHAnsi" w:cstheme="minorHAnsi"/>
+            <w:lang w:val="nl-NL"/>
+          </w:rPr>
+          <w:id w:val="-292212836"/>
+          <w14:checkbox>
+            <w14:checked w14:val="0"/>
+            <w14:checkedState w14:val="2612" w14:font="MS Gothic"/>
+            <w14:uncheckedState w14:val="2610" w14:font="MS Gothic"/>
+          </w14:checkbox>
+        </w:sdtPr>
+        <w:sdtContent>
+          <w:r>
+            <w:rPr>
+              <w:rFonts w:ascii="Segoe UI Symbol" w:eastAsia="MS Gothic" w:hAnsi="Segoe UI Symbol" w:cs="Segoe UI Symbol"/>
+              <w:lang w:val="nl-NL"/>
+            </w:rPr>
+            <w:t>☐</w:t>
+          </w:r>
+        </w:sdtContent>
+      </w:sdt>
+      <w:r>
+        <w:rPr>
+          <w:rFonts w:asciiTheme="minorHAnsi" w:hAnsiTheme="minorHAnsi" w:cstheme="minorHAnsi"/>
+          <w:lang w:val="nl-NL"/>
+        </w:rPr>
+        <w:t xml:space="preserve"> De User Story is voldoende uitgewerkt.</w:t>
+      </w:r>
+      <w:r>
+        <w:rPr>
+          <w:rFonts w:asciiTheme="minorHAnsi" w:hAnsiTheme="minorHAnsi" w:cstheme="minorHAnsi"/>
+          <w:lang w:val="nl-NL"/>
+        </w:rPr>
+        <w:br/>
+      </w:r>
+      <w:sdt>
+        <w:sdtPr>
+          <w:rPr>
+            <w:rFonts w:asciiTheme="minorHAnsi" w:hAnsiTheme="minorHAnsi" w:cstheme="minorHAnsi"/>
+            <w:lang w:val="nl-NL"/>
+          </w:rPr>
+          <w:id w:val="-1334990373"/>
+          <w14:checkbox>
+            <w14:checked w14:val="0"/>
+            <w14:checkedState w14:val="2612" w14:font="MS Gothic"/>
+            <w14:uncheckedState w14:val="2610" w14:font="MS Gothic"/>
+          </w14:checkbox>
+        </w:sdtPr>
+        <w:sdtContent>
+          <w:r>
+            <w:rPr>
+              <w:rFonts w:ascii="Segoe UI Symbol" w:eastAsia="MS Gothic" w:hAnsi="Segoe UI Symbol" w:cs="Segoe UI Symbol"/>
+              <w:lang w:val="nl-NL"/>
+            </w:rPr>
+            <w:t>☐</w:t>
+          </w:r>
+        </w:sdtContent>
+      </w:sdt>
+      <w:r>
+        <w:rPr>
+          <w:rFonts w:asciiTheme="minorHAnsi" w:hAnsiTheme="minorHAnsi" w:cstheme="minorHAnsi"/>
+          <w:lang w:val="nl-NL"/>
+        </w:rPr>
+        <w:t xml:space="preserve"> De complexiteit van de Story </w:t>
+      </w:r>
+      <w:proofErr w:type="spellStart"/>
+      <w:r>
+        <w:rPr>
+          <w:rFonts w:asciiTheme="minorHAnsi" w:hAnsiTheme="minorHAnsi" w:cstheme="minorHAnsi"/>
+          <w:lang w:val="nl-NL"/>
+        </w:rPr>
+        <w:t>Story</w:t>
+      </w:r>
+      <w:proofErr w:type="spellEnd"/>
+      <w:r>
+        <w:rPr>
+          <w:rFonts w:asciiTheme="minorHAnsi" w:hAnsiTheme="minorHAnsi" w:cstheme="minorHAnsi"/>
+          <w:lang w:val="nl-NL"/>
+        </w:rPr>
+        <w:t xml:space="preserve"> word correct gereflecteerd door Story Points om een goede planning te maken.</w:t>
+      </w:r>
+      <w:r>
+        <w:rPr>
+          <w:rFonts w:asciiTheme="minorHAnsi" w:hAnsiTheme="minorHAnsi" w:cstheme="minorHAnsi"/>
+          <w:lang w:val="nl-NL"/>
+        </w:rPr>
+        <w:br/>
+      </w:r>
+      <w:sdt>
+        <w:sdtPr>
+          <w:rPr>
+            <w:rFonts w:asciiTheme="minorHAnsi" w:hAnsiTheme="minorHAnsi" w:cstheme="minorHAnsi"/>
+            <w:lang w:val="nl-NL"/>
+          </w:rPr>
+          <w:id w:val="-258831248"/>
+          <w14:checkbox>
+            <w14:checked w14:val="0"/>
+            <w14:checkedState w14:val="2612" w14:font="MS Gothic"/>
+            <w14:uncheckedState w14:val="2610" w14:font="MS Gothic"/>
+          </w14:checkbox>
+        </w:sdtPr>
+        <w:sdtContent>
+          <w:r>
+            <w:rPr>
+              <w:rFonts w:ascii="Segoe UI Symbol" w:eastAsia="MS Gothic" w:hAnsi="Segoe UI Symbol" w:cs="Segoe UI Symbol"/>
+              <w:lang w:val="nl-NL"/>
+            </w:rPr>
+            <w:t>☐</w:t>
+          </w:r>
+        </w:sdtContent>
+      </w:sdt>
+      <w:r>
+        <w:rPr>
+          <w:rFonts w:asciiTheme="minorHAnsi" w:hAnsiTheme="minorHAnsi" w:cstheme="minorHAnsi"/>
+          <w:lang w:val="nl-NL"/>
+        </w:rPr>
+        <w:t xml:space="preserve"> Iedereen in de groep weet wat zijn taken zijn.</w:t>
+      </w:r>
+      <w:r>
+        <w:rPr>
+          <w:rFonts w:asciiTheme="minorHAnsi" w:hAnsiTheme="minorHAnsi" w:cstheme="minorHAnsi"/>
+          <w:lang w:val="nl-NL"/>
+        </w:rPr>
+        <w:br/>
+      </w:r>
+      <w:sdt>
+        <w:sdtPr>
+          <w:rPr>
+            <w:rFonts w:asciiTheme="minorHAnsi" w:hAnsiTheme="minorHAnsi" w:cstheme="minorHAnsi"/>
+            <w:lang w:val="nl-NL"/>
+          </w:rPr>
+          <w:id w:val="-1956549899"/>
+          <w14:checkbox>
+            <w14:checked w14:val="0"/>
+            <w14:checkedState w14:val="2612" w14:font="MS Gothic"/>
+            <w14:uncheckedState w14:val="2610" w14:font="MS Gothic"/>
+          </w14:checkbox>
+        </w:sdtPr>
+        <w:sdtContent>
+          <w:r>
+            <w:rPr>
+              <w:rFonts w:ascii="Segoe UI Symbol" w:eastAsia="MS Gothic" w:hAnsi="Segoe UI Symbol" w:cs="Segoe UI Symbol"/>
+              <w:lang w:val="nl-NL"/>
+            </w:rPr>
+            <w:t>☐</w:t>
+          </w:r>
+        </w:sdtContent>
+      </w:sdt>
+      <w:r>
+        <w:rPr>
+          <w:rFonts w:asciiTheme="minorHAnsi" w:hAnsiTheme="minorHAnsi" w:cstheme="minorHAnsi"/>
+          <w:lang w:val="nl-NL"/>
+        </w:rPr>
+        <w:t xml:space="preserve"> Iedereen in de groep heeft een duidelijk beeld van wat zijn verantwoordelijkheden zijn.</w:t>
+      </w:r>
+      <w:r>
+        <w:rPr>
+          <w:rFonts w:asciiTheme="minorHAnsi" w:hAnsiTheme="minorHAnsi" w:cstheme="minorHAnsi"/>
+          <w:lang w:val="nl-NL"/>
+        </w:rPr>
+        <w:br/>
+      </w:r>
+      <w:sdt>
+        <w:sdtPr>
+          <w:rPr>
+            <w:rFonts w:asciiTheme="minorHAnsi" w:hAnsiTheme="minorHAnsi" w:cstheme="minorHAnsi"/>
+            <w:lang w:val="nl-NL"/>
+          </w:rPr>
+          <w:id w:val="228654385"/>
+          <w14:checkbox>
+            <w14:checked w14:val="0"/>
+            <w14:checkedState w14:val="2612" w14:font="MS Gothic"/>
+            <w14:uncheckedState w14:val="2610" w14:font="MS Gothic"/>
+          </w14:checkbox>
+        </w:sdtPr>
+        <w:sdtContent>
+          <w:r>
+            <w:rPr>
+              <w:rFonts w:ascii="Segoe UI Symbol" w:eastAsia="MS Gothic" w:hAnsi="Segoe UI Symbol" w:cs="Segoe UI Symbol"/>
+              <w:lang w:val="nl-NL"/>
+            </w:rPr>
+            <w:t>☐</w:t>
+          </w:r>
+        </w:sdtContent>
+      </w:sdt>
+      <w:r>
+        <w:rPr>
+          <w:rFonts w:asciiTheme="minorHAnsi" w:hAnsiTheme="minorHAnsi" w:cstheme="minorHAnsi"/>
+          <w:lang w:val="nl-NL"/>
+        </w:rPr>
+        <w:t xml:space="preserve"> De User </w:t>
+      </w:r>
+      <w:proofErr w:type="spellStart"/>
+      <w:r>
+        <w:rPr>
+          <w:rFonts w:asciiTheme="minorHAnsi" w:hAnsiTheme="minorHAnsi" w:cstheme="minorHAnsi"/>
+          <w:lang w:val="nl-NL"/>
+        </w:rPr>
+        <w:t>Stories</w:t>
+      </w:r>
+      <w:proofErr w:type="spellEnd"/>
+      <w:r>
+        <w:rPr>
+          <w:rFonts w:asciiTheme="minorHAnsi" w:hAnsiTheme="minorHAnsi" w:cstheme="minorHAnsi"/>
+          <w:lang w:val="nl-NL"/>
+        </w:rPr>
+        <w:t xml:space="preserve"> moeten goed opgedeeld worden op basis van omvang om te kunnen bepalen hoeveel ontwikkelaars op welke User Story worden gezet.</w:t>
+      </w:r>
+      <w:r>
+        <w:rPr>
+          <w:rFonts w:asciiTheme="minorHAnsi" w:hAnsiTheme="minorHAnsi" w:cstheme="minorHAnsi"/>
+          <w:lang w:val="nl-NL"/>
+        </w:rPr>
+        <w:br/>
+      </w:r>
+      <w:sdt>
+        <w:sdtPr>
+          <w:rPr>
+            <w:rFonts w:asciiTheme="minorHAnsi" w:hAnsiTheme="minorHAnsi" w:cstheme="minorHAnsi"/>
+            <w:lang w:val="nl-NL"/>
+          </w:rPr>
+          <w:id w:val="-1925709778"/>
+          <w14:checkbox>
+            <w14:checked w14:val="0"/>
+            <w14:checkedState w14:val="2612" w14:font="MS Gothic"/>
+            <w14:uncheckedState w14:val="2610" w14:font="MS Gothic"/>
+          </w14:checkbox>
+        </w:sdtPr>
+        <w:sdtContent>
+          <w:r>
+            <w:rPr>
+              <w:rFonts w:ascii="Segoe UI Symbol" w:eastAsia="MS Gothic" w:hAnsi="Segoe UI Symbol" w:cs="Segoe UI Symbol"/>
+              <w:lang w:val="nl-NL"/>
+            </w:rPr>
+            <w:t>☐</w:t>
+          </w:r>
+        </w:sdtContent>
+      </w:sdt>
+      <w:r>
+        <w:rPr>
+          <w:rFonts w:asciiTheme="minorHAnsi" w:hAnsiTheme="minorHAnsi" w:cstheme="minorHAnsi"/>
+          <w:lang w:val="nl-NL"/>
+        </w:rPr>
+        <w:t xml:space="preserve"> De code skelet moet worden gemaakt zodat de mensen weten waar ze aan de slag kunnen gaan.</w:t>
+      </w:r>
+      <w:r>
+        <w:rPr>
+          <w:rFonts w:asciiTheme="minorHAnsi" w:hAnsiTheme="minorHAnsi" w:cstheme="minorHAnsi"/>
+          <w:lang w:val="nl-NL"/>
+        </w:rPr>
+        <w:br/>
+      </w:r>
+      <w:r>
+        <w:rPr>
+          <w:rFonts w:ascii="Segoe UI Symbol" w:hAnsi="Segoe UI Symbol" w:cs="Segoe UI Symbol"/>
+          <w:lang w:val="nl-NL"/>
+        </w:rPr>
+        <w:t>☐</w:t>
+      </w:r>
+      <w:r>
+        <w:rPr>
+          <w:rFonts w:asciiTheme="minorHAnsi" w:hAnsiTheme="minorHAnsi" w:cstheme="minorHAnsi"/>
+          <w:lang w:val="nl-NL"/>
+        </w:rPr>
+        <w:t xml:space="preserve"> De code wordt geanalyseerd door het SIGRID-programma om te controleren of deze voldoet aan de relevante ISO-standaarden.</w:t>
+      </w:r>
+    </w:p>
+    <w:bookmarkEnd w:id="13"/>
+    <w:p>
+      <w:pPr>
+        <w:rPr>
+          <w:rFonts w:asciiTheme="minorHAnsi" w:hAnsiTheme="minorHAnsi" w:cstheme="minorHAnsi"/>
+          <w:lang w:val="nl-NL"/>
+        </w:rPr>
+      </w:pPr>
+    </w:p>
+    <w:p>
+      <w:pPr>
+        <w:pStyle w:val="Heading2"/>
+        <w:rPr>
+          <w:rFonts w:asciiTheme="minorHAnsi" w:hAnsiTheme="minorHAnsi" w:cstheme="minorHAnsi"/>
+        </w:rPr>
+      </w:pPr>
+      <w:bookmarkStart w:id="14" w:name="_Toc135732397"/>
+      <w:bookmarkStart w:id="15" w:name="_Hlk135732077"/>
+      <w:r>
+        <w:rPr>
+          <w:rFonts w:asciiTheme="minorHAnsi" w:hAnsiTheme="minorHAnsi" w:cstheme="minorHAnsi"/>
+        </w:rPr>
+        <w:t>Retrospective</w:t>
+      </w:r>
+      <w:bookmarkEnd w:id="14"/>
+    </w:p>
+    <w:p>
+      <w:pPr>
+        <w:rPr>
+          <w:rFonts w:asciiTheme="minorHAnsi" w:hAnsiTheme="minorHAnsi" w:cstheme="minorHAnsi"/>
+          <w:lang w:val="nl-NL"/>
+        </w:rPr>
+      </w:pPr>
+      <w:r>
+        <w:rPr>
+          <w:rFonts w:asciiTheme="minorHAnsi" w:hAnsiTheme="minorHAnsi" w:cstheme="minorHAnsi"/>
+          <w:lang w:val="nl-NL"/>
+        </w:rPr>
+        <w:t xml:space="preserve">In </w:t>
+      </w:r>
+      <w:proofErr w:type="spellStart"/>
+      <w:r>
+        <w:rPr>
+          <w:rFonts w:asciiTheme="minorHAnsi" w:hAnsiTheme="minorHAnsi" w:cstheme="minorHAnsi"/>
+          <w:lang w:val="nl-NL"/>
+        </w:rPr>
+        <w:t>scrumwise</w:t>
+      </w:r>
+      <w:proofErr w:type="spellEnd"/>
+      <w:r>
+        <w:rPr>
+          <w:rFonts w:asciiTheme="minorHAnsi" w:hAnsiTheme="minorHAnsi" w:cstheme="minorHAnsi"/>
+          <w:lang w:val="nl-NL"/>
+        </w:rPr>
+        <w:t xml:space="preserve"> zijn de </w:t>
+      </w:r>
+      <w:proofErr w:type="spellStart"/>
+      <w:r>
+        <w:rPr>
+          <w:rFonts w:asciiTheme="minorHAnsi" w:hAnsiTheme="minorHAnsi" w:cstheme="minorHAnsi"/>
+          <w:lang w:val="nl-NL"/>
+        </w:rPr>
+        <w:t>retrospectives</w:t>
+      </w:r>
+      <w:proofErr w:type="spellEnd"/>
+      <w:r>
+        <w:rPr>
+          <w:rFonts w:asciiTheme="minorHAnsi" w:hAnsiTheme="minorHAnsi" w:cstheme="minorHAnsi"/>
+          <w:lang w:val="nl-NL"/>
+        </w:rPr>
+        <w:t xml:space="preserve"> te vinden.</w:t>
+      </w:r>
+    </w:p>
+    <w:p>
+      <w:pPr>
+        <w:rPr>
+          <w:rFonts w:asciiTheme="minorHAnsi" w:hAnsiTheme="minorHAnsi" w:cstheme="minorHAnsi"/>
+          <w:lang w:val="nl-NL"/>
+        </w:rPr>
+      </w:pPr>
+    </w:p>
+    <w:p>
+      <w:pPr>
         <w:rPr>
           <w:rFonts w:asciiTheme="minorHAnsi" w:hAnsiTheme="minorHAnsi" w:cstheme="minorHAnsi"/>
           <w:b/>
           <w:bCs/>
           <w:lang w:val="nl-NL"/>
         </w:rPr>
-        <w:t>ISO 25010</w:t>
-      </w:r>
-      <w:r>
-        <w:rPr>
-          <w:rFonts w:asciiTheme="minorHAnsi" w:hAnsiTheme="minorHAnsi" w:cstheme="minorHAnsi"/>
-          <w:lang w:val="nl-NL"/>
-        </w:rPr>
-        <w:t>:</w:t>
-      </w:r>
-    </w:p>
-    <w:p>
-      <w:pPr>
-        <w:rPr>
-          <w:rFonts w:asciiTheme="minorHAnsi" w:hAnsiTheme="minorHAnsi" w:cstheme="minorHAnsi"/>
-          <w:lang w:val="nl-NL"/>
-        </w:rPr>
-      </w:pPr>
-    </w:p>
-    <w:p>
-      <w:pPr>
-        <w:rPr>
-          <w:rFonts w:asciiTheme="minorHAnsi" w:hAnsiTheme="minorHAnsi" w:cstheme="minorHAnsi"/>
-          <w:lang w:val="nl-NL"/>
-        </w:rPr>
-      </w:pPr>
-      <w:proofErr w:type="spellStart"/>
-      <w:r>
-        <w:rPr>
-          <w:rFonts w:asciiTheme="minorHAnsi" w:hAnsiTheme="minorHAnsi" w:cstheme="minorHAnsi"/>
-          <w:lang w:val="nl-NL"/>
-        </w:rPr>
-        <w:t>Onderhoudbaarheid</w:t>
-      </w:r>
-      <w:proofErr w:type="spellEnd"/>
-      <w:r>
-        <w:rPr>
-          <w:rFonts w:asciiTheme="minorHAnsi" w:hAnsiTheme="minorHAnsi" w:cstheme="minorHAnsi"/>
-          <w:lang w:val="nl-NL"/>
-        </w:rPr>
-        <w:t xml:space="preserve"> doordat we gebruik hebben gemaakt van de SOLID </w:t>
-      </w:r>
-      <w:proofErr w:type="spellStart"/>
-      <w:r>
-        <w:rPr>
-          <w:rFonts w:asciiTheme="minorHAnsi" w:hAnsiTheme="minorHAnsi" w:cstheme="minorHAnsi"/>
-          <w:lang w:val="nl-NL"/>
-        </w:rPr>
-        <w:t>principles</w:t>
-      </w:r>
-      <w:proofErr w:type="spellEnd"/>
-      <w:r>
-        <w:rPr>
-          <w:rFonts w:asciiTheme="minorHAnsi" w:hAnsiTheme="minorHAnsi" w:cstheme="minorHAnsi"/>
-          <w:lang w:val="nl-NL"/>
-        </w:rPr>
-        <w:t xml:space="preserve"> (kun je in </w:t>
-      </w:r>
-      <w:proofErr w:type="spellStart"/>
-      <w:r>
-        <w:rPr>
-          <w:rFonts w:asciiTheme="minorHAnsi" w:hAnsiTheme="minorHAnsi" w:cstheme="minorHAnsi"/>
-          <w:lang w:val="nl-NL"/>
-        </w:rPr>
-        <w:t>sigrid</w:t>
-      </w:r>
-      <w:proofErr w:type="spellEnd"/>
-      <w:r>
-        <w:rPr>
-          <w:rFonts w:asciiTheme="minorHAnsi" w:hAnsiTheme="minorHAnsi" w:cstheme="minorHAnsi"/>
-          <w:lang w:val="nl-NL"/>
-        </w:rPr>
-        <w:t xml:space="preserve"> terugzien), deze </w:t>
-      </w:r>
-      <w:proofErr w:type="spellStart"/>
-      <w:r>
-        <w:rPr>
-          <w:rFonts w:asciiTheme="minorHAnsi" w:hAnsiTheme="minorHAnsi" w:cstheme="minorHAnsi"/>
-          <w:lang w:val="nl-NL"/>
-        </w:rPr>
-        <w:t>SOLID’s</w:t>
-      </w:r>
-      <w:proofErr w:type="spellEnd"/>
-      <w:r>
-        <w:rPr>
-          <w:rFonts w:asciiTheme="minorHAnsi" w:hAnsiTheme="minorHAnsi" w:cstheme="minorHAnsi"/>
-          <w:lang w:val="nl-NL"/>
-        </w:rPr>
-        <w:t xml:space="preserve"> zorgen voor </w:t>
-      </w:r>
-      <w:proofErr w:type="spellStart"/>
-      <w:r>
-        <w:rPr>
-          <w:rFonts w:asciiTheme="minorHAnsi" w:hAnsiTheme="minorHAnsi" w:cstheme="minorHAnsi"/>
-          <w:lang w:val="nl-NL"/>
-        </w:rPr>
-        <w:t>onderhoudbaarheid</w:t>
-      </w:r>
-      <w:proofErr w:type="spellEnd"/>
-      <w:r>
-        <w:rPr>
-          <w:rFonts w:asciiTheme="minorHAnsi" w:hAnsiTheme="minorHAnsi" w:cstheme="minorHAnsi"/>
-          <w:lang w:val="nl-NL"/>
-        </w:rPr>
-        <w:t xml:space="preserve">. Daarnaast voldoet de </w:t>
-      </w:r>
-      <w:proofErr w:type="spellStart"/>
-      <w:r>
-        <w:rPr>
-          <w:rFonts w:asciiTheme="minorHAnsi" w:hAnsiTheme="minorHAnsi" w:cstheme="minorHAnsi"/>
-          <w:lang w:val="nl-NL"/>
-        </w:rPr>
-        <w:t>efficientie</w:t>
-      </w:r>
-      <w:proofErr w:type="spellEnd"/>
-      <w:r>
-        <w:rPr>
-          <w:rFonts w:asciiTheme="minorHAnsi" w:hAnsiTheme="minorHAnsi" w:cstheme="minorHAnsi"/>
-          <w:lang w:val="nl-NL"/>
-        </w:rPr>
-        <w:t xml:space="preserve"> ook aangezien er tijdens het gebruik geen moment van hapering of slome prestaties te zien en/of voelen zijn. Betrouwbaarheid komt terug uit de </w:t>
-      </w:r>
-      <w:proofErr w:type="spellStart"/>
-      <w:r>
-        <w:rPr>
-          <w:rFonts w:asciiTheme="minorHAnsi" w:hAnsiTheme="minorHAnsi" w:cstheme="minorHAnsi"/>
-          <w:lang w:val="nl-NL"/>
-        </w:rPr>
-        <w:t>SOLID’s</w:t>
-      </w:r>
-      <w:proofErr w:type="spellEnd"/>
-      <w:r>
-        <w:rPr>
-          <w:rFonts w:asciiTheme="minorHAnsi" w:hAnsiTheme="minorHAnsi" w:cstheme="minorHAnsi"/>
-          <w:lang w:val="nl-NL"/>
-        </w:rPr>
-        <w:t xml:space="preserve"> en het feit dat het programma op elke systeem werkt, daarnaast werkt het ook offline.</w:t>
-      </w:r>
-      <w:r>
-        <w:rPr>
-          <w:rFonts w:asciiTheme="minorHAnsi" w:hAnsiTheme="minorHAnsi" w:cstheme="minorHAnsi"/>
-          <w:lang w:val="nl-NL"/>
-        </w:rPr>
-        <w:br/>
-      </w:r>
-    </w:p>
-    <w:p>
-      <w:pPr>
-        <w:pStyle w:val="Heading2"/>
-        <w:rPr>
-          <w:rFonts w:asciiTheme="minorHAnsi" w:hAnsiTheme="minorHAnsi" w:cstheme="minorHAnsi"/>
-          <w:lang w:val="nl-NL"/>
-        </w:rPr>
-      </w:pPr>
-      <w:bookmarkStart w:id="10" w:name="_Toc135732395"/>
-      <w:r>
-        <w:rPr>
-          <w:rFonts w:asciiTheme="minorHAnsi" w:hAnsiTheme="minorHAnsi" w:cstheme="minorHAnsi"/>
-          <w:lang w:val="nl-NL"/>
-        </w:rPr>
-        <w:t>Definition of Ready</w:t>
-      </w:r>
-      <w:bookmarkEnd w:id="10"/>
-    </w:p>
-    <w:p>
-      <w:pPr>
-        <w:rPr>
-          <w:rFonts w:asciiTheme="minorHAnsi" w:hAnsiTheme="minorHAnsi" w:cstheme="minorHAnsi"/>
-          <w:lang w:val="nl-NL"/>
-        </w:rPr>
-      </w:pPr>
-      <w:r>
-        <w:rPr>
-          <w:rFonts w:asciiTheme="minorHAnsi" w:hAnsiTheme="minorHAnsi" w:cstheme="minorHAnsi"/>
-          <w:lang w:val="nl-NL"/>
-        </w:rPr>
-        <w:t>Beschrijving van Definition of Ready…</w:t>
-      </w:r>
-    </w:p>
-    <w:p>
-      <w:pPr>
-        <w:rPr>
-          <w:rFonts w:asciiTheme="minorHAnsi" w:hAnsiTheme="minorHAnsi" w:cstheme="minorHAnsi"/>
-          <w:lang w:val="nl-NL"/>
-        </w:rPr>
-      </w:pPr>
-    </w:p>
-    <w:p>
-      <w:pPr>
-        <w:pStyle w:val="Heading2"/>
-        <w:rPr>
-          <w:rFonts w:asciiTheme="minorHAnsi" w:hAnsiTheme="minorHAnsi" w:cstheme="minorHAnsi"/>
-          <w:lang w:val="nl-NL"/>
-        </w:rPr>
-      </w:pPr>
-      <w:bookmarkStart w:id="11" w:name="_Toc135732396"/>
-      <w:r>
-        <w:rPr>
-          <w:rFonts w:asciiTheme="minorHAnsi" w:hAnsiTheme="minorHAnsi" w:cstheme="minorHAnsi"/>
-          <w:lang w:val="nl-NL"/>
-        </w:rPr>
-        <w:t xml:space="preserve">Definition of </w:t>
-      </w:r>
-      <w:proofErr w:type="spellStart"/>
-      <w:r>
-        <w:rPr>
-          <w:rFonts w:asciiTheme="minorHAnsi" w:hAnsiTheme="minorHAnsi" w:cstheme="minorHAnsi"/>
-          <w:lang w:val="nl-NL"/>
-        </w:rPr>
-        <w:t>Done</w:t>
-      </w:r>
-      <w:bookmarkEnd w:id="11"/>
-      <w:proofErr w:type="spellEnd"/>
-    </w:p>
-    <w:p>
-      <w:pPr>
-        <w:rPr>
-          <w:rFonts w:asciiTheme="minorHAnsi" w:hAnsiTheme="minorHAnsi" w:cstheme="minorHAnsi"/>
-          <w:lang w:val="nl-NL"/>
-        </w:rPr>
-      </w:pPr>
-      <w:r>
-        <w:rPr>
-          <w:rFonts w:asciiTheme="minorHAnsi" w:hAnsiTheme="minorHAnsi" w:cstheme="minorHAnsi"/>
-          <w:lang w:val="nl-NL"/>
-        </w:rPr>
-        <w:t xml:space="preserve">Beschrijving van Definition of </w:t>
-      </w:r>
-      <w:proofErr w:type="spellStart"/>
-      <w:r>
-        <w:rPr>
-          <w:rFonts w:asciiTheme="minorHAnsi" w:hAnsiTheme="minorHAnsi" w:cstheme="minorHAnsi"/>
-          <w:lang w:val="nl-NL"/>
-        </w:rPr>
-        <w:t>Done</w:t>
-      </w:r>
-      <w:proofErr w:type="spellEnd"/>
-      <w:r>
-        <w:rPr>
-          <w:rFonts w:asciiTheme="minorHAnsi" w:hAnsiTheme="minorHAnsi" w:cstheme="minorHAnsi"/>
-          <w:lang w:val="nl-NL"/>
-        </w:rPr>
-        <w:t>…</w:t>
-      </w:r>
-    </w:p>
-    <w:p>
-      <w:pPr>
-        <w:rPr>
-          <w:rFonts w:asciiTheme="minorHAnsi" w:hAnsiTheme="minorHAnsi" w:cstheme="minorHAnsi"/>
-          <w:lang w:val="nl-NL"/>
-        </w:rPr>
-      </w:pPr>
-    </w:p>
-    <w:p>
-      <w:pPr>
-        <w:pStyle w:val="Heading2"/>
-        <w:rPr>
-          <w:rFonts w:asciiTheme="minorHAnsi" w:hAnsiTheme="minorHAnsi" w:cstheme="minorHAnsi"/>
-        </w:rPr>
-      </w:pPr>
-      <w:bookmarkStart w:id="12" w:name="_Toc135732397"/>
-      <w:bookmarkStart w:id="13" w:name="_Hlk135732077"/>
-      <w:r>
-        <w:rPr>
-          <w:rFonts w:asciiTheme="minorHAnsi" w:hAnsiTheme="minorHAnsi" w:cstheme="minorHAnsi"/>
-        </w:rPr>
-        <w:t>Retrospective</w:t>
-      </w:r>
-      <w:bookmarkEnd w:id="12"/>
-    </w:p>
-    <w:p>
-      <w:pPr>
-        <w:rPr>
-          <w:rFonts w:asciiTheme="minorHAnsi" w:hAnsiTheme="minorHAnsi" w:cstheme="minorHAnsi"/>
-          <w:lang w:val="nl-NL"/>
-        </w:rPr>
-      </w:pPr>
-      <w:r>
-        <w:rPr>
-          <w:rFonts w:asciiTheme="minorHAnsi" w:hAnsiTheme="minorHAnsi" w:cstheme="minorHAnsi"/>
-          <w:lang w:val="nl-NL"/>
-        </w:rPr>
-        <w:t xml:space="preserve">In </w:t>
-      </w:r>
-      <w:proofErr w:type="spellStart"/>
-      <w:r>
-        <w:rPr>
-          <w:rFonts w:asciiTheme="minorHAnsi" w:hAnsiTheme="minorHAnsi" w:cstheme="minorHAnsi"/>
-          <w:lang w:val="nl-NL"/>
-        </w:rPr>
-        <w:t>scrumwise</w:t>
-      </w:r>
-      <w:proofErr w:type="spellEnd"/>
-      <w:r>
-        <w:rPr>
-          <w:rFonts w:asciiTheme="minorHAnsi" w:hAnsiTheme="minorHAnsi" w:cstheme="minorHAnsi"/>
-          <w:lang w:val="nl-NL"/>
-        </w:rPr>
-        <w:t xml:space="preserve"> zijn de </w:t>
-      </w:r>
-      <w:proofErr w:type="spellStart"/>
-      <w:r>
-        <w:rPr>
-          <w:rFonts w:asciiTheme="minorHAnsi" w:hAnsiTheme="minorHAnsi" w:cstheme="minorHAnsi"/>
-          <w:lang w:val="nl-NL"/>
-        </w:rPr>
-        <w:t>retrospectives</w:t>
-      </w:r>
-      <w:proofErr w:type="spellEnd"/>
-      <w:r>
-        <w:rPr>
-          <w:rFonts w:asciiTheme="minorHAnsi" w:hAnsiTheme="minorHAnsi" w:cstheme="minorHAnsi"/>
-          <w:lang w:val="nl-NL"/>
-        </w:rPr>
-        <w:t xml:space="preserve"> te vinden.</w:t>
-      </w:r>
-    </w:p>
-    <w:p>
-      <w:pPr>
-        <w:rPr>
-          <w:rFonts w:asciiTheme="minorHAnsi" w:hAnsiTheme="minorHAnsi" w:cstheme="minorHAnsi"/>
-          <w:lang w:val="nl-NL"/>
-        </w:rPr>
-      </w:pPr>
-    </w:p>
-    <w:p>
-      <w:pPr>
+      </w:pPr>
+      <w:r>
         <w:rPr>
           <w:rFonts w:asciiTheme="minorHAnsi" w:hAnsiTheme="minorHAnsi" w:cstheme="minorHAnsi"/>
           <w:b/>
           <w:bCs/>
           <w:lang w:val="nl-NL"/>
         </w:rPr>
-      </w:pPr>
-      <w:r>
+        <w:t>Verbeteringen toegepast na sprint 1</w:t>
+      </w:r>
+    </w:p>
+    <w:p>
+      <w:pPr>
+        <w:rPr>
+          <w:rFonts w:asciiTheme="minorHAnsi" w:hAnsiTheme="minorHAnsi" w:cstheme="minorHAnsi"/>
+          <w:lang w:val="nl-NL"/>
+        </w:rPr>
+      </w:pPr>
+      <w:r>
+        <w:rPr>
+          <w:rFonts w:asciiTheme="minorHAnsi" w:hAnsiTheme="minorHAnsi" w:cstheme="minorHAnsi"/>
+          <w:lang w:val="nl-NL"/>
+        </w:rPr>
+        <w:t xml:space="preserve">We hebben beter gecommuniceerd en Scrumwise beter bijgehouden naar aanleiding van de </w:t>
+      </w:r>
+      <w:proofErr w:type="spellStart"/>
+      <w:r>
+        <w:rPr>
+          <w:rFonts w:asciiTheme="minorHAnsi" w:hAnsiTheme="minorHAnsi" w:cstheme="minorHAnsi"/>
+          <w:lang w:val="nl-NL"/>
+        </w:rPr>
+        <w:t>retrospective</w:t>
+      </w:r>
+      <w:proofErr w:type="spellEnd"/>
+      <w:r>
+        <w:rPr>
+          <w:rFonts w:asciiTheme="minorHAnsi" w:hAnsiTheme="minorHAnsi" w:cstheme="minorHAnsi"/>
+          <w:lang w:val="nl-NL"/>
+        </w:rPr>
+        <w:t xml:space="preserve"> van sprint 1. Er was nog wel verbetering mogelijk </w:t>
+      </w:r>
+      <w:r>
+        <w:rPr>
+          <w:rFonts w:asciiTheme="minorHAnsi" w:hAnsiTheme="minorHAnsi" w:cstheme="minorHAnsi"/>
+          <w:lang w:val="nl-NL"/>
+        </w:rPr>
+        <w:t>m.b.t.</w:t>
+      </w:r>
+      <w:r>
+        <w:rPr>
+          <w:rFonts w:asciiTheme="minorHAnsi" w:hAnsiTheme="minorHAnsi" w:cstheme="minorHAnsi"/>
+          <w:lang w:val="nl-NL"/>
+        </w:rPr>
+        <w:t xml:space="preserve"> het bijhouden van Scrumwise.</w:t>
+      </w:r>
+    </w:p>
+    <w:p>
+      <w:pPr>
         <w:rPr>
           <w:rFonts w:asciiTheme="minorHAnsi" w:hAnsiTheme="minorHAnsi" w:cstheme="minorHAnsi"/>
           <w:b/>
           <w:bCs/>
           <w:lang w:val="nl-NL"/>
         </w:rPr>
-        <w:t>Verbeteringen toegepast na sprint 1</w:t>
-      </w:r>
-    </w:p>
-    <w:p>
-      <w:pPr>
-        <w:rPr>
-          <w:rFonts w:asciiTheme="minorHAnsi" w:hAnsiTheme="minorHAnsi" w:cstheme="minorHAnsi"/>
-          <w:lang w:val="nl-NL"/>
-        </w:rPr>
       </w:pPr>
     </w:p>
     <w:p>
@@ -4396,33 +4841,41 @@
           <w:lang w:val="nl-NL"/>
         </w:rPr>
       </w:pPr>
-      <w:r>
+    </w:p>
+    <w:p>
+      <w:pPr>
         <w:rPr>
           <w:rFonts w:asciiTheme="minorHAnsi" w:hAnsiTheme="minorHAnsi" w:cstheme="minorHAnsi"/>
           <w:b/>
           <w:bCs/>
           <w:lang w:val="nl-NL"/>
         </w:rPr>
-        <w:t>Verbeteringen toegepast na sprint 2</w:t>
-      </w:r>
-    </w:p>
-    <w:p>
-      <w:pPr>
-        <w:rPr>
-          <w:rFonts w:asciiTheme="minorHAnsi" w:hAnsiTheme="minorHAnsi" w:cstheme="minorHAnsi"/>
-          <w:lang w:val="nl-NL"/>
-        </w:rPr>
-      </w:pPr>
-    </w:p>
-    <w:p>
-      <w:pPr>
+      </w:pPr>
+      <w:r>
         <w:rPr>
           <w:rFonts w:asciiTheme="minorHAnsi" w:hAnsiTheme="minorHAnsi" w:cstheme="minorHAnsi"/>
           <w:b/>
           <w:bCs/>
           <w:lang w:val="nl-NL"/>
         </w:rPr>
-      </w:pPr>
+        <w:lastRenderedPageBreak/>
+        <w:t>Verbeteringen toegepast na sprint 2</w:t>
+      </w:r>
+    </w:p>
+    <w:p>
+      <w:pPr>
+        <w:rPr>
+          <w:rFonts w:asciiTheme="minorHAnsi" w:hAnsiTheme="minorHAnsi" w:cstheme="minorHAnsi"/>
+          <w:lang w:val="nl-NL"/>
+        </w:rPr>
+      </w:pPr>
+      <w:r>
+        <w:rPr>
+          <w:rFonts w:asciiTheme="minorHAnsi" w:hAnsiTheme="minorHAnsi" w:cstheme="minorHAnsi"/>
+          <w:lang w:val="nl-NL"/>
+        </w:rPr>
+        <w:t>We hebben iets beter gepland en we hebben meer tussentijdse software testen uitgevoerd. Minder dingen uitgesteld.</w:t>
+      </w:r>
     </w:p>
     <w:p>
       <w:pPr>
@@ -4433,120 +4886,46 @@
           <w:lang w:val="nl-NL"/>
         </w:rPr>
       </w:pPr>
-      <w:r>
+    </w:p>
+    <w:p>
+      <w:pPr>
         <w:rPr>
           <w:rFonts w:asciiTheme="minorHAnsi" w:hAnsiTheme="minorHAnsi" w:cstheme="minorHAnsi"/>
           <w:b/>
           <w:bCs/>
           <w:lang w:val="nl-NL"/>
         </w:rPr>
-        <w:t>Verbeteringen toegepast na sprint 3</w:t>
-      </w:r>
-    </w:p>
-    <w:p>
-      <w:pPr>
-        <w:rPr>
-          <w:rFonts w:asciiTheme="minorHAnsi" w:hAnsiTheme="minorHAnsi" w:cstheme="minorHAnsi"/>
-          <w:lang w:val="nl-NL"/>
-        </w:rPr>
-      </w:pPr>
-    </w:p>
-    <w:p>
-      <w:pPr>
+      </w:pPr>
+      <w:r>
         <w:rPr>
           <w:rFonts w:asciiTheme="minorHAnsi" w:hAnsiTheme="minorHAnsi" w:cstheme="minorHAnsi"/>
           <w:b/>
           <w:bCs/>
           <w:lang w:val="nl-NL"/>
         </w:rPr>
-      </w:pPr>
-    </w:p>
-    <w:p>
-      <w:pPr>
-        <w:rPr>
-          <w:rFonts w:asciiTheme="minorHAnsi" w:hAnsiTheme="minorHAnsi" w:cstheme="minorHAnsi"/>
-          <w:lang w:val="nl-NL"/>
-        </w:rPr>
-      </w:pPr>
-      <w:r>
-        <w:rPr>
-          <w:rFonts w:asciiTheme="minorHAnsi" w:hAnsiTheme="minorHAnsi" w:cstheme="minorHAnsi"/>
-          <w:lang w:val="nl-NL"/>
-        </w:rPr>
-        <w:t xml:space="preserve">Geef </w:t>
-      </w:r>
-      <w:proofErr w:type="gramStart"/>
-      <w:r>
-        <w:rPr>
-          <w:rFonts w:asciiTheme="minorHAnsi" w:hAnsiTheme="minorHAnsi" w:cstheme="minorHAnsi"/>
-          <w:lang w:val="nl-NL"/>
-        </w:rPr>
-        <w:t>hier aan</w:t>
-      </w:r>
-      <w:proofErr w:type="gramEnd"/>
-      <w:r>
-        <w:rPr>
-          <w:rFonts w:asciiTheme="minorHAnsi" w:hAnsiTheme="minorHAnsi" w:cstheme="minorHAnsi"/>
-          <w:lang w:val="nl-NL"/>
-        </w:rPr>
-        <w:t xml:space="preserve"> </w:t>
-      </w:r>
-      <w:r>
-        <w:rPr>
-          <w:rFonts w:asciiTheme="minorHAnsi" w:hAnsiTheme="minorHAnsi" w:cstheme="minorHAnsi"/>
-          <w:u w:val="single"/>
-          <w:lang w:val="nl-NL"/>
-        </w:rPr>
-        <w:t>per sprint</w:t>
-      </w:r>
-      <w:r>
-        <w:rPr>
-          <w:rFonts w:asciiTheme="minorHAnsi" w:hAnsiTheme="minorHAnsi" w:cstheme="minorHAnsi"/>
-          <w:lang w:val="nl-NL"/>
-        </w:rPr>
-        <w:t xml:space="preserve"> welke verbeterpunten jullie doorgevoerd hebben naar aanleiding van de uitkomsten van de </w:t>
-      </w:r>
-      <w:proofErr w:type="spellStart"/>
-      <w:r>
-        <w:rPr>
-          <w:rFonts w:asciiTheme="minorHAnsi" w:hAnsiTheme="minorHAnsi" w:cstheme="minorHAnsi"/>
-          <w:lang w:val="nl-NL"/>
-        </w:rPr>
-        <w:t>retrospective</w:t>
-      </w:r>
-      <w:proofErr w:type="spellEnd"/>
-      <w:r>
-        <w:rPr>
-          <w:rFonts w:asciiTheme="minorHAnsi" w:hAnsiTheme="minorHAnsi" w:cstheme="minorHAnsi"/>
-          <w:lang w:val="nl-NL"/>
-        </w:rPr>
-        <w:t>.</w:t>
-      </w:r>
-    </w:p>
-    <w:bookmarkEnd w:id="13"/>
-    <w:p>
-      <w:pPr>
-        <w:rPr>
-          <w:rFonts w:asciiTheme="minorHAnsi" w:hAnsiTheme="minorHAnsi" w:cstheme="minorHAnsi"/>
-          <w:lang w:val="nl-NL"/>
-        </w:rPr>
-      </w:pPr>
-      <w:r>
-        <w:rPr>
-          <w:rFonts w:asciiTheme="minorHAnsi" w:hAnsiTheme="minorHAnsi" w:cstheme="minorHAnsi"/>
-          <w:lang w:val="nl-NL"/>
-        </w:rPr>
-        <w:br w:type="page"/>
-      </w:r>
-    </w:p>
-    <w:p>
-      <w:pPr>
-        <w:rPr>
-          <w:rFonts w:asciiTheme="minorHAnsi" w:eastAsia="Noto Sans CJK SC" w:hAnsiTheme="minorHAnsi" w:cstheme="minorHAnsi"/>
-          <w:b/>
-          <w:bCs/>
-          <w:sz w:val="36"/>
-          <w:szCs w:val="36"/>
+        <w:t>Verbeteringen toegepast na sprint 3</w:t>
+      </w:r>
+    </w:p>
+    <w:p>
+      <w:pPr>
+        <w:rPr>
+          <w:rFonts w:asciiTheme="minorHAnsi" w:hAnsiTheme="minorHAnsi" w:cstheme="minorHAnsi"/>
+          <w:lang w:val="nl-NL"/>
+        </w:rPr>
+      </w:pPr>
+      <w:r>
+        <w:rPr>
+          <w:rFonts w:asciiTheme="minorHAnsi" w:hAnsiTheme="minorHAnsi" w:cstheme="minorHAnsi"/>
+          <w:lang w:val="nl-NL"/>
+        </w:rPr>
+        <w:t>In de toekomst zullen we onze sprints beter verdelen qua werkhoeveelheid en complexiteit, zodat we ongeveer evenveel doen per sprint.</w:t>
+      </w:r>
+    </w:p>
+    <w:bookmarkEnd w:id="15"/>
+    <w:p>
+      <w:pPr>
+        <w:rPr>
+          <w:rFonts w:asciiTheme="minorHAnsi" w:hAnsiTheme="minorHAnsi" w:cstheme="minorHAnsi"/>
           <w:lang w:val="nl-NL"/>
         </w:rPr>
       </w:pPr>
@@ -4560,18 +4939,18 @@
         </w:numPr>
         <w:rPr>
           <w:rFonts w:asciiTheme="minorHAnsi" w:hAnsiTheme="minorHAnsi" w:cstheme="minorHAnsi"/>
+          <w:lang w:val="nl-NL"/>
+        </w:rPr>
+      </w:pPr>
+      <w:bookmarkStart w:id="16" w:name="_Toc135732398"/>
+      <w:r>
+        <w:rPr>
+          <w:rFonts w:asciiTheme="minorHAnsi" w:hAnsiTheme="minorHAnsi" w:cstheme="minorHAnsi"/>
           <w:lang w:val="en-GB"/>
         </w:rPr>
-      </w:pPr>
-      <w:bookmarkStart w:id="14" w:name="_Toc135732398"/>
-      <w:r>
-        <w:rPr>
-          <w:rFonts w:asciiTheme="minorHAnsi" w:hAnsiTheme="minorHAnsi" w:cstheme="minorHAnsi"/>
-          <w:lang w:val="en-GB"/>
-        </w:rPr>
         <w:t>Appendix A: Java code</w:t>
       </w:r>
-      <w:bookmarkEnd w:id="14"/>
+      <w:bookmarkEnd w:id="16"/>
     </w:p>
     <w:p>
       <w:pPr>
@@ -4596,7 +4975,7 @@
         </w:rPr>
         <w:t xml:space="preserve"> link: </w:t>
       </w:r>
-      <w:hyperlink r:id="rId16" w:history="1">
+      <w:hyperlink r:id="rId17" w:history="1">
         <w:r>
           <w:rPr>
             <w:rStyle w:val="Hyperlink"/>
@@ -4630,7 +5009,7 @@
         </w:rPr>
         <w:t xml:space="preserve"> link: </w:t>
       </w:r>
-      <w:hyperlink r:id="rId17" w:history="1">
+      <w:hyperlink r:id="rId18" w:history="1">
         <w:r>
           <w:rPr>
             <w:rStyle w:val="Hyperlink"/>
@@ -4642,7 +5021,7 @@
       </w:hyperlink>
     </w:p>
     <w:sectPr>
-      <w:footerReference w:type="default" r:id="rId18"/>
+      <w:footerReference w:type="default" r:id="rId19"/>
       <w:pgSz w:w="11906" w:h="16838"/>
       <w:pgMar w:top="1134" w:right="1134" w:bottom="1693" w:left="1134" w:header="0" w:footer="1134" w:gutter="0"/>
       <w:cols w:space="720"/>

</xml_diff>

<commit_message>
update: end rapport based on new sigrid score
</commit_message>
<xml_diff>
--- a/resources/productvision, roles, etc/H-1-SE_Klas_3F-template_eindproduct_PROJ2.docx
+++ b/resources/productvision, roles, etc/H-1-SE_Klas_3F-template_eindproduct_PROJ2.docx
@@ -757,7 +757,25 @@
                 <w:color w:val="000000"/>
                 <w:lang w:val="nl-NL"/>
               </w:rPr>
-              <w:t xml:space="preserve"> met een login systeem gemaakt. Verder was er een basis structuur gemaakt waar we later op zullen bouwen.</w:t>
+              <w:t xml:space="preserve"> met een login systeem gemaakt. Verder was er een </w:t>
+            </w:r>
+            <w:proofErr w:type="gramStart"/>
+            <w:r>
+              <w:rPr>
+                <w:rFonts w:asciiTheme="minorHAnsi" w:hAnsiTheme="minorHAnsi" w:cstheme="minorHAnsi"/>
+                <w:color w:val="000000"/>
+                <w:lang w:val="nl-NL"/>
+              </w:rPr>
+              <w:t>basis structuur</w:t>
+            </w:r>
+            <w:proofErr w:type="gramEnd"/>
+            <w:r>
+              <w:rPr>
+                <w:rFonts w:asciiTheme="minorHAnsi" w:hAnsiTheme="minorHAnsi" w:cstheme="minorHAnsi"/>
+                <w:color w:val="000000"/>
+                <w:lang w:val="nl-NL"/>
+              </w:rPr>
+              <w:t xml:space="preserve"> gemaakt waar we later op zullen bouwen.</w:t>
             </w:r>
           </w:p>
         </w:tc>
@@ -1007,7 +1025,25 @@
                 <w:color w:val="000000"/>
                 <w:lang w:val="nl-NL"/>
               </w:rPr>
-              <w:t xml:space="preserve"> zijn er in verwerkt en het gehele project (alles wat binnen scope lag) is compleet.</w:t>
+              <w:t xml:space="preserve"> zijn </w:t>
+            </w:r>
+            <w:proofErr w:type="gramStart"/>
+            <w:r>
+              <w:rPr>
+                <w:rFonts w:asciiTheme="minorHAnsi" w:hAnsiTheme="minorHAnsi" w:cstheme="minorHAnsi"/>
+                <w:color w:val="000000"/>
+                <w:lang w:val="nl-NL"/>
+              </w:rPr>
+              <w:t>er in</w:t>
+            </w:r>
+            <w:proofErr w:type="gramEnd"/>
+            <w:r>
+              <w:rPr>
+                <w:rFonts w:asciiTheme="minorHAnsi" w:hAnsiTheme="minorHAnsi" w:cstheme="minorHAnsi"/>
+                <w:color w:val="000000"/>
+                <w:lang w:val="nl-NL"/>
+              </w:rPr>
+              <w:t xml:space="preserve"> verwerkt en het gehele project (alles wat binnen scope lag) is compleet.</w:t>
             </w:r>
           </w:p>
         </w:tc>
@@ -1136,9 +1172,6 @@
             </w:rPr>
           </w:pPr>
           <w:r>
-            <w:rPr>
-              <w:rFonts w:asciiTheme="minorHAnsi" w:hAnsiTheme="minorHAnsi" w:cstheme="minorHAnsi"/>
-            </w:rPr>
             <w:fldChar w:fldCharType="begin"/>
           </w:r>
           <w:r>
@@ -3055,14 +3088,13 @@
       </w:pPr>
       <w:r>
         <w:rPr>
-          <w:rFonts w:asciiTheme="minorHAnsi" w:hAnsiTheme="minorHAnsi" w:cstheme="minorHAnsi"/>
           <w:noProof/>
         </w:rPr>
         <w:drawing>
-          <wp:inline distT="0" distB="0" distL="0" distR="0" wp14:anchorId="6981683A" wp14:editId="1189398B">
-            <wp:extent cx="6120130" cy="3035935"/>
-            <wp:effectExtent l="0" t="0" r="0" b="0"/>
-            <wp:docPr id="1134507919" name="Picture 1" descr="A screenshot of a computer&#10;&#10;Description automatically generated"/>
+          <wp:inline distT="0" distB="0" distL="0" distR="0" wp14:anchorId="509420F1" wp14:editId="787F69DC">
+            <wp:extent cx="6120130" cy="2147570"/>
+            <wp:effectExtent l="0" t="0" r="0" b="5080"/>
+            <wp:docPr id="728299877" name="Picture 1" descr="A screenshot of a computer&#10;&#10;Description automatically generated"/>
             <wp:cNvGraphicFramePr>
               <a:graphicFrameLocks xmlns:a="http://schemas.openxmlformats.org/drawingml/2006/main" noChangeAspect="1"/>
             </wp:cNvGraphicFramePr>
@@ -3070,7 +3102,7 @@
               <a:graphicData uri="http://schemas.openxmlformats.org/drawingml/2006/picture">
                 <pic:pic xmlns:pic="http://schemas.openxmlformats.org/drawingml/2006/picture">
                   <pic:nvPicPr>
-                    <pic:cNvPr id="1134507919" name="Picture 1" descr="A screenshot of a computer&#10;&#10;Description automatically generated"/>
+                    <pic:cNvPr id="728299877" name="Picture 1" descr="A screenshot of a computer&#10;&#10;Description automatically generated"/>
                     <pic:cNvPicPr/>
                   </pic:nvPicPr>
                   <pic:blipFill>
@@ -3082,7 +3114,7 @@
                   <pic:spPr>
                     <a:xfrm>
                       <a:off x="0" y="0"/>
-                      <a:ext cx="6120130" cy="3035935"/>
+                      <a:ext cx="6120130" cy="2147570"/>
                     </a:xfrm>
                     <a:prstGeom prst="rect">
                       <a:avLst/>
@@ -3105,14 +3137,13 @@
       </w:pPr>
       <w:r>
         <w:rPr>
-          <w:rFonts w:asciiTheme="minorHAnsi" w:hAnsiTheme="minorHAnsi" w:cstheme="minorHAnsi"/>
           <w:noProof/>
         </w:rPr>
         <w:drawing>
-          <wp:inline distT="0" distB="0" distL="0" distR="0" wp14:anchorId="49ED0315" wp14:editId="00C7E66D">
-            <wp:extent cx="6120130" cy="1870710"/>
+          <wp:inline distT="0" distB="0" distL="0" distR="0" wp14:anchorId="65F89A89" wp14:editId="5EB66773">
+            <wp:extent cx="6120130" cy="4062095"/>
             <wp:effectExtent l="0" t="0" r="0" b="0"/>
-            <wp:docPr id="843174252" name="Picture 1" descr="A screenshot of a computer&#10;&#10;Description automatically generated with medium confidence"/>
+            <wp:docPr id="647258655" name="Picture 1" descr="A screenshot of a computer&#10;&#10;Description automatically generated with medium confidence"/>
             <wp:cNvGraphicFramePr>
               <a:graphicFrameLocks xmlns:a="http://schemas.openxmlformats.org/drawingml/2006/main" noChangeAspect="1"/>
             </wp:cNvGraphicFramePr>
@@ -3120,7 +3151,7 @@
               <a:graphicData uri="http://schemas.openxmlformats.org/drawingml/2006/picture">
                 <pic:pic xmlns:pic="http://schemas.openxmlformats.org/drawingml/2006/picture">
                   <pic:nvPicPr>
-                    <pic:cNvPr id="843174252" name="Picture 1" descr="A screenshot of a computer&#10;&#10;Description automatically generated with medium confidence"/>
+                    <pic:cNvPr id="647258655" name="Picture 1" descr="A screenshot of a computer&#10;&#10;Description automatically generated with medium confidence"/>
                     <pic:cNvPicPr/>
                   </pic:nvPicPr>
                   <pic:blipFill>
@@ -3132,7 +3163,7 @@
                   <pic:spPr>
                     <a:xfrm>
                       <a:off x="0" y="0"/>
-                      <a:ext cx="6120130" cy="1870710"/>
+                      <a:ext cx="6120130" cy="4062095"/>
                     </a:xfrm>
                     <a:prstGeom prst="rect">
                       <a:avLst/>
@@ -3426,6 +3457,7 @@
           <w:rFonts w:asciiTheme="minorHAnsi" w:hAnsiTheme="minorHAnsi" w:cstheme="minorHAnsi"/>
           <w:lang w:val="nl-NL"/>
         </w:rPr>
+        <w:lastRenderedPageBreak/>
         <w:t xml:space="preserve">Klik op </w:t>
       </w:r>
       <w:hyperlink r:id="rId14" w:history="1">
@@ -3608,7 +3640,6 @@
           <w:rFonts w:asciiTheme="minorHAnsi" w:hAnsiTheme="minorHAnsi" w:cstheme="minorHAnsi"/>
           <w:lang w:val="nl-NL"/>
         </w:rPr>
-        <w:lastRenderedPageBreak/>
         <w:t>Testontwerp</w:t>
       </w:r>
       <w:bookmarkEnd w:id="6"/>
@@ -3811,9 +3842,17 @@
         <w:rPr>
           <w:rFonts w:asciiTheme="minorHAnsi" w:hAnsiTheme="minorHAnsi" w:cstheme="minorHAnsi"/>
         </w:rPr>
-        <w:t xml:space="preserve"> modified condition/decision coverage</w:t>
+        <w:t xml:space="preserve"> modified condition/decision </w:t>
+      </w:r>
+      <w:proofErr w:type="gramStart"/>
+      <w:r>
+        <w:rPr>
+          <w:rFonts w:asciiTheme="minorHAnsi" w:hAnsiTheme="minorHAnsi" w:cstheme="minorHAnsi"/>
+        </w:rPr>
+        <w:t>coverage</w:t>
       </w:r>
       <w:bookmarkEnd w:id="7"/>
+      <w:proofErr w:type="gramEnd"/>
     </w:p>
     <w:p>
       <w:pPr>
@@ -4224,7 +4263,23 @@
           <w:rFonts w:asciiTheme="minorHAnsi" w:hAnsiTheme="minorHAnsi" w:cstheme="minorHAnsi"/>
           <w:lang w:val="nl-NL"/>
         </w:rPr>
-        <w:t xml:space="preserve"> en mensen die deel uit maken van onze groep.</w:t>
+        <w:t xml:space="preserve"> en mensen die deel </w:t>
+      </w:r>
+      <w:proofErr w:type="gramStart"/>
+      <w:r>
+        <w:rPr>
+          <w:rFonts w:asciiTheme="minorHAnsi" w:hAnsiTheme="minorHAnsi" w:cstheme="minorHAnsi"/>
+          <w:lang w:val="nl-NL"/>
+        </w:rPr>
+        <w:t>uit maken</w:t>
+      </w:r>
+      <w:proofErr w:type="gramEnd"/>
+      <w:r>
+        <w:rPr>
+          <w:rFonts w:asciiTheme="minorHAnsi" w:hAnsiTheme="minorHAnsi" w:cstheme="minorHAnsi"/>
+          <w:lang w:val="nl-NL"/>
+        </w:rPr>
+        <w:t xml:space="preserve"> van onze groep.</w:t>
       </w:r>
       <w:r>
         <w:rPr>
@@ -4373,7 +4428,23 @@
           <w:rFonts w:asciiTheme="minorHAnsi" w:hAnsiTheme="minorHAnsi" w:cstheme="minorHAnsi"/>
           <w:lang w:val="nl-NL"/>
         </w:rPr>
-        <w:t xml:space="preserve"> De User Story is duidelijk en begrijpelijk geformuleerd voor iedereen (developer, scrum master, </w:t>
+        <w:t xml:space="preserve"> De User Story is duidelijk en begrijpelijk geformuleerd voor iedereen (</w:t>
+      </w:r>
+      <w:proofErr w:type="spellStart"/>
+      <w:r>
+        <w:rPr>
+          <w:rFonts w:asciiTheme="minorHAnsi" w:hAnsiTheme="minorHAnsi" w:cstheme="minorHAnsi"/>
+          <w:lang w:val="nl-NL"/>
+        </w:rPr>
+        <w:t>developer</w:t>
+      </w:r>
+      <w:proofErr w:type="spellEnd"/>
+      <w:r>
+        <w:rPr>
+          <w:rFonts w:asciiTheme="minorHAnsi" w:hAnsiTheme="minorHAnsi" w:cstheme="minorHAnsi"/>
+          <w:lang w:val="nl-NL"/>
+        </w:rPr>
+        <w:t xml:space="preserve">, scrum master, </w:t>
       </w:r>
       <w:proofErr w:type="spellStart"/>
       <w:r>
@@ -6165,10 +6236,6 @@
 </file>
 
 <file path=customXml/item1.xml><?xml version="1.0" encoding="utf-8"?>
-<b:Sources xmlns:b="http://schemas.openxmlformats.org/officeDocument/2006/bibliography" xmlns="http://schemas.openxmlformats.org/officeDocument/2006/bibliography" SelectedStyle="\APASixthEditionOfficeOnline.xsl" StyleName="APA" Version="6"/>
-</file>
-
-<file path=customXml/item2.xml><?xml version="1.0" encoding="utf-8"?>
 <ct:contentTypeSchema xmlns:ct="http://schemas.microsoft.com/office/2006/metadata/contentType" xmlns:ma="http://schemas.microsoft.com/office/2006/metadata/properties/metaAttributes" ct:_="" ma:_="" ma:contentTypeName="Document" ma:contentTypeID="0x010100517DB23C2C514946880FDD60BB649B8B" ma:contentTypeVersion="15" ma:contentTypeDescription="Een nieuw document maken." ma:contentTypeScope="" ma:versionID="c7bd0a6a02f4e7a0596b4597cb761877">
   <xsd:schema xmlns:xsd="http://www.w3.org/2001/XMLSchema" xmlns:xs="http://www.w3.org/2001/XMLSchema" xmlns:p="http://schemas.microsoft.com/office/2006/metadata/properties" xmlns:ns1="http://schemas.microsoft.com/sharepoint/v3" xmlns:ns2="6e496e8b-01eb-4da9-83ed-35ea84d17d38" xmlns:ns3="e867c4ee-97f4-4939-8c54-2270c7a7ec94" targetNamespace="http://schemas.microsoft.com/office/2006/metadata/properties" ma:root="true" ma:fieldsID="7234800e70072c7d75721d9f0e576b7d" ns1:_="" ns2:_="" ns3:_="">
     <xsd:import namespace="http://schemas.microsoft.com/sharepoint/v3"/>
@@ -6408,16 +6475,11 @@
 </ct:contentTypeSchema>
 </file>
 
-<file path=customXml/item3.xml><?xml version="1.0" encoding="utf-8"?>
-<?mso-contentType ?>
-<FormTemplates xmlns="http://schemas.microsoft.com/sharepoint/v3/contenttype/forms">
-  <Display>DocumentLibraryForm</Display>
-  <Edit>DocumentLibraryForm</Edit>
-  <New>DocumentLibraryForm</New>
-</FormTemplates>
+<file path=customXml/item2.xml><?xml version="1.0" encoding="utf-8"?>
+<b:Sources xmlns:b="http://schemas.openxmlformats.org/officeDocument/2006/bibliography" xmlns="http://schemas.openxmlformats.org/officeDocument/2006/bibliography" SelectedStyle="\APASixthEditionOfficeOnline.xsl" StyleName="APA" Version="6"/>
 </file>
 
-<file path=customXml/item4.xml><?xml version="1.0" encoding="utf-8"?>
+<file path=customXml/item3.xml><?xml version="1.0" encoding="utf-8"?>
 <p:properties xmlns:p="http://schemas.microsoft.com/office/2006/metadata/properties" xmlns:xsi="http://www.w3.org/2001/XMLSchema-instance" xmlns:pc="http://schemas.microsoft.com/office/infopath/2007/PartnerControls">
   <documentManagement>
     <_ip_UnifiedCompliancePolicyUIAction xmlns="http://schemas.microsoft.com/sharepoint/v3" xsi:nil="true"/>
@@ -6427,15 +6489,16 @@
 </p:properties>
 </file>
 
-<file path=customXml/itemProps1.xml><?xml version="1.0" encoding="utf-8"?>
-<ds:datastoreItem xmlns:ds="http://schemas.openxmlformats.org/officeDocument/2006/customXml" ds:itemID="{CD650085-5552-4F50-B1C5-42B4A39AFF15}">
-  <ds:schemaRefs>
-    <ds:schemaRef ds:uri="http://schemas.openxmlformats.org/officeDocument/2006/bibliography"/>
-  </ds:schemaRefs>
-</ds:datastoreItem>
+<file path=customXml/item4.xml><?xml version="1.0" encoding="utf-8"?>
+<?mso-contentType ?>
+<FormTemplates xmlns="http://schemas.microsoft.com/sharepoint/v3/contenttype/forms">
+  <Display>DocumentLibraryForm</Display>
+  <Edit>DocumentLibraryForm</Edit>
+  <New>DocumentLibraryForm</New>
+</FormTemplates>
 </file>
 
-<file path=customXml/itemProps2.xml><?xml version="1.0" encoding="utf-8"?>
+<file path=customXml/itemProps1.xml><?xml version="1.0" encoding="utf-8"?>
 <ds:datastoreItem xmlns:ds="http://schemas.openxmlformats.org/officeDocument/2006/customXml" ds:itemID="{177FC9FF-0FC3-4DEF-8630-8B2EB642C836}">
   <ds:schemaRefs>
     <ds:schemaRef ds:uri="http://schemas.microsoft.com/office/2006/metadata/contentType"/>
@@ -6455,15 +6518,15 @@
 </ds:datastoreItem>
 </file>
 
-<file path=customXml/itemProps3.xml><?xml version="1.0" encoding="utf-8"?>
-<ds:datastoreItem xmlns:ds="http://schemas.openxmlformats.org/officeDocument/2006/customXml" ds:itemID="{607D6232-ABEC-40FE-8445-B7FBEE6CD0F2}">
+<file path=customXml/itemProps2.xml><?xml version="1.0" encoding="utf-8"?>
+<ds:datastoreItem xmlns:ds="http://schemas.openxmlformats.org/officeDocument/2006/customXml" ds:itemID="{CD650085-5552-4F50-B1C5-42B4A39AFF15}">
   <ds:schemaRefs>
-    <ds:schemaRef ds:uri="http://schemas.microsoft.com/sharepoint/v3/contenttype/forms"/>
+    <ds:schemaRef ds:uri="http://schemas.openxmlformats.org/officeDocument/2006/bibliography"/>
   </ds:schemaRefs>
 </ds:datastoreItem>
 </file>
 
-<file path=customXml/itemProps4.xml><?xml version="1.0" encoding="utf-8"?>
+<file path=customXml/itemProps3.xml><?xml version="1.0" encoding="utf-8"?>
 <ds:datastoreItem xmlns:ds="http://schemas.openxmlformats.org/officeDocument/2006/customXml" ds:itemID="{CDE99D2F-EF05-4BC0-80F2-A4E228C1A8B7}">
   <ds:schemaRefs>
     <ds:schemaRef ds:uri="http://schemas.microsoft.com/office/2006/metadata/properties"/>
@@ -6472,4 +6535,12 @@
     <ds:schemaRef ds:uri="e867c4ee-97f4-4939-8c54-2270c7a7ec94"/>
   </ds:schemaRefs>
 </ds:datastoreItem>
+</file>
+
+<file path=customXml/itemProps4.xml><?xml version="1.0" encoding="utf-8"?>
+<ds:datastoreItem xmlns:ds="http://schemas.openxmlformats.org/officeDocument/2006/customXml" ds:itemID="{607D6232-ABEC-40FE-8445-B7FBEE6CD0F2}">
+  <ds:schemaRefs>
+    <ds:schemaRef ds:uri="http://schemas.microsoft.com/sharepoint/v3/contenttype/forms"/>
+  </ds:schemaRefs>
+</ds:datastoreItem>
 </file>
</xml_diff>

<commit_message>
update: end rapport, fix adapter pattern impl
</commit_message>
<xml_diff>
--- a/resources/productvision, roles, etc/H-1-SE_Klas_3F-template_eindproduct_PROJ2.docx
+++ b/resources/productvision, roles, etc/H-1-SE_Klas_3F-template_eindproduct_PROJ2.docx
@@ -2666,6 +2666,351 @@
     </w:p>
     <w:p>
       <w:pPr>
+        <w:pStyle w:val="Heading2"/>
+        <w:rPr>
+          <w:rFonts w:asciiTheme="minorHAnsi" w:hAnsiTheme="minorHAnsi" w:cstheme="minorHAnsi"/>
+          <w:lang w:val="nl-NL"/>
+        </w:rPr>
+      </w:pPr>
+      <w:r>
+        <w:rPr>
+          <w:rFonts w:asciiTheme="minorHAnsi" w:hAnsiTheme="minorHAnsi" w:cstheme="minorHAnsi"/>
+          <w:lang w:val="nl-NL"/>
+        </w:rPr>
+        <w:t>Documentatie uitleg (</w:t>
+      </w:r>
+      <w:proofErr w:type="spellStart"/>
+      <w:r>
+        <w:rPr>
+          <w:rFonts w:asciiTheme="minorHAnsi" w:hAnsiTheme="minorHAnsi" w:cstheme="minorHAnsi"/>
+          <w:lang w:val="nl-NL"/>
+        </w:rPr>
+        <w:t>inc.</w:t>
+      </w:r>
+      <w:proofErr w:type="spellEnd"/>
+      <w:r>
+        <w:rPr>
+          <w:rFonts w:asciiTheme="minorHAnsi" w:hAnsiTheme="minorHAnsi" w:cstheme="minorHAnsi"/>
+          <w:lang w:val="nl-NL"/>
+        </w:rPr>
+        <w:t xml:space="preserve"> Schaalbaarheid)</w:t>
+      </w:r>
+    </w:p>
+    <w:p>
+      <w:pPr>
+        <w:pStyle w:val="BodyText"/>
+        <w:rPr>
+          <w:rFonts w:asciiTheme="minorHAnsi" w:hAnsiTheme="minorHAnsi" w:cstheme="minorHAnsi"/>
+          <w:lang w:val="nl-NL"/>
+        </w:rPr>
+      </w:pPr>
+      <w:r>
+        <w:rPr>
+          <w:rFonts w:asciiTheme="minorHAnsi" w:hAnsiTheme="minorHAnsi" w:cstheme="minorHAnsi"/>
+          <w:lang w:val="nl-NL"/>
+        </w:rPr>
+        <w:t>Voordat we zijn begonnen met het programmeren en structureren hebben we gekeken naar wat de requirements zijn en in hoeverre we schaalbaarheid willen hebben in dit project.</w:t>
+      </w:r>
+      <w:r>
+        <w:rPr>
+          <w:rFonts w:asciiTheme="minorHAnsi" w:hAnsiTheme="minorHAnsi" w:cstheme="minorHAnsi"/>
+          <w:lang w:val="nl-NL"/>
+        </w:rPr>
+        <w:t xml:space="preserve"> </w:t>
+      </w:r>
+      <w:r>
+        <w:rPr>
+          <w:rFonts w:asciiTheme="minorHAnsi" w:hAnsiTheme="minorHAnsi" w:cstheme="minorHAnsi"/>
+          <w:lang w:val="nl-NL"/>
+        </w:rPr>
+        <w:t xml:space="preserve">Gezien we schaalbaarheid belangrijk vonden hebben we </w:t>
+      </w:r>
+      <w:r>
+        <w:rPr>
+          <w:rFonts w:asciiTheme="minorHAnsi" w:hAnsiTheme="minorHAnsi" w:cstheme="minorHAnsi"/>
+          <w:lang w:val="nl-NL"/>
+        </w:rPr>
+        <w:t>ervoor</w:t>
+      </w:r>
+      <w:r>
+        <w:rPr>
+          <w:rFonts w:asciiTheme="minorHAnsi" w:hAnsiTheme="minorHAnsi" w:cstheme="minorHAnsi"/>
+          <w:lang w:val="nl-NL"/>
+        </w:rPr>
+        <w:t xml:space="preserve"> gekozen om de code in vele kleinere maar logische stukken op te delen. Dit hebben we gedaan door managers te schrijven voor alles, zodat mocht het omhoog geschaald worden, dan is er al een logische en nette onderverdeling van functionaliteit. </w:t>
+      </w:r>
+    </w:p>
+    <w:p>
+      <w:pPr>
+        <w:pStyle w:val="BodyText"/>
+        <w:rPr>
+          <w:rFonts w:asciiTheme="minorHAnsi" w:hAnsiTheme="minorHAnsi" w:cstheme="minorHAnsi"/>
+          <w:lang w:val="nl-NL"/>
+        </w:rPr>
+      </w:pPr>
+      <w:r>
+        <w:rPr>
+          <w:rFonts w:asciiTheme="minorHAnsi" w:hAnsiTheme="minorHAnsi" w:cstheme="minorHAnsi"/>
+          <w:lang w:val="nl-NL"/>
+        </w:rPr>
+        <w:t>Enkele voorbeelden waar de schaalbaarheid zichtbaar is in ons project</w:t>
+      </w:r>
+      <w:r>
+        <w:rPr>
+          <w:rFonts w:asciiTheme="minorHAnsi" w:hAnsiTheme="minorHAnsi" w:cstheme="minorHAnsi"/>
+          <w:lang w:val="nl-NL"/>
+        </w:rPr>
+        <w:t>:</w:t>
+      </w:r>
+    </w:p>
+    <w:p>
+      <w:pPr>
+        <w:pStyle w:val="BodyText"/>
+        <w:numPr>
+          <w:ilvl w:val="0"/>
+          <w:numId w:val="2"/>
+        </w:numPr>
+        <w:rPr>
+          <w:rFonts w:asciiTheme="minorHAnsi" w:hAnsiTheme="minorHAnsi" w:cstheme="minorHAnsi"/>
+          <w:lang w:val="nl-NL"/>
+        </w:rPr>
+      </w:pPr>
+      <w:r>
+        <w:rPr>
+          <w:rFonts w:asciiTheme="minorHAnsi" w:hAnsiTheme="minorHAnsi" w:cstheme="minorHAnsi"/>
+          <w:lang w:val="nl-NL"/>
+        </w:rPr>
+        <w:t xml:space="preserve">View </w:t>
+      </w:r>
+      <w:r>
+        <w:rPr>
+          <w:rFonts w:asciiTheme="minorHAnsi" w:hAnsiTheme="minorHAnsi" w:cstheme="minorHAnsi"/>
+          <w:lang w:val="nl-NL"/>
+        </w:rPr>
+        <w:t>manager/</w:t>
+      </w:r>
+      <w:r>
+        <w:rPr>
+          <w:rFonts w:asciiTheme="minorHAnsi" w:hAnsiTheme="minorHAnsi" w:cstheme="minorHAnsi"/>
+          <w:lang w:val="nl-NL"/>
+        </w:rPr>
+        <w:t xml:space="preserve"> controller: Elke view representeert een </w:t>
+      </w:r>
+      <w:r>
+        <w:rPr>
+          <w:rFonts w:asciiTheme="minorHAnsi" w:hAnsiTheme="minorHAnsi" w:cstheme="minorHAnsi"/>
+          <w:lang w:val="nl-NL"/>
+        </w:rPr>
+        <w:t>scherm</w:t>
+      </w:r>
+      <w:r>
+        <w:rPr>
+          <w:rFonts w:asciiTheme="minorHAnsi" w:hAnsiTheme="minorHAnsi" w:cstheme="minorHAnsi"/>
+          <w:lang w:val="nl-NL"/>
+        </w:rPr>
+        <w:t xml:space="preserve"> (pagina) waar je iets kan doen, wij hebben een soepele en flexibele view manager die </w:t>
+      </w:r>
+      <w:r>
+        <w:rPr>
+          <w:rFonts w:asciiTheme="minorHAnsi" w:hAnsiTheme="minorHAnsi" w:cstheme="minorHAnsi"/>
+          <w:lang w:val="nl-NL"/>
+        </w:rPr>
+        <w:t>ervoor</w:t>
+      </w:r>
+      <w:r>
+        <w:rPr>
+          <w:rFonts w:asciiTheme="minorHAnsi" w:hAnsiTheme="minorHAnsi" w:cstheme="minorHAnsi"/>
+          <w:lang w:val="nl-NL"/>
+        </w:rPr>
+        <w:t xml:space="preserve"> zorgt dat het heel makkelijk is om dat applicatie uit te breiden met nieuwe views.</w:t>
+      </w:r>
+    </w:p>
+    <w:p>
+      <w:pPr>
+        <w:pStyle w:val="BodyText"/>
+        <w:numPr>
+          <w:ilvl w:val="0"/>
+          <w:numId w:val="2"/>
+        </w:numPr>
+        <w:rPr>
+          <w:rFonts w:asciiTheme="minorHAnsi" w:hAnsiTheme="minorHAnsi" w:cstheme="minorHAnsi"/>
+          <w:lang w:val="nl-NL"/>
+        </w:rPr>
+      </w:pPr>
+      <w:r>
+        <w:rPr>
+          <w:rFonts w:asciiTheme="minorHAnsi" w:hAnsiTheme="minorHAnsi" w:cstheme="minorHAnsi"/>
+          <w:lang w:val="nl-NL"/>
+        </w:rPr>
+        <w:t xml:space="preserve">Volgens de requirements hoefde we geen externe koppeling met een AI API en/of database, dit hebben wij dus ook niet. Maar we hebben wel het skelet eromheen gebouwd, </w:t>
+      </w:r>
+      <w:r>
+        <w:rPr>
+          <w:rFonts w:asciiTheme="minorHAnsi" w:hAnsiTheme="minorHAnsi" w:cstheme="minorHAnsi"/>
+          <w:lang w:val="nl-NL"/>
+        </w:rPr>
+        <w:lastRenderedPageBreak/>
+        <w:t>en waar nodig, de adapter pattern geïmplementeerd. Zodat de uitbreiding naar een externe DB + AI API zonder veel/enige aanpassingen geïmplementeerd kan worden.</w:t>
+      </w:r>
+    </w:p>
+    <w:p>
+      <w:pPr>
+        <w:pStyle w:val="BodyText"/>
+        <w:numPr>
+          <w:ilvl w:val="0"/>
+          <w:numId w:val="2"/>
+        </w:numPr>
+        <w:rPr>
+          <w:rFonts w:asciiTheme="minorHAnsi" w:hAnsiTheme="minorHAnsi" w:cstheme="minorHAnsi"/>
+          <w:lang w:val="nl-NL"/>
+        </w:rPr>
+      </w:pPr>
+      <w:r>
+        <w:rPr>
+          <w:rFonts w:asciiTheme="minorHAnsi" w:hAnsiTheme="minorHAnsi" w:cstheme="minorHAnsi"/>
+          <w:lang w:val="nl-NL"/>
+        </w:rPr>
+        <w:t>Voor grote projecten is documentatie erg belangrijk, zeker als het omhoog geschaald wordt. Daarom hebben wij een documentatie website, die makkelijk uitgebreid kan worden.</w:t>
+      </w:r>
+    </w:p>
+    <w:p>
+      <w:pPr>
+        <w:pStyle w:val="BodyText"/>
+        <w:numPr>
+          <w:ilvl w:val="0"/>
+          <w:numId w:val="2"/>
+        </w:numPr>
+        <w:rPr>
+          <w:rFonts w:asciiTheme="minorHAnsi" w:hAnsiTheme="minorHAnsi" w:cstheme="minorHAnsi"/>
+          <w:lang w:val="nl-NL"/>
+        </w:rPr>
+      </w:pPr>
+      <w:r>
+        <w:rPr>
+          <w:rFonts w:asciiTheme="minorHAnsi" w:hAnsiTheme="minorHAnsi" w:cstheme="minorHAnsi"/>
+          <w:lang w:val="nl-NL"/>
+        </w:rPr>
+        <w:t>Er is gebruik gemaakt van source control op de juiste manier.</w:t>
+      </w:r>
+    </w:p>
+    <w:p>
+      <w:pPr>
+        <w:pStyle w:val="BodyText"/>
+        <w:numPr>
+          <w:ilvl w:val="0"/>
+          <w:numId w:val="2"/>
+        </w:numPr>
+        <w:rPr>
+          <w:rFonts w:asciiTheme="minorHAnsi" w:hAnsiTheme="minorHAnsi" w:cstheme="minorHAnsi"/>
+          <w:lang w:val="nl-NL"/>
+        </w:rPr>
+      </w:pPr>
+      <w:r>
+        <w:rPr>
+          <w:rFonts w:asciiTheme="minorHAnsi" w:hAnsiTheme="minorHAnsi" w:cstheme="minorHAnsi"/>
+          <w:lang w:val="nl-NL"/>
+        </w:rPr>
+        <w:t xml:space="preserve">Alle code </w:t>
+      </w:r>
+      <w:proofErr w:type="spellStart"/>
+      <w:r>
+        <w:rPr>
+          <w:rFonts w:asciiTheme="minorHAnsi" w:hAnsiTheme="minorHAnsi" w:cstheme="minorHAnsi"/>
+          <w:lang w:val="nl-NL"/>
+        </w:rPr>
+        <w:t>smells</w:t>
+      </w:r>
+      <w:proofErr w:type="spellEnd"/>
+      <w:r>
+        <w:rPr>
+          <w:rFonts w:asciiTheme="minorHAnsi" w:hAnsiTheme="minorHAnsi" w:cstheme="minorHAnsi"/>
+          <w:lang w:val="nl-NL"/>
+        </w:rPr>
+        <w:t xml:space="preserve"> en </w:t>
+      </w:r>
+      <w:proofErr w:type="spellStart"/>
+      <w:r>
+        <w:rPr>
+          <w:rFonts w:asciiTheme="minorHAnsi" w:hAnsiTheme="minorHAnsi" w:cstheme="minorHAnsi"/>
+          <w:lang w:val="nl-NL"/>
+        </w:rPr>
+        <w:t>SOLID’s</w:t>
+      </w:r>
+      <w:proofErr w:type="spellEnd"/>
+      <w:r>
+        <w:rPr>
+          <w:rFonts w:asciiTheme="minorHAnsi" w:hAnsiTheme="minorHAnsi" w:cstheme="minorHAnsi"/>
+          <w:lang w:val="nl-NL"/>
+        </w:rPr>
+        <w:t xml:space="preserve"> zijn correct toegepast/verwijderd, dit is meer dan wenselijk voor opschaling van een project. Daarnaast maken we gebruik van de nieuwste versies </w:t>
+      </w:r>
+      <w:r>
+        <w:rPr>
+          <w:rFonts w:asciiTheme="minorHAnsi" w:hAnsiTheme="minorHAnsi" w:cstheme="minorHAnsi"/>
+          <w:lang w:val="nl-NL"/>
+        </w:rPr>
+        <w:t xml:space="preserve">van de </w:t>
+      </w:r>
+      <w:proofErr w:type="spellStart"/>
+      <w:r>
+        <w:rPr>
+          <w:rFonts w:asciiTheme="minorHAnsi" w:hAnsiTheme="minorHAnsi" w:cstheme="minorHAnsi"/>
+          <w:lang w:val="nl-NL"/>
+        </w:rPr>
+        <w:t>build</w:t>
+      </w:r>
+      <w:proofErr w:type="spellEnd"/>
+      <w:r>
+        <w:rPr>
+          <w:rFonts w:asciiTheme="minorHAnsi" w:hAnsiTheme="minorHAnsi" w:cstheme="minorHAnsi"/>
+          <w:lang w:val="nl-NL"/>
+        </w:rPr>
+        <w:t xml:space="preserve"> tools </w:t>
+      </w:r>
+      <w:proofErr w:type="spellStart"/>
+      <w:r>
+        <w:rPr>
+          <w:rFonts w:asciiTheme="minorHAnsi" w:hAnsiTheme="minorHAnsi" w:cstheme="minorHAnsi"/>
+          <w:lang w:val="nl-NL"/>
+        </w:rPr>
+        <w:t>and</w:t>
+      </w:r>
+      <w:proofErr w:type="spellEnd"/>
+      <w:r>
+        <w:rPr>
+          <w:rFonts w:asciiTheme="minorHAnsi" w:hAnsiTheme="minorHAnsi" w:cstheme="minorHAnsi"/>
+          <w:lang w:val="nl-NL"/>
+        </w:rPr>
+        <w:t xml:space="preserve"> </w:t>
+      </w:r>
+      <w:proofErr w:type="spellStart"/>
+      <w:r>
+        <w:rPr>
+          <w:rFonts w:asciiTheme="minorHAnsi" w:hAnsiTheme="minorHAnsi" w:cstheme="minorHAnsi"/>
+          <w:lang w:val="nl-NL"/>
+        </w:rPr>
+        <w:t>libs</w:t>
+      </w:r>
+      <w:proofErr w:type="spellEnd"/>
+      <w:r>
+        <w:rPr>
+          <w:rFonts w:asciiTheme="minorHAnsi" w:hAnsiTheme="minorHAnsi" w:cstheme="minorHAnsi"/>
+          <w:lang w:val="nl-NL"/>
+        </w:rPr>
+        <w:t>.</w:t>
+      </w:r>
+    </w:p>
+    <w:p>
+      <w:pPr>
+        <w:pStyle w:val="BodyText"/>
+        <w:rPr>
+          <w:rFonts w:asciiTheme="minorHAnsi" w:hAnsiTheme="minorHAnsi" w:cstheme="minorHAnsi"/>
+          <w:lang w:val="nl-NL"/>
+        </w:rPr>
+      </w:pPr>
+    </w:p>
+    <w:p>
+      <w:pPr>
         <w:pStyle w:val="BodyText"/>
         <w:rPr>
           <w:rFonts w:asciiTheme="minorHAnsi" w:hAnsiTheme="minorHAnsi" w:cstheme="minorHAnsi"/>
@@ -2915,15 +3260,6 @@
         </w:rPr>
         <w:t xml:space="preserve"> te vinden was.</w:t>
       </w:r>
-    </w:p>
-    <w:p>
-      <w:pPr>
-        <w:pStyle w:val="BodyText"/>
-        <w:rPr>
-          <w:rFonts w:asciiTheme="minorHAnsi" w:hAnsiTheme="minorHAnsi" w:cstheme="minorHAnsi"/>
-          <w:lang w:val="nl-NL"/>
-        </w:rPr>
-      </w:pPr>
     </w:p>
     <w:p>
       <w:pPr>
@@ -3125,6 +3461,7 @@
         <w:rPr>
           <w:noProof/>
         </w:rPr>
+        <w:lastRenderedPageBreak/>
         <w:drawing>
           <wp:inline distT="0" distB="0" distL="0" distR="0" wp14:anchorId="65F89A89" wp14:editId="5EB66773">
             <wp:extent cx="6120130" cy="4062095"/>
@@ -3164,6 +3501,15 @@
     </w:p>
     <w:p>
       <w:pPr>
+        <w:pStyle w:val="BodyText"/>
+        <w:rPr>
+          <w:rFonts w:asciiTheme="minorHAnsi" w:hAnsiTheme="minorHAnsi" w:cstheme="minorHAnsi"/>
+          <w:lang w:val="nl-NL"/>
+        </w:rPr>
+      </w:pPr>
+    </w:p>
+    <w:p>
+      <w:pPr>
         <w:pStyle w:val="Heading2"/>
         <w:rPr>
           <w:rFonts w:asciiTheme="minorHAnsi" w:hAnsiTheme="minorHAnsi" w:cstheme="minorHAnsi"/>
@@ -3211,9 +3557,15 @@
           <w:bCs/>
           <w:lang w:val="nl-NL"/>
         </w:rPr>
-        <w:t xml:space="preserve">Adapter </w:t>
-      </w:r>
-      <w:proofErr w:type="spellStart"/>
+        <w:t>Adapter pattern</w:t>
+      </w:r>
+      <w:r>
+        <w:rPr>
+          <w:rFonts w:asciiTheme="minorHAnsi" w:hAnsiTheme="minorHAnsi" w:cstheme="minorHAnsi"/>
+          <w:lang w:val="nl-NL"/>
+        </w:rPr>
+        <w:t xml:space="preserve"> en de </w:t>
+      </w:r>
       <w:r>
         <w:rPr>
           <w:rFonts w:asciiTheme="minorHAnsi" w:hAnsiTheme="minorHAnsi" w:cstheme="minorHAnsi"/>
@@ -3221,16 +3573,9 @@
           <w:bCs/>
           <w:lang w:val="nl-NL"/>
         </w:rPr>
-        <w:t>pattern</w:t>
-      </w:r>
-      <w:proofErr w:type="spellEnd"/>
-      <w:r>
-        <w:rPr>
-          <w:rFonts w:asciiTheme="minorHAnsi" w:hAnsiTheme="minorHAnsi" w:cstheme="minorHAnsi"/>
-          <w:lang w:val="nl-NL"/>
-        </w:rPr>
-        <w:t xml:space="preserve"> en de </w:t>
-      </w:r>
+        <w:t xml:space="preserve">template </w:t>
+      </w:r>
+      <w:proofErr w:type="spellStart"/>
       <w:r>
         <w:rPr>
           <w:rFonts w:asciiTheme="minorHAnsi" w:hAnsiTheme="minorHAnsi" w:cstheme="minorHAnsi"/>
@@ -3238,9 +3583,9 @@
           <w:bCs/>
           <w:lang w:val="nl-NL"/>
         </w:rPr>
-        <w:t xml:space="preserve">template </w:t>
-      </w:r>
-      <w:proofErr w:type="spellStart"/>
+        <w:t>method</w:t>
+      </w:r>
+      <w:proofErr w:type="spellEnd"/>
       <w:r>
         <w:rPr>
           <w:rFonts w:asciiTheme="minorHAnsi" w:hAnsiTheme="minorHAnsi" w:cstheme="minorHAnsi"/>
@@ -3248,9 +3593,69 @@
           <w:bCs/>
           <w:lang w:val="nl-NL"/>
         </w:rPr>
+        <w:t xml:space="preserve"> pattern</w:t>
+      </w:r>
+      <w:r>
+        <w:rPr>
+          <w:rFonts w:asciiTheme="minorHAnsi" w:hAnsiTheme="minorHAnsi" w:cstheme="minorHAnsi"/>
+          <w:lang w:val="nl-NL"/>
+        </w:rPr>
+        <w:t xml:space="preserve">. We hebben de template </w:t>
+      </w:r>
+      <w:proofErr w:type="spellStart"/>
+      <w:r>
+        <w:rPr>
+          <w:rFonts w:asciiTheme="minorHAnsi" w:hAnsiTheme="minorHAnsi" w:cstheme="minorHAnsi"/>
+          <w:lang w:val="nl-NL"/>
+        </w:rPr>
         <w:t>method</w:t>
       </w:r>
       <w:proofErr w:type="spellEnd"/>
+      <w:r>
+        <w:rPr>
+          <w:rFonts w:asciiTheme="minorHAnsi" w:hAnsiTheme="minorHAnsi" w:cstheme="minorHAnsi"/>
+          <w:lang w:val="nl-NL"/>
+        </w:rPr>
+        <w:t xml:space="preserve"> pattern toegepast in de adapter pattern, dus ze staan beide op </w:t>
+      </w:r>
+      <w:r>
+        <w:rPr>
+          <w:rFonts w:asciiTheme="minorHAnsi" w:hAnsiTheme="minorHAnsi" w:cstheme="minorHAnsi"/>
+          <w:lang w:val="nl-NL"/>
+        </w:rPr>
+        <w:t>dezelfde</w:t>
+      </w:r>
+      <w:r>
+        <w:rPr>
+          <w:rFonts w:asciiTheme="minorHAnsi" w:hAnsiTheme="minorHAnsi" w:cstheme="minorHAnsi"/>
+          <w:lang w:val="nl-NL"/>
+        </w:rPr>
+        <w:t xml:space="preserve"> plek.</w:t>
+      </w:r>
+      <w:r>
+        <w:rPr>
+          <w:rFonts w:asciiTheme="minorHAnsi" w:hAnsiTheme="minorHAnsi" w:cstheme="minorHAnsi"/>
+          <w:lang w:val="nl-NL"/>
+        </w:rPr>
+        <w:t xml:space="preserve"> </w:t>
+      </w:r>
+    </w:p>
+    <w:p>
+      <w:pPr>
+        <w:pStyle w:val="BodyText"/>
+        <w:rPr>
+          <w:rFonts w:asciiTheme="minorHAnsi" w:hAnsiTheme="minorHAnsi" w:cstheme="minorHAnsi"/>
+          <w:lang w:val="nl-NL"/>
+        </w:rPr>
+      </w:pPr>
+      <w:r>
+        <w:rPr>
+          <w:rFonts w:asciiTheme="minorHAnsi" w:hAnsiTheme="minorHAnsi" w:cstheme="minorHAnsi"/>
+          <w:lang w:val="nl-NL"/>
+        </w:rPr>
+        <w:t xml:space="preserve">De adapter pattern is toegepast doordat in plaats van </w:t>
+      </w:r>
+      <w:proofErr w:type="spellStart"/>
       <w:r>
         <w:rPr>
           <w:rFonts w:asciiTheme="minorHAnsi" w:hAnsiTheme="minorHAnsi" w:cstheme="minorHAnsi"/>
@@ -3258,9 +3663,9 @@
           <w:bCs/>
           <w:lang w:val="nl-NL"/>
         </w:rPr>
-        <w:t xml:space="preserve"> </w:t>
-      </w:r>
-      <w:proofErr w:type="spellStart"/>
+        <w:t>AIManager.ask</w:t>
+      </w:r>
+      <w:proofErr w:type="spellEnd"/>
       <w:r>
         <w:rPr>
           <w:rFonts w:asciiTheme="minorHAnsi" w:hAnsiTheme="minorHAnsi" w:cstheme="minorHAnsi"/>
@@ -3268,129 +3673,8 @@
           <w:bCs/>
           <w:lang w:val="nl-NL"/>
         </w:rPr>
-        <w:t>pattern</w:t>
-      </w:r>
-      <w:proofErr w:type="spellEnd"/>
-      <w:r>
-        <w:rPr>
-          <w:rFonts w:asciiTheme="minorHAnsi" w:hAnsiTheme="minorHAnsi" w:cstheme="minorHAnsi"/>
-          <w:lang w:val="nl-NL"/>
-        </w:rPr>
-        <w:t xml:space="preserve">. We hebben de template </w:t>
-      </w:r>
-      <w:proofErr w:type="spellStart"/>
-      <w:r>
-        <w:rPr>
-          <w:rFonts w:asciiTheme="minorHAnsi" w:hAnsiTheme="minorHAnsi" w:cstheme="minorHAnsi"/>
-          <w:lang w:val="nl-NL"/>
-        </w:rPr>
-        <w:t>method</w:t>
-      </w:r>
-      <w:proofErr w:type="spellEnd"/>
-      <w:r>
-        <w:rPr>
-          <w:rFonts w:asciiTheme="minorHAnsi" w:hAnsiTheme="minorHAnsi" w:cstheme="minorHAnsi"/>
-          <w:lang w:val="nl-NL"/>
-        </w:rPr>
-        <w:t xml:space="preserve"> </w:t>
-      </w:r>
-      <w:proofErr w:type="spellStart"/>
-      <w:r>
-        <w:rPr>
-          <w:rFonts w:asciiTheme="minorHAnsi" w:hAnsiTheme="minorHAnsi" w:cstheme="minorHAnsi"/>
-          <w:lang w:val="nl-NL"/>
-        </w:rPr>
-        <w:t>pattern</w:t>
-      </w:r>
-      <w:proofErr w:type="spellEnd"/>
-      <w:r>
-        <w:rPr>
-          <w:rFonts w:asciiTheme="minorHAnsi" w:hAnsiTheme="minorHAnsi" w:cstheme="minorHAnsi"/>
-          <w:lang w:val="nl-NL"/>
-        </w:rPr>
-        <w:t xml:space="preserve"> toegepast in de adapter </w:t>
-      </w:r>
-      <w:proofErr w:type="spellStart"/>
-      <w:r>
-        <w:rPr>
-          <w:rFonts w:asciiTheme="minorHAnsi" w:hAnsiTheme="minorHAnsi" w:cstheme="minorHAnsi"/>
-          <w:lang w:val="nl-NL"/>
-        </w:rPr>
-        <w:t>pattern</w:t>
-      </w:r>
-      <w:proofErr w:type="spellEnd"/>
-      <w:r>
-        <w:rPr>
-          <w:rFonts w:asciiTheme="minorHAnsi" w:hAnsiTheme="minorHAnsi" w:cstheme="minorHAnsi"/>
-          <w:lang w:val="nl-NL"/>
-        </w:rPr>
-        <w:t xml:space="preserve">, dus ze staan beide op </w:t>
-      </w:r>
-      <w:r>
-        <w:rPr>
-          <w:rFonts w:asciiTheme="minorHAnsi" w:hAnsiTheme="minorHAnsi" w:cstheme="minorHAnsi"/>
-          <w:lang w:val="nl-NL"/>
-        </w:rPr>
-        <w:t>dezelfde</w:t>
-      </w:r>
-      <w:r>
-        <w:rPr>
-          <w:rFonts w:asciiTheme="minorHAnsi" w:hAnsiTheme="minorHAnsi" w:cstheme="minorHAnsi"/>
-          <w:lang w:val="nl-NL"/>
-        </w:rPr>
-        <w:t xml:space="preserve"> plek.</w:t>
-      </w:r>
-    </w:p>
-    <w:p>
-      <w:pPr>
-        <w:pStyle w:val="BodyText"/>
-        <w:rPr>
-          <w:rFonts w:asciiTheme="minorHAnsi" w:hAnsiTheme="minorHAnsi" w:cstheme="minorHAnsi"/>
-          <w:lang w:val="nl-NL"/>
-        </w:rPr>
-      </w:pPr>
-    </w:p>
-    <w:p>
-      <w:pPr>
-        <w:pStyle w:val="BodyText"/>
-        <w:rPr>
-          <w:rFonts w:asciiTheme="minorHAnsi" w:hAnsiTheme="minorHAnsi" w:cstheme="minorHAnsi"/>
-          <w:lang w:val="nl-NL"/>
-        </w:rPr>
-      </w:pPr>
-      <w:r>
-        <w:rPr>
-          <w:rFonts w:asciiTheme="minorHAnsi" w:hAnsiTheme="minorHAnsi" w:cstheme="minorHAnsi"/>
-          <w:lang w:val="nl-NL"/>
-        </w:rPr>
-        <w:lastRenderedPageBreak/>
-        <w:t xml:space="preserve">De adapter </w:t>
-      </w:r>
-      <w:proofErr w:type="spellStart"/>
-      <w:r>
-        <w:rPr>
-          <w:rFonts w:asciiTheme="minorHAnsi" w:hAnsiTheme="minorHAnsi" w:cstheme="minorHAnsi"/>
-          <w:lang w:val="nl-NL"/>
-        </w:rPr>
-        <w:t>pattern</w:t>
-      </w:r>
-      <w:proofErr w:type="spellEnd"/>
-      <w:r>
-        <w:rPr>
-          <w:rFonts w:asciiTheme="minorHAnsi" w:hAnsiTheme="minorHAnsi" w:cstheme="minorHAnsi"/>
-          <w:lang w:val="nl-NL"/>
-        </w:rPr>
-        <w:t xml:space="preserve"> is toegepast doordat in plaats van AI </w:t>
-      </w:r>
-      <w:proofErr w:type="spellStart"/>
-      <w:r>
-        <w:rPr>
-          <w:rFonts w:asciiTheme="minorHAnsi" w:hAnsiTheme="minorHAnsi" w:cstheme="minorHAnsi"/>
-          <w:lang w:val="nl-NL"/>
-        </w:rPr>
-        <w:t>Manager.ask</w:t>
-      </w:r>
-      <w:proofErr w:type="spellEnd"/>
+        <w:t>()</w:t>
+      </w:r>
       <w:r>
         <w:rPr>
           <w:rFonts w:asciiTheme="minorHAnsi" w:hAnsiTheme="minorHAnsi" w:cstheme="minorHAnsi"/>
@@ -3453,7 +3737,23 @@
             <w:rFonts w:asciiTheme="minorHAnsi" w:hAnsiTheme="minorHAnsi" w:cstheme="minorHAnsi"/>
             <w:lang w:val="nl-NL"/>
           </w:rPr>
-          <w:t>deze</w:t>
+          <w:t>d</w:t>
+        </w:r>
+        <w:r>
+          <w:rPr>
+            <w:rStyle w:val="Hyperlink"/>
+            <w:rFonts w:asciiTheme="minorHAnsi" w:hAnsiTheme="minorHAnsi" w:cstheme="minorHAnsi"/>
+            <w:lang w:val="nl-NL"/>
+          </w:rPr>
+          <w:t>e</w:t>
+        </w:r>
+        <w:r>
+          <w:rPr>
+            <w:rStyle w:val="Hyperlink"/>
+            <w:rFonts w:asciiTheme="minorHAnsi" w:hAnsiTheme="minorHAnsi" w:cstheme="minorHAnsi"/>
+            <w:lang w:val="nl-NL"/>
+          </w:rPr>
+          <w:t>ze</w:t>
         </w:r>
       </w:hyperlink>
       <w:r>
@@ -3568,15 +3868,65 @@
           <w:rFonts w:asciiTheme="minorHAnsi" w:hAnsiTheme="minorHAnsi" w:cstheme="minorHAnsi"/>
           <w:lang w:val="nl-NL"/>
         </w:rPr>
+        <w:t xml:space="preserve"> pattern perfect werkt met de adapter pattern die we hebben.</w:t>
+      </w:r>
+      <w:r>
+        <w:rPr>
+          <w:rFonts w:asciiTheme="minorHAnsi" w:hAnsiTheme="minorHAnsi" w:cstheme="minorHAnsi"/>
+          <w:lang w:val="nl-NL"/>
+        </w:rPr>
         <w:t xml:space="preserve"> </w:t>
       </w:r>
+    </w:p>
+    <w:p>
+      <w:pPr>
+        <w:pStyle w:val="BodyText"/>
+        <w:rPr>
+          <w:rFonts w:asciiTheme="minorHAnsi" w:hAnsiTheme="minorHAnsi" w:cstheme="minorHAnsi"/>
+          <w:lang w:val="nl-NL"/>
+        </w:rPr>
+      </w:pPr>
+    </w:p>
+    <w:p>
+      <w:pPr>
+        <w:pStyle w:val="Heading1"/>
+        <w:rPr>
+          <w:rFonts w:asciiTheme="minorHAnsi" w:hAnsiTheme="minorHAnsi" w:cstheme="minorHAnsi"/>
+          <w:lang w:val="nl-NL"/>
+        </w:rPr>
+      </w:pPr>
+      <w:bookmarkStart w:id="6" w:name="_Toc135732391"/>
+      <w:r>
+        <w:rPr>
+          <w:rFonts w:asciiTheme="minorHAnsi" w:hAnsiTheme="minorHAnsi" w:cstheme="minorHAnsi"/>
+          <w:lang w:val="nl-NL"/>
+        </w:rPr>
+        <w:t>Testontwerp</w:t>
+      </w:r>
+      <w:bookmarkEnd w:id="6"/>
+    </w:p>
+    <w:p>
+      <w:pPr>
+        <w:pStyle w:val="BodyText"/>
+        <w:rPr>
+          <w:rFonts w:asciiTheme="minorHAnsi" w:hAnsiTheme="minorHAnsi" w:cstheme="minorHAnsi"/>
+          <w:lang w:val="nl-NL"/>
+        </w:rPr>
+      </w:pPr>
+      <w:r>
+        <w:rPr>
+          <w:rFonts w:asciiTheme="minorHAnsi" w:hAnsiTheme="minorHAnsi" w:cstheme="minorHAnsi"/>
+          <w:lang w:val="nl-NL"/>
+        </w:rPr>
+        <w:t xml:space="preserve">We hebben een lijst van nuttige test toegevoegd volgens de volgende standaard </w:t>
+      </w:r>
       <w:proofErr w:type="spellStart"/>
       <w:r>
         <w:rPr>
           <w:rFonts w:asciiTheme="minorHAnsi" w:hAnsiTheme="minorHAnsi" w:cstheme="minorHAnsi"/>
           <w:lang w:val="nl-NL"/>
         </w:rPr>
-        <w:t>pattern</w:t>
+        <w:t>java</w:t>
       </w:r>
       <w:proofErr w:type="spellEnd"/>
       <w:r>
@@ -3584,7 +3934,7 @@
           <w:rFonts w:asciiTheme="minorHAnsi" w:hAnsiTheme="minorHAnsi" w:cstheme="minorHAnsi"/>
           <w:lang w:val="nl-NL"/>
         </w:rPr>
-        <w:t xml:space="preserve"> perfect werkt met de adapter </w:t>
+        <w:t xml:space="preserve"> </w:t>
       </w:r>
       <w:proofErr w:type="spellStart"/>
       <w:r>
@@ -3592,7 +3942,7 @@
           <w:rFonts w:asciiTheme="minorHAnsi" w:hAnsiTheme="minorHAnsi" w:cstheme="minorHAnsi"/>
           <w:lang w:val="nl-NL"/>
         </w:rPr>
-        <w:t>pattern</w:t>
+        <w:t>junit</w:t>
       </w:r>
       <w:proofErr w:type="spellEnd"/>
       <w:r>
@@ -3600,50 +3950,7 @@
           <w:rFonts w:asciiTheme="minorHAnsi" w:hAnsiTheme="minorHAnsi" w:cstheme="minorHAnsi"/>
           <w:lang w:val="nl-NL"/>
         </w:rPr>
-        <w:t xml:space="preserve"> die we hebben.</w:t>
-      </w:r>
-    </w:p>
-    <w:p>
-      <w:pPr>
-        <w:pStyle w:val="BodyText"/>
-        <w:rPr>
-          <w:rFonts w:asciiTheme="minorHAnsi" w:hAnsiTheme="minorHAnsi" w:cstheme="minorHAnsi"/>
-          <w:lang w:val="nl-NL"/>
-        </w:rPr>
-      </w:pPr>
-    </w:p>
-    <w:p>
-      <w:pPr>
-        <w:pStyle w:val="Heading1"/>
-        <w:rPr>
-          <w:rFonts w:asciiTheme="minorHAnsi" w:hAnsiTheme="minorHAnsi" w:cstheme="minorHAnsi"/>
-          <w:lang w:val="nl-NL"/>
-        </w:rPr>
-      </w:pPr>
-      <w:bookmarkStart w:id="6" w:name="_Toc135732391"/>
-      <w:r>
-        <w:rPr>
-          <w:rFonts w:asciiTheme="minorHAnsi" w:hAnsiTheme="minorHAnsi" w:cstheme="minorHAnsi"/>
-          <w:lang w:val="nl-NL"/>
-        </w:rPr>
-        <w:t>Testontwerp</w:t>
-      </w:r>
-      <w:bookmarkEnd w:id="6"/>
-    </w:p>
-    <w:p>
-      <w:pPr>
-        <w:pStyle w:val="BodyText"/>
-        <w:rPr>
-          <w:rFonts w:asciiTheme="minorHAnsi" w:hAnsiTheme="minorHAnsi" w:cstheme="minorHAnsi"/>
-          <w:lang w:val="nl-NL"/>
-        </w:rPr>
-      </w:pPr>
-      <w:r>
-        <w:rPr>
-          <w:rFonts w:asciiTheme="minorHAnsi" w:hAnsiTheme="minorHAnsi" w:cstheme="minorHAnsi"/>
-          <w:lang w:val="nl-NL"/>
-        </w:rPr>
-        <w:t xml:space="preserve">We hebben een lijst van nuttige test toegevoegd volgens de volgende standaard </w:t>
+        <w:t xml:space="preserve"> </w:t>
       </w:r>
       <w:proofErr w:type="spellStart"/>
       <w:r>
@@ -3651,7 +3958,7 @@
           <w:rFonts w:asciiTheme="minorHAnsi" w:hAnsiTheme="minorHAnsi" w:cstheme="minorHAnsi"/>
           <w:lang w:val="nl-NL"/>
         </w:rPr>
-        <w:t>java</w:t>
+        <w:t>naming</w:t>
       </w:r>
       <w:proofErr w:type="spellEnd"/>
       <w:r>
@@ -3667,7 +3974,7 @@
           <w:rFonts w:asciiTheme="minorHAnsi" w:hAnsiTheme="minorHAnsi" w:cstheme="minorHAnsi"/>
           <w:lang w:val="nl-NL"/>
         </w:rPr>
-        <w:t>junit</w:t>
+        <w:t>convention</w:t>
       </w:r>
       <w:proofErr w:type="spellEnd"/>
       <w:r>
@@ -3675,7 +3982,7 @@
           <w:rFonts w:asciiTheme="minorHAnsi" w:hAnsiTheme="minorHAnsi" w:cstheme="minorHAnsi"/>
           <w:lang w:val="nl-NL"/>
         </w:rPr>
-        <w:t xml:space="preserve"> </w:t>
+        <w:t xml:space="preserve">: </w:t>
       </w:r>
       <w:proofErr w:type="spellStart"/>
       <w:r>
@@ -3683,41 +3990,9 @@
           <w:rFonts w:asciiTheme="minorHAnsi" w:hAnsiTheme="minorHAnsi" w:cstheme="minorHAnsi"/>
           <w:lang w:val="nl-NL"/>
         </w:rPr>
-        <w:t>naming</w:t>
+        <w:t>FunctionName_Status_ExceptedReturnValue</w:t>
       </w:r>
       <w:proofErr w:type="spellEnd"/>
-      <w:r>
-        <w:rPr>
-          <w:rFonts w:asciiTheme="minorHAnsi" w:hAnsiTheme="minorHAnsi" w:cstheme="minorHAnsi"/>
-          <w:lang w:val="nl-NL"/>
-        </w:rPr>
-        <w:t xml:space="preserve"> </w:t>
-      </w:r>
-      <w:proofErr w:type="spellStart"/>
-      <w:r>
-        <w:rPr>
-          <w:rFonts w:asciiTheme="minorHAnsi" w:hAnsiTheme="minorHAnsi" w:cstheme="minorHAnsi"/>
-          <w:lang w:val="nl-NL"/>
-        </w:rPr>
-        <w:t>convention</w:t>
-      </w:r>
-      <w:proofErr w:type="spellEnd"/>
-      <w:r>
-        <w:rPr>
-          <w:rFonts w:asciiTheme="minorHAnsi" w:hAnsiTheme="minorHAnsi" w:cstheme="minorHAnsi"/>
-          <w:lang w:val="nl-NL"/>
-        </w:rPr>
-        <w:t xml:space="preserve">: </w:t>
-      </w:r>
-      <w:proofErr w:type="spellStart"/>
-      <w:r>
-        <w:rPr>
-          <w:rFonts w:asciiTheme="minorHAnsi" w:hAnsiTheme="minorHAnsi" w:cstheme="minorHAnsi"/>
-          <w:lang w:val="nl-NL"/>
-        </w:rPr>
-        <w:t>FunctionName_Status_ExceptedReturnValue</w:t>
-      </w:r>
-      <w:proofErr w:type="spellEnd"/>
     </w:p>
     <w:p>
       <w:pPr>
@@ -3731,6 +4006,7 @@
           <w:rFonts w:asciiTheme="minorHAnsi" w:hAnsiTheme="minorHAnsi" w:cstheme="minorHAnsi"/>
           <w:noProof/>
         </w:rPr>
+        <w:lastRenderedPageBreak/>
         <w:drawing>
           <wp:inline distT="0" distB="0" distL="0" distR="0" wp14:anchorId="0D9EAF9F" wp14:editId="1BC42C26">
             <wp:extent cx="4780952" cy="4857143"/>
@@ -3877,7 +4153,6 @@
           <w:rFonts w:asciiTheme="minorHAnsi" w:hAnsiTheme="minorHAnsi" w:cstheme="minorHAnsi"/>
           <w:lang w:val="en-GB"/>
         </w:rPr>
-        <w:lastRenderedPageBreak/>
         <w:t xml:space="preserve">Decision, condition, multiple condition coverage </w:t>
       </w:r>
       <w:proofErr w:type="spellStart"/>
@@ -5161,6 +5436,118 @@
 <file path=word/numbering.xml><?xml version="1.0" encoding="utf-8"?>
 <w:numbering xmlns:wpc="http://schemas.microsoft.com/office/word/2010/wordprocessingCanvas" xmlns:cx="http://schemas.microsoft.com/office/drawing/2014/chartex" xmlns:cx1="http://schemas.microsoft.com/office/drawing/2015/9/8/chartex" xmlns:cx2="http://schemas.microsoft.com/office/drawing/2015/10/21/chartex" xmlns:cx3="http://schemas.microsoft.com/office/drawing/2016/5/9/chartex" xmlns:cx4="http://schemas.microsoft.com/office/drawing/2016/5/10/chartex" xmlns:cx5="http://schemas.microsoft.com/office/drawing/2016/5/11/chartex" xmlns:cx6="http://schemas.microsoft.com/office/drawing/2016/5/12/chartex" xmlns:cx7="http://schemas.microsoft.com/office/drawing/2016/5/13/chartex" xmlns:cx8="http://schemas.microsoft.com/office/drawing/2016/5/14/chartex" xmlns:mc="http://schemas.openxmlformats.org/markup-compatibility/2006" xmlns:aink="http://schemas.microsoft.com/office/drawing/2016/ink" xmlns:am3d="http://schemas.microsoft.com/office/drawing/2017/model3d" xmlns:o="urn:schemas-microsoft-com:office:office" xmlns:oel="http://schemas.microsoft.com/office/2019/extlst" xmlns:r="http://schemas.openxmlformats.org/officeDocument/2006/relationships" xmlns:m="http://schemas.openxmlformats.org/officeDocument/2006/math" xmlns:v="urn:schemas-microsoft-com:vml" xmlns:wp14="http://schemas.microsoft.com/office/word/2010/wordprocessingDrawing" xmlns:wp="http://schemas.openxmlformats.org/drawingml/2006/wordprocessingDrawing" xmlns:w10="urn:schemas-microsoft-com:office:word" xmlns:w="http://schemas.openxmlformats.org/wordprocessingml/2006/main" xmlns:w14="http://schemas.microsoft.com/office/word/2010/wordml" xmlns:w15="http://schemas.microsoft.com/office/word/2012/wordml" xmlns:w16cex="http://schemas.microsoft.com/office/word/2018/wordml/cex" xmlns:w16cid="http://schemas.microsoft.com/office/word/2016/wordml/cid" xmlns:w16="http://schemas.microsoft.com/office/word/2018/wordml" xmlns:w16sdtdh="http://schemas.microsoft.com/office/word/2020/wordml/sdtdatahash" xmlns:w16se="http://schemas.microsoft.com/office/word/2015/wordml/symex" xmlns:wpg="http://schemas.microsoft.com/office/word/2010/wordprocessingGroup" xmlns:wpi="http://schemas.microsoft.com/office/word/2010/wordprocessingInk" xmlns:wne="http://schemas.microsoft.com/office/word/2006/wordml" xmlns:wps="http://schemas.microsoft.com/office/word/2010/wordprocessingShape" mc:Ignorable="w14 w15 w16se w16cid w16 w16cex w16sdtdh wp14">
   <w:abstractNum w:abstractNumId="0" w15:restartNumberingAfterBreak="0">
+    <w:nsid w:val="46A1538C"/>
+    <w:multiLevelType w:val="hybridMultilevel"/>
+    <w:tmpl w:val="F1C01980"/>
+    <w:lvl w:ilvl="0" w:tplc="D6E47B42">
+      <w:numFmt w:val="bullet"/>
+      <w:lvlText w:val="-"/>
+      <w:lvlJc w:val="left"/>
+      <w:pPr>
+        <w:ind w:left="720" w:hanging="360"/>
+      </w:pPr>
+      <w:rPr>
+        <w:rFonts w:ascii="Calibri" w:eastAsia="Noto Serif CJK SC" w:hAnsi="Calibri" w:cs="Calibri" w:hint="default"/>
+      </w:rPr>
+    </w:lvl>
+    <w:lvl w:ilvl="1" w:tplc="20000003" w:tentative="1">
+      <w:start w:val="1"/>
+      <w:numFmt w:val="bullet"/>
+      <w:lvlText w:val="o"/>
+      <w:lvlJc w:val="left"/>
+      <w:pPr>
+        <w:ind w:left="1440" w:hanging="360"/>
+      </w:pPr>
+      <w:rPr>
+        <w:rFonts w:ascii="Courier New" w:hAnsi="Courier New" w:cs="Courier New" w:hint="default"/>
+      </w:rPr>
+    </w:lvl>
+    <w:lvl w:ilvl="2" w:tplc="20000005" w:tentative="1">
+      <w:start w:val="1"/>
+      <w:numFmt w:val="bullet"/>
+      <w:lvlText w:val=""/>
+      <w:lvlJc w:val="left"/>
+      <w:pPr>
+        <w:ind w:left="2160" w:hanging="360"/>
+      </w:pPr>
+      <w:rPr>
+        <w:rFonts w:ascii="Wingdings" w:hAnsi="Wingdings" w:hint="default"/>
+      </w:rPr>
+    </w:lvl>
+    <w:lvl w:ilvl="3" w:tplc="20000001" w:tentative="1">
+      <w:start w:val="1"/>
+      <w:numFmt w:val="bullet"/>
+      <w:lvlText w:val=""/>
+      <w:lvlJc w:val="left"/>
+      <w:pPr>
+        <w:ind w:left="2880" w:hanging="360"/>
+      </w:pPr>
+      <w:rPr>
+        <w:rFonts w:ascii="Symbol" w:hAnsi="Symbol" w:hint="default"/>
+      </w:rPr>
+    </w:lvl>
+    <w:lvl w:ilvl="4" w:tplc="20000003" w:tentative="1">
+      <w:start w:val="1"/>
+      <w:numFmt w:val="bullet"/>
+      <w:lvlText w:val="o"/>
+      <w:lvlJc w:val="left"/>
+      <w:pPr>
+        <w:ind w:left="3600" w:hanging="360"/>
+      </w:pPr>
+      <w:rPr>
+        <w:rFonts w:ascii="Courier New" w:hAnsi="Courier New" w:cs="Courier New" w:hint="default"/>
+      </w:rPr>
+    </w:lvl>
+    <w:lvl w:ilvl="5" w:tplc="20000005" w:tentative="1">
+      <w:start w:val="1"/>
+      <w:numFmt w:val="bullet"/>
+      <w:lvlText w:val=""/>
+      <w:lvlJc w:val="left"/>
+      <w:pPr>
+        <w:ind w:left="4320" w:hanging="360"/>
+      </w:pPr>
+      <w:rPr>
+        <w:rFonts w:ascii="Wingdings" w:hAnsi="Wingdings" w:hint="default"/>
+      </w:rPr>
+    </w:lvl>
+    <w:lvl w:ilvl="6" w:tplc="20000001" w:tentative="1">
+      <w:start w:val="1"/>
+      <w:numFmt w:val="bullet"/>
+      <w:lvlText w:val=""/>
+      <w:lvlJc w:val="left"/>
+      <w:pPr>
+        <w:ind w:left="5040" w:hanging="360"/>
+      </w:pPr>
+      <w:rPr>
+        <w:rFonts w:ascii="Symbol" w:hAnsi="Symbol" w:hint="default"/>
+      </w:rPr>
+    </w:lvl>
+    <w:lvl w:ilvl="7" w:tplc="20000003" w:tentative="1">
+      <w:start w:val="1"/>
+      <w:numFmt w:val="bullet"/>
+      <w:lvlText w:val="o"/>
+      <w:lvlJc w:val="left"/>
+      <w:pPr>
+        <w:ind w:left="5760" w:hanging="360"/>
+      </w:pPr>
+      <w:rPr>
+        <w:rFonts w:ascii="Courier New" w:hAnsi="Courier New" w:cs="Courier New" w:hint="default"/>
+      </w:rPr>
+    </w:lvl>
+    <w:lvl w:ilvl="8" w:tplc="20000005" w:tentative="1">
+      <w:start w:val="1"/>
+      <w:numFmt w:val="bullet"/>
+      <w:lvlText w:val=""/>
+      <w:lvlJc w:val="left"/>
+      <w:pPr>
+        <w:ind w:left="6480" w:hanging="360"/>
+      </w:pPr>
+      <w:rPr>
+        <w:rFonts w:ascii="Wingdings" w:hAnsi="Wingdings" w:hint="default"/>
+      </w:rPr>
+    </w:lvl>
+  </w:abstractNum>
+  <w:abstractNum w:abstractNumId="1" w15:restartNumberingAfterBreak="0">
     <w:nsid w:val="711E5015"/>
     <w:multiLevelType w:val="multilevel"/>
     <w:tmpl w:val="FEAEFB5A"/>
@@ -5256,6 +5643,9 @@
     </w:lvl>
   </w:abstractNum>
   <w:num w:numId="1" w16cid:durableId="761337889">
+    <w:abstractNumId w:val="1"/>
+  </w:num>
+  <w:num w:numId="2" w16cid:durableId="1914006914">
     <w:abstractNumId w:val="0"/>
   </w:num>
 </w:numbering>
@@ -5679,6 +6069,7 @@
     <w:name w:val="heading 2"/>
     <w:basedOn w:val="Heading"/>
     <w:next w:val="BodyText"/>
+    <w:link w:val="Heading2Char"/>
     <w:qFormat/>
     <w:pPr>
       <w:numPr>
@@ -5769,6 +6160,7 @@
   <w:style w:type="paragraph" w:styleId="BodyText">
     <w:name w:val="Body Text"/>
     <w:basedOn w:val="Normal"/>
+    <w:link w:val="BodyTextChar"/>
     <w:pPr>
       <w:spacing w:after="140" w:line="276" w:lineRule="auto"/>
     </w:pPr>
@@ -5957,6 +6349,25 @@
       <w:color w:val="954F72" w:themeColor="followedHyperlink"/>
       <w:u w:val="single"/>
     </w:rPr>
+  </w:style>
+  <w:style w:type="character" w:customStyle="1" w:styleId="Heading2Char">
+    <w:name w:val="Heading 2 Char"/>
+    <w:basedOn w:val="DefaultParagraphFont"/>
+    <w:link w:val="Heading2"/>
+    <w:rsid w:val="002775BF"/>
+    <w:rPr>
+      <w:rFonts w:ascii="Liberation Sans" w:eastAsia="Noto Sans CJK SC" w:hAnsi="Liberation Sans"/>
+      <w:b/>
+      <w:bCs/>
+      <w:sz w:val="32"/>
+      <w:szCs w:val="32"/>
+    </w:rPr>
+  </w:style>
+  <w:style w:type="character" w:customStyle="1" w:styleId="BodyTextChar">
+    <w:name w:val="Body Text Char"/>
+    <w:basedOn w:val="DefaultParagraphFont"/>
+    <w:link w:val="BodyText"/>
+    <w:rsid w:val="002775BF"/>
   </w:style>
 </w:styles>
 </file>
@@ -6223,10 +6634,6 @@
 </file>
 
 <file path=customXml/item1.xml><?xml version="1.0" encoding="utf-8"?>
-<b:Sources xmlns:b="http://schemas.openxmlformats.org/officeDocument/2006/bibliography" xmlns="http://schemas.openxmlformats.org/officeDocument/2006/bibliography" SelectedStyle="\APASixthEditionOfficeOnline.xsl" StyleName="APA" Version="6"/>
-</file>
-
-<file path=customXml/item2.xml><?xml version="1.0" encoding="utf-8"?>
 <ct:contentTypeSchema xmlns:ct="http://schemas.microsoft.com/office/2006/metadata/contentType" xmlns:ma="http://schemas.microsoft.com/office/2006/metadata/properties/metaAttributes" ct:_="" ma:_="" ma:contentTypeName="Document" ma:contentTypeID="0x010100517DB23C2C514946880FDD60BB649B8B" ma:contentTypeVersion="15" ma:contentTypeDescription="Een nieuw document maken." ma:contentTypeScope="" ma:versionID="c7bd0a6a02f4e7a0596b4597cb761877">
   <xsd:schema xmlns:xsd="http://www.w3.org/2001/XMLSchema" xmlns:xs="http://www.w3.org/2001/XMLSchema" xmlns:p="http://schemas.microsoft.com/office/2006/metadata/properties" xmlns:ns1="http://schemas.microsoft.com/sharepoint/v3" xmlns:ns2="6e496e8b-01eb-4da9-83ed-35ea84d17d38" xmlns:ns3="e867c4ee-97f4-4939-8c54-2270c7a7ec94" targetNamespace="http://schemas.microsoft.com/office/2006/metadata/properties" ma:root="true" ma:fieldsID="7234800e70072c7d75721d9f0e576b7d" ns1:_="" ns2:_="" ns3:_="">
     <xsd:import namespace="http://schemas.microsoft.com/sharepoint/v3"/>
@@ -6466,16 +6873,11 @@
 </ct:contentTypeSchema>
 </file>
 
-<file path=customXml/item3.xml><?xml version="1.0" encoding="utf-8"?>
-<?mso-contentType ?>
-<FormTemplates xmlns="http://schemas.microsoft.com/sharepoint/v3/contenttype/forms">
-  <Display>DocumentLibraryForm</Display>
-  <Edit>DocumentLibraryForm</Edit>
-  <New>DocumentLibraryForm</New>
-</FormTemplates>
+<file path=customXml/item2.xml><?xml version="1.0" encoding="utf-8"?>
+<b:Sources xmlns:b="http://schemas.openxmlformats.org/officeDocument/2006/bibliography" xmlns="http://schemas.openxmlformats.org/officeDocument/2006/bibliography" SelectedStyle="\APASixthEditionOfficeOnline.xsl" StyleName="APA" Version="6"/>
 </file>
 
-<file path=customXml/item4.xml><?xml version="1.0" encoding="utf-8"?>
+<file path=customXml/item3.xml><?xml version="1.0" encoding="utf-8"?>
 <p:properties xmlns:p="http://schemas.microsoft.com/office/2006/metadata/properties" xmlns:xsi="http://www.w3.org/2001/XMLSchema-instance" xmlns:pc="http://schemas.microsoft.com/office/infopath/2007/PartnerControls">
   <documentManagement>
     <_ip_UnifiedCompliancePolicyUIAction xmlns="http://schemas.microsoft.com/sharepoint/v3" xsi:nil="true"/>
@@ -6485,15 +6887,16 @@
 </p:properties>
 </file>
 
-<file path=customXml/itemProps1.xml><?xml version="1.0" encoding="utf-8"?>
-<ds:datastoreItem xmlns:ds="http://schemas.openxmlformats.org/officeDocument/2006/customXml" ds:itemID="{CD650085-5552-4F50-B1C5-42B4A39AFF15}">
-  <ds:schemaRefs>
-    <ds:schemaRef ds:uri="http://schemas.openxmlformats.org/officeDocument/2006/bibliography"/>
-  </ds:schemaRefs>
-</ds:datastoreItem>
+<file path=customXml/item4.xml><?xml version="1.0" encoding="utf-8"?>
+<?mso-contentType ?>
+<FormTemplates xmlns="http://schemas.microsoft.com/sharepoint/v3/contenttype/forms">
+  <Display>DocumentLibraryForm</Display>
+  <Edit>DocumentLibraryForm</Edit>
+  <New>DocumentLibraryForm</New>
+</FormTemplates>
 </file>
 
-<file path=customXml/itemProps2.xml><?xml version="1.0" encoding="utf-8"?>
+<file path=customXml/itemProps1.xml><?xml version="1.0" encoding="utf-8"?>
 <ds:datastoreItem xmlns:ds="http://schemas.openxmlformats.org/officeDocument/2006/customXml" ds:itemID="{177FC9FF-0FC3-4DEF-8630-8B2EB642C836}">
   <ds:schemaRefs>
     <ds:schemaRef ds:uri="http://schemas.microsoft.com/office/2006/metadata/contentType"/>
@@ -6513,15 +6916,15 @@
 </ds:datastoreItem>
 </file>
 
-<file path=customXml/itemProps3.xml><?xml version="1.0" encoding="utf-8"?>
-<ds:datastoreItem xmlns:ds="http://schemas.openxmlformats.org/officeDocument/2006/customXml" ds:itemID="{607D6232-ABEC-40FE-8445-B7FBEE6CD0F2}">
+<file path=customXml/itemProps2.xml><?xml version="1.0" encoding="utf-8"?>
+<ds:datastoreItem xmlns:ds="http://schemas.openxmlformats.org/officeDocument/2006/customXml" ds:itemID="{CD650085-5552-4F50-B1C5-42B4A39AFF15}">
   <ds:schemaRefs>
-    <ds:schemaRef ds:uri="http://schemas.microsoft.com/sharepoint/v3/contenttype/forms"/>
+    <ds:schemaRef ds:uri="http://schemas.openxmlformats.org/officeDocument/2006/bibliography"/>
   </ds:schemaRefs>
 </ds:datastoreItem>
 </file>
 
-<file path=customXml/itemProps4.xml><?xml version="1.0" encoding="utf-8"?>
+<file path=customXml/itemProps3.xml><?xml version="1.0" encoding="utf-8"?>
 <ds:datastoreItem xmlns:ds="http://schemas.openxmlformats.org/officeDocument/2006/customXml" ds:itemID="{CDE99D2F-EF05-4BC0-80F2-A4E228C1A8B7}">
   <ds:schemaRefs>
     <ds:schemaRef ds:uri="http://schemas.microsoft.com/office/2006/metadata/properties"/>
@@ -6530,4 +6933,12 @@
     <ds:schemaRef ds:uri="e867c4ee-97f4-4939-8c54-2270c7a7ec94"/>
   </ds:schemaRefs>
 </ds:datastoreItem>
+</file>
+
+<file path=customXml/itemProps4.xml><?xml version="1.0" encoding="utf-8"?>
+<ds:datastoreItem xmlns:ds="http://schemas.openxmlformats.org/officeDocument/2006/customXml" ds:itemID="{607D6232-ABEC-40FE-8445-B7FBEE6CD0F2}">
+  <ds:schemaRefs>
+    <ds:schemaRef ds:uri="http://schemas.microsoft.com/sharepoint/v3/contenttype/forms"/>
+  </ds:schemaRefs>
+</ds:datastoreItem>
 </file>
</xml_diff>